<commit_message>
Adding Sunday Tho-out Apostles
</commit_message>
<xml_diff>
--- a/katamarous/Apostle.docx
+++ b/katamarous/Apostle.docx
@@ -498,11 +498,32 @@
         </w:rPr>
       </w:pPr>
       <w:r>
-        <w:t xml:space="preserve">As you know, all who are in Asia have turned away from me, including Phygelus and Hermogenes. May the Lord grant mercy to the house of </w:t>
-      </w:r>
-      <w:r>
-        <w:lastRenderedPageBreak/>
-        <w:t xml:space="preserve">Onesiphorus, for he often refreshed me and was not ashamed of my imprisonment. When he was in Rome, he searched hard for me and he found me! May the Lord grant him to find the Lord’s mercy in that Day, for he served [me] at Ephesus in many ways, as you know very well. </w:t>
+        <w:t xml:space="preserve">As you know, all who are in Asia have turned away from me, including </w:t>
+      </w:r>
+      <w:proofErr w:type="spellStart"/>
+      <w:r>
+        <w:t>Phygelus</w:t>
+      </w:r>
+      <w:proofErr w:type="spellEnd"/>
+      <w:r>
+        <w:t xml:space="preserve"> and </w:t>
+      </w:r>
+      <w:proofErr w:type="spellStart"/>
+      <w:r>
+        <w:t>Hermogenes</w:t>
+      </w:r>
+      <w:proofErr w:type="spellEnd"/>
+      <w:r>
+        <w:t xml:space="preserve">. May the Lord grant mercy to the house of </w:t>
+      </w:r>
+      <w:proofErr w:type="spellStart"/>
+      <w:r>
+        <w:lastRenderedPageBreak/>
+        <w:t>Onesiphorus</w:t>
+      </w:r>
+      <w:proofErr w:type="spellEnd"/>
+      <w:r>
+        <w:t xml:space="preserve">, for he often refreshed me and was not ashamed of my imprisonment. When he was in Rome, he searched hard for me and he found me! May the Lord grant him to find the Lord’s mercy in that Day, for he served [me] at Ephesus in many ways, as you know very well. </w:t>
       </w:r>
     </w:p>
     <w:p>
@@ -661,10 +682,7 @@
         <w:t xml:space="preserve"> </w:t>
       </w:r>
       <w:r>
-        <w:t>Now, if you do not commit adultery but murder, you have become a transgressor of the law. And so, speak and act as people who are going to be judged by a law of freedom. For judgment is without mercy to those who have shown no mercy, bu</w:t>
-      </w:r>
-      <w:r>
-        <w:t>t mercy triumphs over judgment.</w:t>
+        <w:t>Now, if you do not commit adultery but murder, you have become a transgressor of the law. And so, speak and act as people who are going to be judged by a law of freedom. For judgment is without mercy to those who have shown no mercy, but mercy triumphs over judgment.</w:t>
       </w:r>
     </w:p>
     <w:p>
@@ -757,15 +775,7 @@
         </w:rPr>
       </w:pPr>
       <w:r>
-        <w:t xml:space="preserve">Then Barnabas went out to Tarsus to look for Saul, </w:t>
-      </w:r>
-      <w:bookmarkStart w:id="1" w:name="_GoBack"/>
-      <w:bookmarkEnd w:id="1"/>
-      <w:r>
-        <w:t>and when he found him, he brought him to Antioch. So it was that for a whole year, they assembled with the Church and taught many people. The disciples were firs</w:t>
-      </w:r>
-      <w:r>
-        <w:t>t called Christians in Antioch.</w:t>
+        <w:t>Then Barnabas went out to Tarsus to look for Saul, and when he found him, he brought him to Antioch. So it was that for a whole year, they assembled with the Church and taught many people. The disciples were first called Christians in Antioch.</w:t>
       </w:r>
     </w:p>
     <w:p>
@@ -829,7 +839,7 @@
         <w:pStyle w:val="Heading5"/>
       </w:pPr>
       <w:r>
-        <w:t>N</w:t>
+        <w:t>1 Corinthians 2:1-16</w:t>
       </w:r>
     </w:p>
     <w:p>
@@ -840,19 +850,19 @@
         <w:t xml:space="preserve">A chapter from the </w:t>
       </w:r>
       <w:r>
-        <w:t>N</w:t>
+        <w:t>First</w:t>
       </w:r>
       <w:r>
         <w:t xml:space="preserve"> Epistle of our teacher </w:t>
       </w:r>
       <w:r>
-        <w:t>N</w:t>
+        <w:t>Paul</w:t>
       </w:r>
       <w:r>
         <w:t xml:space="preserve"> to </w:t>
       </w:r>
       <w:r>
-        <w:t>N</w:t>
+        <w:t>the Corinthians</w:t>
       </w:r>
       <w:r>
         <w:t>. His blessing be upon us. Amen.</w:t>
@@ -882,8 +892,164 @@
       </w:pPr>
       <w:r>
         <w:lastRenderedPageBreak/>
-        <w:t xml:space="preserve">N </w:t>
-      </w:r>
+        <w:t>When I came to you, brethren, I did not come with excellence of speech or wisdom, proclaiming to you the testimony of God. Indeed, I resolved not to know anything among you, except Jesus Christ, and him crucified. I was with you in weakness, in fear, and in much trembling. My speech and my preaching were not in persuasive words of human</w:t>
+      </w:r>
+      <w:r>
+        <w:rPr>
+          <w:position w:val="8"/>
+          <w:sz w:val="16"/>
+          <w:szCs w:val="16"/>
+        </w:rPr>
+        <w:t xml:space="preserve">e </w:t>
+      </w:r>
+      <w:r>
+        <w:t xml:space="preserve">wisdom but in demonstration of the Spirit and </w:t>
+      </w:r>
+      <w:r>
+        <w:lastRenderedPageBreak/>
+        <w:t>of power, so that your faith would not stand by human wisdom but in the power of God. However, we [do] speak wisdom among those who are full grown; yet it is a wisdom ‘not of this world’, nor of the rulers</w:t>
+      </w:r>
+      <w:r>
+        <w:rPr>
+          <w:position w:val="8"/>
+          <w:sz w:val="16"/>
+          <w:szCs w:val="16"/>
+        </w:rPr>
+        <w:t xml:space="preserve">a </w:t>
+      </w:r>
+      <w:r>
+        <w:t xml:space="preserve">of this world, who are coming to nothing. Instead, we speak God’s wisdom in a mystery, the wisdom that was hidden, which God had foreordained before the ages for our glory, [a wisdom] </w:t>
+      </w:r>
+      <w:r>
+        <w:lastRenderedPageBreak/>
+        <w:t>which none of the rulers of this world recognized. For if they had recognized</w:t>
+      </w:r>
+      <w:r>
+        <w:rPr>
+          <w:position w:val="8"/>
+          <w:sz w:val="16"/>
+          <w:szCs w:val="16"/>
+        </w:rPr>
+        <w:t xml:space="preserve"> </w:t>
+      </w:r>
+      <w:r>
+        <w:t>this wisdom</w:t>
+      </w:r>
+      <w:r>
+        <w:rPr>
+          <w:position w:val="8"/>
+          <w:sz w:val="16"/>
+          <w:szCs w:val="16"/>
+        </w:rPr>
+        <w:t>c</w:t>
+      </w:r>
+      <w:r>
+        <w:t xml:space="preserve">, they would not have crucified the Lord of glory! But as it is written: </w:t>
+      </w:r>
+    </w:p>
+    <w:p>
+      <w:pPr>
+        <w:pStyle w:val="Body"/>
+        <w:ind w:left="360"/>
+        <w:rPr>
+          <w:i/>
+        </w:rPr>
+      </w:pPr>
+      <w:r>
+        <w:rPr>
+          <w:i/>
+        </w:rPr>
+        <w:t>Things which an eye did not see, and an ear did not hear,</w:t>
+      </w:r>
+    </w:p>
+    <w:p>
+      <w:pPr>
+        <w:pStyle w:val="Body"/>
+        <w:ind w:left="360"/>
+        <w:rPr>
+          <w:rFonts w:ascii="MS Mincho" w:eastAsia="MS Mincho" w:hAnsi="MS Mincho" w:cs="MS Mincho"/>
+          <w:i/>
+        </w:rPr>
+      </w:pPr>
+      <w:r>
+        <w:rPr>
+          <w:i/>
+        </w:rPr>
+        <w:t>Which did not enter into the heart of man,</w:t>
+      </w:r>
+    </w:p>
+    <w:p>
+      <w:pPr>
+        <w:pStyle w:val="Body"/>
+        <w:ind w:left="360"/>
+        <w:rPr>
+          <w:i/>
+        </w:rPr>
+      </w:pPr>
+      <w:r>
+        <w:rPr>
+          <w:i/>
+        </w:rPr>
+        <w:t>These God has prepared for those who love him.</w:t>
+      </w:r>
+    </w:p>
+    <w:p>
+      <w:pPr>
+        <w:pStyle w:val="Body"/>
+        <w:rPr>
+          <w:rFonts w:ascii="Times" w:hAnsi="Times" w:cs="Times"/>
+          <w:szCs w:val="24"/>
+        </w:rPr>
+      </w:pPr>
+      <w:r>
+        <w:t xml:space="preserve">But God revealed these things to us through the Spirit, because the Spirit searches all things, yes, [even] the deep things of God. For what human being knows what is truly human except the human spirit that is within? Likewise, no one truly comprehends the things of God except the Spirit of God. However, we have received, not the spirit of the </w:t>
+      </w:r>
+      <w:r>
+        <w:lastRenderedPageBreak/>
+        <w:t>world, but the Spirit which is from God, so that we might know the things that were freely given to us by God. These are the things we proclaim, not in words which human wisdom teaches but which the Holy Spirit teaches, comparing spiritual things with [other] spiritual things. Now, the natural</w:t>
+      </w:r>
+      <w:r>
+        <w:rPr>
+          <w:position w:val="8"/>
+          <w:sz w:val="16"/>
+          <w:szCs w:val="16"/>
+        </w:rPr>
+        <w:t xml:space="preserve">f </w:t>
+      </w:r>
+      <w:r>
+        <w:t>person does not receive the things of God’s Spirit because for they are foolishness to him, and such a person cannot know these things because they are spiritually discerned. On the other hand, the spiritual person discerns all things and is not subject to mere human opinions</w:t>
+      </w:r>
+      <w:r>
+        <w:rPr>
+          <w:position w:val="8"/>
+          <w:sz w:val="16"/>
+          <w:szCs w:val="16"/>
+        </w:rPr>
+        <w:t>g</w:t>
+      </w:r>
+      <w:r>
+        <w:t>. “For who has known the mind of the Lord, that he should instruct him?”</w:t>
+      </w:r>
+      <w:r>
+        <w:rPr>
+          <w:position w:val="8"/>
+          <w:sz w:val="16"/>
+          <w:szCs w:val="16"/>
+        </w:rPr>
+        <w:t xml:space="preserve"> </w:t>
+      </w:r>
+      <w:r>
+        <w:t>But we have the mind of Christ!</w:t>
+      </w:r>
+    </w:p>
+    <w:p>
+      <w:pPr>
+        <w:pStyle w:val="Body"/>
+        <w:rPr>
+          <w:rFonts w:ascii="Times" w:hAnsi="Times" w:cs="Times"/>
+          <w:szCs w:val="24"/>
+        </w:rPr>
+      </w:pPr>
       <w:r>
         <w:rPr>
           <w:rStyle w:val="RubricsInBodyChar"/>
@@ -917,7 +1083,7 @@
         <w:pStyle w:val="Heading5"/>
       </w:pPr>
       <w:r>
-        <w:t>N</w:t>
+        <w:t>1 Peter 1:13-21</w:t>
       </w:r>
     </w:p>
     <w:p>
@@ -925,10 +1091,16 @@
         <w:pStyle w:val="Rubric"/>
       </w:pPr>
       <w:r>
-        <w:t xml:space="preserve">The Catholic Epistle from the Epistle of our teacher </w:t>
-      </w:r>
-      <w:r>
-        <w:t>N</w:t>
+        <w:t xml:space="preserve">The Catholic Epistle from the </w:t>
+      </w:r>
+      <w:r>
+        <w:t xml:space="preserve">First </w:t>
+      </w:r>
+      <w:r>
+        <w:t xml:space="preserve">Epistle of our teacher </w:t>
+      </w:r>
+      <w:r>
+        <w:t>Peter</w:t>
       </w:r>
       <w:r>
         <w:t>. His Blessing be upon us. Amen.</w:t>
@@ -956,20 +1128,48 @@
       </w:pPr>
       <w:r>
         <w:lastRenderedPageBreak/>
-        <w:t xml:space="preserve">N </w:t>
-      </w:r>
+        <w:t>Therefore, prepare your minds for action, be clear-minded and set your hope fully on the grace that is brought to you by the revelation of Jesus Christ. Be children of obedience and do not conform yourselves to your former lusts as in [the days of] your ignorance. But just as he who called you is holy, you yourselves should also be holy in every aspect of your life, because it is written, “You shall be holy, for I am holy.”</w:t>
+      </w:r>
+      <w:r>
+        <w:rPr>
+          <w:position w:val="8"/>
+          <w:sz w:val="16"/>
+          <w:szCs w:val="16"/>
+        </w:rPr>
+        <w:t xml:space="preserve"> </w:t>
+      </w:r>
+      <w:r>
+        <w:t>If you call on him who judges without discrimination according to every</w:t>
+      </w:r>
+      <w:r>
+        <w:lastRenderedPageBreak/>
+        <w:t xml:space="preserve">one’s work as Father, spend your lives as exiles here {on earth}, in reverent fear. Know that you were redeemed, not with corruptible things such as silver or gold from the useless way of life handed down to you by your forefathers, but with precious blood of a blameless and pure lamb, the blood of Christ! He was foreknown even before the foundation of the world but he was revealed at the end of times for your sake. Through him, you believe in God who raised him from the dead and gave him glory, so </w:t>
+      </w:r>
+      <w:r>
+        <w:lastRenderedPageBreak/>
+        <w:t xml:space="preserve">that your faith and hope might be in God. </w:t>
+      </w:r>
+    </w:p>
+    <w:p>
+      <w:pPr>
+        <w:pStyle w:val="Body"/>
+        <w:rPr>
+          <w:rFonts w:ascii="Times" w:hAnsi="Times" w:cs="Times"/>
+          <w:szCs w:val="24"/>
+        </w:rPr>
+      </w:pPr>
       <w:r>
         <w:rPr>
           <w:rStyle w:val="RubricsInBodyChar"/>
         </w:rPr>
-        <w:t xml:space="preserve">Do not love the world, nor the things which are in the world. The world shall pass away and all </w:t>
+        <w:t xml:space="preserve">Do not love the world, nor the things which are in the world. The world shall pass away and all its </w:t>
       </w:r>
       <w:r>
         <w:rPr>
           <w:rStyle w:val="RubricsInBodyChar"/>
         </w:rPr>
         <w:lastRenderedPageBreak/>
-        <w:t>its desires; but he who does the will of God shall abide forever. Amen.</w:t>
+        <w:t>desires; but he who does the will of God shall abide forever. Amen.</w:t>
       </w:r>
     </w:p>
     <w:p>
@@ -998,7 +1198,7 @@
         <w:pStyle w:val="Heading5"/>
       </w:pPr>
       <w:r>
-        <w:t>N</w:t>
+        <w:t>Acts 9:22-31</w:t>
       </w:r>
     </w:p>
     <w:p>
@@ -1025,13 +1225,88 @@
       <w:pPr>
         <w:pStyle w:val="Body"/>
         <w:rPr>
+          <w:rFonts w:ascii="Times" w:hAnsi="Times" w:cs="Times"/>
+          <w:szCs w:val="24"/>
+        </w:rPr>
+      </w:pPr>
+      <w:r>
+        <w:lastRenderedPageBreak/>
+        <w:t xml:space="preserve">But Saul grew even more in strength and confounded the Jews who lived at Damascus by proving that [Jesus] is the Christ. </w:t>
+      </w:r>
+    </w:p>
+    <w:p>
+      <w:pPr>
+        <w:pStyle w:val="Body"/>
+        <w:rPr>
+          <w:rFonts w:ascii="Times" w:hAnsi="Times" w:cs="Times"/>
+          <w:szCs w:val="24"/>
+        </w:rPr>
+      </w:pPr>
+      <w:proofErr w:type="spellStart"/>
+      <w:r>
+        <w:t>fter</w:t>
+      </w:r>
+      <w:proofErr w:type="spellEnd"/>
+      <w:r>
+        <w:t xml:space="preserve"> some time, the Jews conspired to kill him, but their plot became known to Saul. Day and night, they watched the gates in order to be able to kill Saul, but his disciples took him by night, and let him down through the wall, lowering him in a basket. When Saul arrived in Jerusalem, he tried to join himself to the disciples, but they were all afraid of him, not believing that he was a disciple. But Barnabas took him and brought him to the apostles. Saul told them how he had seen the Lord on the way, that </w:t>
+      </w:r>
+      <w:r>
+        <w:lastRenderedPageBreak/>
+        <w:t>the Lord had spoken to him, and how at Damascus he had boldly preached in the Name of Jesus. So Saul stayed with them and moved about freely in Jerusalem, preaching boldly in the name of the Lord Jesus.</w:t>
+      </w:r>
+      <w:r>
+        <w:rPr>
+          <w:position w:val="8"/>
+          <w:sz w:val="16"/>
+          <w:szCs w:val="16"/>
+        </w:rPr>
+        <w:t xml:space="preserve"> </w:t>
+      </w:r>
+      <w:r>
+        <w:t>He talked and debated with the Hellenists,</w:t>
+      </w:r>
+      <w:r>
+        <w:rPr>
+          <w:position w:val="8"/>
+          <w:sz w:val="16"/>
+          <w:szCs w:val="16"/>
+        </w:rPr>
+        <w:t xml:space="preserve"> </w:t>
+      </w:r>
+      <w:r>
+        <w:t xml:space="preserve">but they tried to kill him. When the brethren became aware of this, they brought him down to Caesarea, and sent him off to Tarsus. </w:t>
+      </w:r>
+    </w:p>
+    <w:p>
+      <w:pPr>
+        <w:pStyle w:val="Body"/>
+        <w:rPr>
+          <w:rFonts w:ascii="Times" w:hAnsi="Times" w:cs="Times"/>
+          <w:szCs w:val="24"/>
+        </w:rPr>
+      </w:pPr>
+      <w:r>
+        <w:t>And so, the Churches</w:t>
+      </w:r>
+      <w:r>
+        <w:rPr>
+          <w:position w:val="8"/>
+          <w:sz w:val="16"/>
+          <w:szCs w:val="16"/>
+        </w:rPr>
+        <w:t xml:space="preserve"> </w:t>
+      </w:r>
+      <w:r>
+        <w:t xml:space="preserve">throughout all Judea and Galilee and Samaria had peace and were edified. Walking in the fear of the Lord and in the comfort of the Holy Spirit, they continued to grow. </w:t>
+      </w:r>
+    </w:p>
+    <w:p>
+      <w:pPr>
+        <w:pStyle w:val="Body"/>
+        <w:rPr>
           <w:rStyle w:val="RubricsInBodyChar"/>
         </w:rPr>
       </w:pPr>
-      <w:r>
-        <w:lastRenderedPageBreak/>
-        <w:t xml:space="preserve">N </w:t>
-      </w:r>
       <w:r>
         <w:rPr>
           <w:rStyle w:val="RubricsInBodyChar"/>
@@ -1086,7 +1361,7 @@
         <w:pStyle w:val="Heading5"/>
       </w:pPr>
       <w:r>
-        <w:t>N</w:t>
+        <w:t>2 Corinthians 1:1-14</w:t>
       </w:r>
     </w:p>
     <w:p>
@@ -1097,19 +1372,19 @@
         <w:t xml:space="preserve">A chapter from the </w:t>
       </w:r>
       <w:r>
-        <w:t>N</w:t>
+        <w:t>Second</w:t>
       </w:r>
       <w:r>
         <w:t xml:space="preserve"> Epistle of our teacher </w:t>
       </w:r>
       <w:r>
-        <w:t>N</w:t>
+        <w:t>Paul</w:t>
       </w:r>
       <w:r>
         <w:t xml:space="preserve"> to </w:t>
       </w:r>
       <w:r>
-        <w:t>N</w:t>
+        <w:t>the Corinthians</w:t>
       </w:r>
       <w:r>
         <w:t>. His blessing be upon us. Amen.</w:t>
@@ -1139,8 +1414,53 @@
       </w:pPr>
       <w:r>
         <w:lastRenderedPageBreak/>
-        <w:t xml:space="preserve">N </w:t>
-      </w:r>
+        <w:t xml:space="preserve">Paul, an apostle of Christ Jesus by the will of God, and Timothy our brother, to the Church of God which </w:t>
+      </w:r>
+      <w:r>
+        <w:lastRenderedPageBreak/>
+        <w:t xml:space="preserve">is at Corinth, with all the saints who are in the whole of Achaia: Grace to </w:t>
+      </w:r>
+      <w:r>
+        <w:lastRenderedPageBreak/>
+        <w:t xml:space="preserve">you and peace from God our Father and the Lord Jesus Christ! </w:t>
+      </w:r>
+    </w:p>
+    <w:p>
+      <w:pPr>
+        <w:pStyle w:val="Body"/>
+        <w:rPr>
+          <w:rFonts w:ascii="Times" w:hAnsi="Times" w:cs="Times"/>
+          <w:szCs w:val="24"/>
+        </w:rPr>
+      </w:pPr>
+      <w:r>
+        <w:t xml:space="preserve">Blessed be the God and Father of our Lord Jesus Christ, the Father of mercies and God of all comfort; who comforts us in all our affliction, so that we may be able to comfort those who are in any affliction, through the comfort with which we ourselves are comforted by God. For as the sufferings of Christ overflow to us, even so our consolation also overflows through Christ. But if we are afflicted, it is for your comfort and salvation. If we are comforted, it is for your consolation, which produces in you the patient enduring of the same sufferings which we also suffer. Our hope for you is unshaken, knowing that, since you are partakers of the sufferings, you are also partaker of the comfort. For we do not desire to have you uninformed, brethren, concerning our affliction which happened to us in Asia: we were extremely oppressed, beyond </w:t>
+      </w:r>
+      <w:r>
+        <w:lastRenderedPageBreak/>
+        <w:t xml:space="preserve">our power, so much that we even despaired of life. Yes, we had the sentence of death within ourselves in order that we should not trust in ourselves but [only] in God who raises the dead. He who delivered us from such a great death and continued to deliver; we hope that he will also deliver us. You also help by your supplication on our behalf; so that thanksgiving will be offered for the gift bestowed on us by means of many. </w:t>
+      </w:r>
+    </w:p>
+    <w:p>
+      <w:pPr>
+        <w:pStyle w:val="Body"/>
+        <w:rPr>
+          <w:rFonts w:ascii="Times" w:hAnsi="Times" w:cs="Times"/>
+          <w:szCs w:val="24"/>
+        </w:rPr>
+      </w:pPr>
+      <w:r>
+        <w:t xml:space="preserve">Our boasting is this: the testimony of our conscience. We act in the world in holiness and sincerity of God (not in carnal wisdom but in the grace of God), and we do so more abundantly toward you. We only write what you can read and acknowledge: I hope that you will accept [those things] to the end; as you also received us in part. I also hope that we are your boasting, even as you also are ours, in the day of our Lord Jesus. </w:t>
+      </w:r>
+    </w:p>
+    <w:p>
+      <w:pPr>
+        <w:pStyle w:val="Body"/>
+        <w:rPr>
+          <w:rFonts w:ascii="Times" w:hAnsi="Times" w:cs="Times"/>
+          <w:szCs w:val="24"/>
+        </w:rPr>
+      </w:pPr>
       <w:r>
         <w:rPr>
           <w:rStyle w:val="RubricsInBodyChar"/>
@@ -1174,7 +1494,7 @@
         <w:pStyle w:val="Heading5"/>
       </w:pPr>
       <w:r>
-        <w:t>N</w:t>
+        <w:t>1 John 3:8b-12</w:t>
       </w:r>
     </w:p>
     <w:p>
@@ -1182,10 +1502,16 @@
         <w:pStyle w:val="Rubric"/>
       </w:pPr>
       <w:r>
-        <w:t xml:space="preserve">The Catholic Epistle from the Epistle of our teacher </w:t>
-      </w:r>
-      <w:r>
-        <w:t>N</w:t>
+        <w:t xml:space="preserve">The Catholic Epistle from the </w:t>
+      </w:r>
+      <w:r>
+        <w:t xml:space="preserve">First </w:t>
+      </w:r>
+      <w:r>
+        <w:t xml:space="preserve">Epistle of our teacher </w:t>
+      </w:r>
+      <w:r>
+        <w:t>John</w:t>
       </w:r>
       <w:r>
         <w:t>. His Blessing be upon us. Amen.</w:t>
@@ -1213,20 +1539,43 @@
       </w:pPr>
       <w:r>
         <w:lastRenderedPageBreak/>
-        <w:t xml:space="preserve">N </w:t>
-      </w:r>
+        <w:t xml:space="preserve">This was the purpose of the manifestation of the Son of God, to undo the work of the devil. Those who have been born of God do not keep on sinning because God’s seed abides in them. They cannot go on sinning, because they have been born of God. This is how the children of God and the children of the devil are revealed: </w:t>
+      </w:r>
+      <w:r>
+        <w:lastRenderedPageBreak/>
+        <w:t xml:space="preserve">whoever does not practice righteousness is not of God, and neither is the one who does not love his brother [or sister]. </w:t>
+      </w:r>
+    </w:p>
+    <w:p>
+      <w:pPr>
+        <w:pStyle w:val="Body"/>
+        <w:rPr>
+          <w:rFonts w:ascii="Times" w:hAnsi="Times" w:cs="Times"/>
+          <w:szCs w:val="24"/>
+        </w:rPr>
+      </w:pPr>
+      <w:r>
+        <w:t xml:space="preserve">For this is the message which you heard from the beginning: that we should love one another! We should not be like Cain who was of the evil one and who killed his brother [Abel]. </w:t>
+      </w:r>
+      <w:r>
+        <w:lastRenderedPageBreak/>
+        <w:t xml:space="preserve">Why did he kill him? Because his works were evil, while his brother’s works were righteous. </w:t>
+      </w:r>
+    </w:p>
+    <w:p>
+      <w:pPr>
+        <w:pStyle w:val="Body"/>
+        <w:rPr>
+          <w:rFonts w:ascii="Times" w:hAnsi="Times" w:cs="Times"/>
+          <w:szCs w:val="24"/>
+        </w:rPr>
+      </w:pPr>
       <w:r>
         <w:rPr>
           <w:rStyle w:val="RubricsInBodyChar"/>
         </w:rPr>
-        <w:t xml:space="preserve">Do not love the world, nor the things which are in the world. The world shall pass away and all </w:t>
-      </w:r>
-      <w:r>
-        <w:rPr>
-          <w:rStyle w:val="RubricsInBodyChar"/>
-        </w:rPr>
-        <w:lastRenderedPageBreak/>
-        <w:t>its desires; but he who does the will of God shall abide forever. Amen.</w:t>
+        <w:lastRenderedPageBreak/>
+        <w:t>Do not love the world, nor the things which are in the world. The world shall pass away and all its desires; but he who does the will of God shall abide forever. Amen.</w:t>
       </w:r>
     </w:p>
     <w:p>
@@ -1255,7 +1604,7 @@
         <w:pStyle w:val="Heading5"/>
       </w:pPr>
       <w:r>
-        <w:t>N</w:t>
+        <w:t>Acts 9:36-42</w:t>
       </w:r>
     </w:p>
     <w:p>
@@ -1282,13 +1631,66 @@
       <w:pPr>
         <w:pStyle w:val="Body"/>
         <w:rPr>
+          <w:rFonts w:ascii="Times" w:hAnsi="Times" w:cs="Times"/>
+          <w:szCs w:val="24"/>
+        </w:rPr>
+      </w:pPr>
+      <w:r>
+        <w:lastRenderedPageBreak/>
+        <w:t xml:space="preserve">Now, there lived in Joppa a certain disciple named Tabitha, (which, when translated, means </w:t>
+      </w:r>
+      <w:proofErr w:type="spellStart"/>
+      <w:r>
+        <w:t>Dorcas</w:t>
+      </w:r>
+      <w:proofErr w:type="spellEnd"/>
+      <w:r>
+        <w:t>).</w:t>
+      </w:r>
+      <w:r>
+        <w:rPr>
+          <w:position w:val="8"/>
+          <w:sz w:val="16"/>
+          <w:szCs w:val="16"/>
+        </w:rPr>
+        <w:t xml:space="preserve"> </w:t>
+      </w:r>
+      <w:r>
+        <w:t xml:space="preserve">This woman was full of good works and acts of mercy. But it happened that at this time, she became ill and died. She was washed and placed in an upper room. As </w:t>
+      </w:r>
+      <w:proofErr w:type="spellStart"/>
+      <w:r>
+        <w:t>Lydda</w:t>
+      </w:r>
+      <w:proofErr w:type="spellEnd"/>
+      <w:r>
+        <w:t xml:space="preserve"> was near Joppa, the disciples, hearing that Peter was there, sent two men to him, imploring him, ‘Do not to delay in coming to help us!” So Peter arose and went with them. When he arrived, the disciples led him into the upper room. All the widows stood by him weeping, </w:t>
+      </w:r>
+      <w:r>
+        <w:lastRenderedPageBreak/>
+        <w:t xml:space="preserve">showing [to Peter] the coats and garments which </w:t>
+      </w:r>
+      <w:proofErr w:type="spellStart"/>
+      <w:r>
+        <w:t>Dorcas</w:t>
+      </w:r>
+      <w:proofErr w:type="spellEnd"/>
+      <w:r>
+        <w:t xml:space="preserve"> had made while she was with them. But having put everyone out [of the room], Peter knelt down and prayed. Turning towards the body, he said, “Tabitha, get up!” She opened her eyes, and when she saw Peter, she sat up. Then Peter gave her his hand and raised her up. Calling the saints and widows, he presented her alive. </w:t>
+      </w:r>
+      <w:bookmarkStart w:id="1" w:name="_GoBack"/>
+      <w:bookmarkEnd w:id="1"/>
+      <w:r>
+        <w:t>This became known all over Joppa, and many people believed in the Lord.</w:t>
+      </w:r>
+    </w:p>
+    <w:p>
+      <w:pPr>
+        <w:pStyle w:val="Body"/>
+        <w:rPr>
           <w:rStyle w:val="RubricsInBodyChar"/>
         </w:rPr>
       </w:pPr>
-      <w:r>
-        <w:lastRenderedPageBreak/>
-        <w:t xml:space="preserve">N </w:t>
-      </w:r>
       <w:r>
         <w:rPr>
           <w:rStyle w:val="RubricsInBodyChar"/>
@@ -1315,8 +1717,15 @@
         <w:pStyle w:val="Heading3"/>
       </w:pPr>
       <w:r>
-        <w:lastRenderedPageBreak/>
-        <w:t>August 29 (30) / Tho-out 1</w:t>
+        <w:t xml:space="preserve">August 29 (30) / </w:t>
+      </w:r>
+      <w:proofErr w:type="spellStart"/>
+      <w:r>
+        <w:t>Tho</w:t>
+      </w:r>
+      <w:proofErr w:type="spellEnd"/>
+      <w:r>
+        <w:t>-out 1</w:t>
       </w:r>
     </w:p>
     <w:p>
@@ -1563,9 +1972,11 @@
       <w:r>
         <w:t xml:space="preserve">August 30 (31) / </w:t>
       </w:r>
+      <w:proofErr w:type="spellStart"/>
       <w:r>
         <w:t>Tho</w:t>
       </w:r>
+      <w:proofErr w:type="spellEnd"/>
       <w:r>
         <w:t>-out 2</w:t>
       </w:r>
@@ -1812,7 +2223,16 @@
         <w:pStyle w:val="Heading3"/>
       </w:pPr>
       <w:r>
-        <w:t>August 31 (Sept 1) / Tho-out 3</w:t>
+        <w:lastRenderedPageBreak/>
+        <w:t xml:space="preserve">August 31 (Sept 1) / </w:t>
+      </w:r>
+      <w:proofErr w:type="spellStart"/>
+      <w:r>
+        <w:t>Tho</w:t>
+      </w:r>
+      <w:proofErr w:type="spellEnd"/>
+      <w:r>
+        <w:t>-out 3</w:t>
       </w:r>
       <w:r>
         <w:t xml:space="preserve"> </w:t>
@@ -1824,7 +2244,15 @@
         <w:t>hrough</w:t>
       </w:r>
       <w:r>
-        <w:t xml:space="preserve"> September 4 (5) / Tho-out 7</w:t>
+        <w:t xml:space="preserve"> September 4 (5) / </w:t>
+      </w:r>
+      <w:proofErr w:type="spellStart"/>
+      <w:r>
+        <w:t>Tho</w:t>
+      </w:r>
+      <w:proofErr w:type="spellEnd"/>
+      <w:r>
+        <w:t>-out 7</w:t>
       </w:r>
     </w:p>
     <w:p>
@@ -1833,7 +2261,23 @@
         <w:keepNext/>
       </w:pPr>
       <w:r>
-        <w:t>August 31 (September 1) / Tho-out 3, see ## Epip 3 ##.</w:t>
+        <w:t xml:space="preserve">August 31 (September 1) / </w:t>
+      </w:r>
+      <w:proofErr w:type="spellStart"/>
+      <w:r>
+        <w:t>Tho</w:t>
+      </w:r>
+      <w:proofErr w:type="spellEnd"/>
+      <w:r>
+        <w:t xml:space="preserve">-out 3, see ## </w:t>
+      </w:r>
+      <w:proofErr w:type="spellStart"/>
+      <w:r>
+        <w:t>Epip</w:t>
+      </w:r>
+      <w:proofErr w:type="spellEnd"/>
+      <w:r>
+        <w:t xml:space="preserve"> 3 ##.</w:t>
       </w:r>
     </w:p>
     <w:p>
@@ -1842,7 +2286,23 @@
         <w:keepNext/>
       </w:pPr>
       <w:r>
-        <w:t>September 1 (2) / Tho-out 4, see ## Tho-out 8 ##.</w:t>
+        <w:t xml:space="preserve">September 1 (2) / </w:t>
+      </w:r>
+      <w:proofErr w:type="spellStart"/>
+      <w:r>
+        <w:t>Tho</w:t>
+      </w:r>
+      <w:proofErr w:type="spellEnd"/>
+      <w:r>
+        <w:t xml:space="preserve">-out 4, see ## </w:t>
+      </w:r>
+      <w:proofErr w:type="spellStart"/>
+      <w:r>
+        <w:t>Tho</w:t>
+      </w:r>
+      <w:proofErr w:type="spellEnd"/>
+      <w:r>
+        <w:t>-out 8 ##.</w:t>
       </w:r>
     </w:p>
     <w:p>
@@ -1851,7 +2311,15 @@
         <w:keepNext/>
       </w:pPr>
       <w:r>
-        <w:t>September 2 (3) / Tho-out 5, see ## Tobi 30 ##.</w:t>
+        <w:t xml:space="preserve">September 2 (3) / </w:t>
+      </w:r>
+      <w:proofErr w:type="spellStart"/>
+      <w:r>
+        <w:t>Tho</w:t>
+      </w:r>
+      <w:proofErr w:type="spellEnd"/>
+      <w:r>
+        <w:t>-out 5, see ## Tobi 30 ##.</w:t>
       </w:r>
     </w:p>
     <w:p>
@@ -1860,7 +2328,23 @@
         <w:keepNext/>
       </w:pPr>
       <w:r>
-        <w:t>September 3 (4) / Tho-out 6, see ## Tho-out 8 ##.</w:t>
+        <w:t xml:space="preserve">September 3 (4) / </w:t>
+      </w:r>
+      <w:proofErr w:type="spellStart"/>
+      <w:r>
+        <w:t>Tho</w:t>
+      </w:r>
+      <w:proofErr w:type="spellEnd"/>
+      <w:r>
+        <w:t xml:space="preserve">-out 6, see ## </w:t>
+      </w:r>
+      <w:proofErr w:type="spellStart"/>
+      <w:r>
+        <w:t>Tho</w:t>
+      </w:r>
+      <w:proofErr w:type="spellEnd"/>
+      <w:r>
+        <w:t>-out 8 ##.</w:t>
       </w:r>
     </w:p>
     <w:p>
@@ -1868,7 +2352,23 @@
         <w:pStyle w:val="Rubric"/>
       </w:pPr>
       <w:r>
-        <w:t>September 4 (5) / Tho-out 7, see ## Epip 3 ##.</w:t>
+        <w:t xml:space="preserve">September 4 (5) / </w:t>
+      </w:r>
+      <w:proofErr w:type="spellStart"/>
+      <w:r>
+        <w:t>Tho</w:t>
+      </w:r>
+      <w:proofErr w:type="spellEnd"/>
+      <w:r>
+        <w:t xml:space="preserve">-out 7, see ## </w:t>
+      </w:r>
+      <w:proofErr w:type="spellStart"/>
+      <w:r>
+        <w:t>Epip</w:t>
+      </w:r>
+      <w:proofErr w:type="spellEnd"/>
+      <w:r>
+        <w:t xml:space="preserve"> 3 ##.</w:t>
       </w:r>
     </w:p>
     <w:p>
@@ -1887,9 +2387,11 @@
       <w:r>
         <w:t xml:space="preserve">) / </w:t>
       </w:r>
+      <w:proofErr w:type="spellStart"/>
       <w:r>
         <w:t>Tho</w:t>
       </w:r>
+      <w:proofErr w:type="spellEnd"/>
       <w:r>
         <w:t>-out 8</w:t>
       </w:r>
@@ -2114,14 +2616,7 @@
         <w:rPr>
           <w:rStyle w:val="RubricsInBodyChar"/>
         </w:rPr>
-        <w:t xml:space="preserve">The word of the Lord abides in this church </w:t>
-      </w:r>
-      <w:r>
-        <w:rPr>
-          <w:rStyle w:val="RubricsInBodyChar"/>
-        </w:rPr>
-        <w:lastRenderedPageBreak/>
-        <w:t>and in every church. Amen.</w:t>
+        <w:t>The word of the Lord abides in this church and in every church. Amen.</w:t>
       </w:r>
     </w:p>
     <w:p>
@@ -2143,6 +2638,7 @@
         <w:pStyle w:val="Heading3"/>
       </w:pPr>
       <w:r>
+        <w:lastRenderedPageBreak/>
         <w:t>September 6</w:t>
       </w:r>
       <w:r>
@@ -2154,11 +2650,21 @@
       <w:r>
         <w:t xml:space="preserve">) / </w:t>
       </w:r>
+      <w:proofErr w:type="spellStart"/>
       <w:r>
         <w:t>Tho</w:t>
       </w:r>
-      <w:r>
-        <w:t>-out 9 through Tho-out 15</w:t>
+      <w:proofErr w:type="spellEnd"/>
+      <w:r>
+        <w:t xml:space="preserve">-out 9 through </w:t>
+      </w:r>
+      <w:proofErr w:type="spellStart"/>
+      <w:r>
+        <w:t>Tho</w:t>
+      </w:r>
+      <w:proofErr w:type="spellEnd"/>
+      <w:r>
+        <w:t>-out 15</w:t>
       </w:r>
     </w:p>
     <w:p>
@@ -2167,7 +2673,23 @@
         <w:keepNext/>
       </w:pPr>
       <w:r>
-        <w:t>September 6 (7) / Tho-out 9, see ## Athor 28 ##.</w:t>
+        <w:t xml:space="preserve">September 6 (7) / </w:t>
+      </w:r>
+      <w:proofErr w:type="spellStart"/>
+      <w:r>
+        <w:t>Tho</w:t>
+      </w:r>
+      <w:proofErr w:type="spellEnd"/>
+      <w:r>
+        <w:t xml:space="preserve">-out 9, see ## </w:t>
+      </w:r>
+      <w:proofErr w:type="spellStart"/>
+      <w:r>
+        <w:t>Athor</w:t>
+      </w:r>
+      <w:proofErr w:type="spellEnd"/>
+      <w:r>
+        <w:t xml:space="preserve"> 28 ##.</w:t>
       </w:r>
     </w:p>
     <w:p>
@@ -2176,7 +2698,15 @@
         <w:keepNext/>
       </w:pPr>
       <w:r>
-        <w:t>September 7 (8) / Tho-out 10, see ## Tobi 30 ##.</w:t>
+        <w:t xml:space="preserve">September 7 (8) / </w:t>
+      </w:r>
+      <w:proofErr w:type="spellStart"/>
+      <w:r>
+        <w:t>Tho</w:t>
+      </w:r>
+      <w:proofErr w:type="spellEnd"/>
+      <w:r>
+        <w:t>-out 10, see ## Tobi 30 ##.</w:t>
       </w:r>
     </w:p>
     <w:p>
@@ -2185,7 +2715,23 @@
         <w:keepNext/>
       </w:pPr>
       <w:r>
-        <w:t>September 8 (9) / Tho-out 11, see ## Paramoude 27 ##.</w:t>
+        <w:t xml:space="preserve">September 8 (9) / </w:t>
+      </w:r>
+      <w:proofErr w:type="spellStart"/>
+      <w:r>
+        <w:t>Tho</w:t>
+      </w:r>
+      <w:proofErr w:type="spellEnd"/>
+      <w:r>
+        <w:t xml:space="preserve">-out 11, see ## </w:t>
+      </w:r>
+      <w:proofErr w:type="spellStart"/>
+      <w:r>
+        <w:t>Paramoude</w:t>
+      </w:r>
+      <w:proofErr w:type="spellEnd"/>
+      <w:r>
+        <w:t xml:space="preserve"> 27 ##.</w:t>
       </w:r>
     </w:p>
     <w:p>
@@ -2194,7 +2740,23 @@
         <w:keepNext/>
       </w:pPr>
       <w:r>
-        <w:t>September 9 (10) / Tho-out 12, see ## Athor 9 ##.</w:t>
+        <w:t xml:space="preserve">September 9 (10) / </w:t>
+      </w:r>
+      <w:proofErr w:type="spellStart"/>
+      <w:r>
+        <w:t>Tho</w:t>
+      </w:r>
+      <w:proofErr w:type="spellEnd"/>
+      <w:r>
+        <w:t xml:space="preserve">-out 12, see ## </w:t>
+      </w:r>
+      <w:proofErr w:type="spellStart"/>
+      <w:r>
+        <w:t>Athor</w:t>
+      </w:r>
+      <w:proofErr w:type="spellEnd"/>
+      <w:r>
+        <w:t xml:space="preserve"> 9 ##.</w:t>
       </w:r>
     </w:p>
     <w:p>
@@ -2203,7 +2765,23 @@
         <w:keepNext/>
       </w:pPr>
       <w:r>
-        <w:t>September 10 (11) / Tho-out 13, see ## Athor 17 ##.</w:t>
+        <w:t xml:space="preserve">September 10 (11) / </w:t>
+      </w:r>
+      <w:proofErr w:type="spellStart"/>
+      <w:r>
+        <w:t>Tho</w:t>
+      </w:r>
+      <w:proofErr w:type="spellEnd"/>
+      <w:r>
+        <w:t xml:space="preserve">-out 13, see ## </w:t>
+      </w:r>
+      <w:proofErr w:type="spellStart"/>
+      <w:r>
+        <w:t>Athor</w:t>
+      </w:r>
+      <w:proofErr w:type="spellEnd"/>
+      <w:r>
+        <w:t xml:space="preserve"> 17 ##.</w:t>
       </w:r>
     </w:p>
     <w:p>
@@ -2212,7 +2790,23 @@
         <w:keepNext/>
       </w:pPr>
       <w:r>
-        <w:t>September 11(12) / Tho-out 14, see ## Mesori 3 ##.</w:t>
+        <w:t xml:space="preserve">September 11(12) / </w:t>
+      </w:r>
+      <w:proofErr w:type="spellStart"/>
+      <w:r>
+        <w:t>Tho</w:t>
+      </w:r>
+      <w:proofErr w:type="spellEnd"/>
+      <w:r>
+        <w:t xml:space="preserve">-out 14, see ## </w:t>
+      </w:r>
+      <w:proofErr w:type="spellStart"/>
+      <w:r>
+        <w:t>Mesori</w:t>
+      </w:r>
+      <w:proofErr w:type="spellEnd"/>
+      <w:r>
+        <w:t xml:space="preserve"> 3 ##.</w:t>
       </w:r>
     </w:p>
     <w:p>
@@ -2220,7 +2814,15 @@
         <w:pStyle w:val="Rubric"/>
       </w:pPr>
       <w:r>
-        <w:t>September 12 (13) / Tho-out 15, see ## Tobi 1 ##.</w:t>
+        <w:t xml:space="preserve">September 12 (13) / </w:t>
+      </w:r>
+      <w:proofErr w:type="spellStart"/>
+      <w:r>
+        <w:t>Tho</w:t>
+      </w:r>
+      <w:proofErr w:type="spellEnd"/>
+      <w:r>
+        <w:t>-out 15, see ## Tobi 1 ##.</w:t>
       </w:r>
     </w:p>
     <w:p>
@@ -2230,9 +2832,11 @@
       <w:r>
         <w:t xml:space="preserve">September 13 (14) / </w:t>
       </w:r>
+      <w:proofErr w:type="spellStart"/>
       <w:r>
         <w:t>Tho</w:t>
       </w:r>
+      <w:proofErr w:type="spellEnd"/>
       <w:r>
         <w:t>-out 16</w:t>
       </w:r>
@@ -2494,9 +3098,11 @@
       <w:r>
         <w:t xml:space="preserve">) / </w:t>
       </w:r>
+      <w:proofErr w:type="spellStart"/>
       <w:r>
         <w:t>Tho</w:t>
       </w:r>
+      <w:proofErr w:type="spellEnd"/>
       <w:r>
         <w:t>-out 17</w:t>
       </w:r>
@@ -2745,9 +3351,11 @@
       <w:r>
         <w:t xml:space="preserve">September 15 (16) / </w:t>
       </w:r>
+      <w:proofErr w:type="spellStart"/>
       <w:r>
         <w:t>Tho</w:t>
       </w:r>
+      <w:proofErr w:type="spellEnd"/>
       <w:r>
         <w:t>-out 18</w:t>
       </w:r>
@@ -2996,9 +3604,11 @@
       <w:r>
         <w:t xml:space="preserve">September 16 (17) / </w:t>
       </w:r>
+      <w:proofErr w:type="spellStart"/>
       <w:r>
         <w:t>Tho</w:t>
       </w:r>
+      <w:proofErr w:type="spellEnd"/>
       <w:r>
         <w:t>-out 19</w:t>
       </w:r>
@@ -3247,9 +3857,11 @@
       <w:r>
         <w:t xml:space="preserve">September 17 (18) / </w:t>
       </w:r>
+      <w:proofErr w:type="spellStart"/>
       <w:r>
         <w:t>Tho</w:t>
       </w:r>
+      <w:proofErr w:type="spellEnd"/>
       <w:r>
         <w:t>-out 20</w:t>
       </w:r>
@@ -3259,7 +3871,15 @@
         <w:pStyle w:val="Rubric"/>
       </w:pPr>
       <w:r>
-        <w:t>September 17 (18) / Tho-out 20</w:t>
+        <w:t xml:space="preserve">September 17 (18) / </w:t>
+      </w:r>
+      <w:proofErr w:type="spellStart"/>
+      <w:r>
+        <w:t>Tho</w:t>
+      </w:r>
+      <w:proofErr w:type="spellEnd"/>
+      <w:r>
+        <w:t>-out 20</w:t>
       </w:r>
       <w:r>
         <w:t xml:space="preserve">, see ## </w:t>
@@ -3285,9 +3905,11 @@
         <w:lastRenderedPageBreak/>
         <w:t xml:space="preserve">September 18 (19) / </w:t>
       </w:r>
+      <w:proofErr w:type="spellStart"/>
       <w:r>
         <w:t>Tho</w:t>
       </w:r>
+      <w:proofErr w:type="spellEnd"/>
       <w:r>
         <w:t>-out 21</w:t>
       </w:r>
@@ -3539,11 +4161,21 @@
       <w:r>
         <w:t xml:space="preserve">) / </w:t>
       </w:r>
+      <w:proofErr w:type="spellStart"/>
       <w:r>
         <w:t>Tho</w:t>
       </w:r>
-      <w:r>
-        <w:t>-out 22 through September 22 (23) / Tho-out 25</w:t>
+      <w:proofErr w:type="spellEnd"/>
+      <w:r>
+        <w:t xml:space="preserve">-out 22 through September 22 (23) / </w:t>
+      </w:r>
+      <w:proofErr w:type="spellStart"/>
+      <w:r>
+        <w:t>Tho</w:t>
+      </w:r>
+      <w:proofErr w:type="spellEnd"/>
+      <w:r>
+        <w:t>-out 25</w:t>
       </w:r>
     </w:p>
     <w:p>
@@ -3552,7 +4184,23 @@
         <w:keepNext/>
       </w:pPr>
       <w:r>
-        <w:t>September 19 (20) / Tho-out 22, see ## Paramoude 27 ##.</w:t>
+        <w:t xml:space="preserve">September 19 (20) / </w:t>
+      </w:r>
+      <w:proofErr w:type="spellStart"/>
+      <w:r>
+        <w:t>Tho</w:t>
+      </w:r>
+      <w:proofErr w:type="spellEnd"/>
+      <w:r>
+        <w:t xml:space="preserve">-out 22, see ## </w:t>
+      </w:r>
+      <w:proofErr w:type="spellStart"/>
+      <w:r>
+        <w:t>Paramoude</w:t>
+      </w:r>
+      <w:proofErr w:type="spellEnd"/>
+      <w:r>
+        <w:t xml:space="preserve"> 27 ##.</w:t>
       </w:r>
     </w:p>
     <w:p>
@@ -3561,7 +4209,23 @@
         <w:keepNext/>
       </w:pPr>
       <w:r>
-        <w:t>September 20 (21) / Tho-out 23, see ## Tho-out 21 ##.</w:t>
+        <w:t xml:space="preserve">September 20 (21) / </w:t>
+      </w:r>
+      <w:proofErr w:type="spellStart"/>
+      <w:r>
+        <w:t>Tho</w:t>
+      </w:r>
+      <w:proofErr w:type="spellEnd"/>
+      <w:r>
+        <w:t xml:space="preserve">-out 23, see ## </w:t>
+      </w:r>
+      <w:proofErr w:type="spellStart"/>
+      <w:r>
+        <w:t>Tho</w:t>
+      </w:r>
+      <w:proofErr w:type="spellEnd"/>
+      <w:r>
+        <w:t>-out 21 ##.</w:t>
       </w:r>
     </w:p>
     <w:p>
@@ -3570,7 +4234,15 @@
         <w:keepNext/>
       </w:pPr>
       <w:r>
-        <w:t>September 21 (22) / Tho-out 24, see ## Tobi 1 ##.</w:t>
+        <w:t xml:space="preserve">September 21 (22) / </w:t>
+      </w:r>
+      <w:proofErr w:type="spellStart"/>
+      <w:r>
+        <w:t>Tho</w:t>
+      </w:r>
+      <w:proofErr w:type="spellEnd"/>
+      <w:r>
+        <w:t>-out 24, see ## Tobi 1 ##.</w:t>
       </w:r>
     </w:p>
     <w:p>
@@ -3578,7 +4250,23 @@
         <w:pStyle w:val="Rubric"/>
       </w:pPr>
       <w:r>
-        <w:t>September 22 (23) / Tho-out 25, see ## Tho-out 8 ##.</w:t>
+        <w:t xml:space="preserve">September 22 (23) / </w:t>
+      </w:r>
+      <w:proofErr w:type="spellStart"/>
+      <w:r>
+        <w:t>Tho</w:t>
+      </w:r>
+      <w:proofErr w:type="spellEnd"/>
+      <w:r>
+        <w:t xml:space="preserve">-out 25, see ## </w:t>
+      </w:r>
+      <w:proofErr w:type="spellStart"/>
+      <w:r>
+        <w:t>Tho</w:t>
+      </w:r>
+      <w:proofErr w:type="spellEnd"/>
+      <w:r>
+        <w:t>-out 8 ##.</w:t>
       </w:r>
     </w:p>
     <w:p>
@@ -3588,9 +4276,11 @@
       <w:r>
         <w:t xml:space="preserve">September 23 (24) / </w:t>
       </w:r>
+      <w:proofErr w:type="spellStart"/>
       <w:r>
         <w:t>Tho</w:t>
       </w:r>
+      <w:proofErr w:type="spellEnd"/>
       <w:r>
         <w:t>-out 26</w:t>
       </w:r>
@@ -3839,11 +4529,21 @@
       <w:r>
         <w:t xml:space="preserve">September 24 (25) / </w:t>
       </w:r>
+      <w:proofErr w:type="spellStart"/>
       <w:r>
         <w:t>Tho</w:t>
       </w:r>
-      <w:r>
-        <w:t>-out 27 through September 31 (Oct 1) / Paopi 3</w:t>
+      <w:proofErr w:type="spellEnd"/>
+      <w:r>
+        <w:t xml:space="preserve">-out 27 through September 31 (Oct 1) / </w:t>
+      </w:r>
+      <w:proofErr w:type="spellStart"/>
+      <w:r>
+        <w:t>Paopi</w:t>
+      </w:r>
+      <w:proofErr w:type="spellEnd"/>
+      <w:r>
+        <w:t xml:space="preserve"> 3</w:t>
       </w:r>
     </w:p>
     <w:p>
@@ -3852,7 +4552,23 @@
         <w:keepNext/>
       </w:pPr>
       <w:r>
-        <w:t>September 24 (25) / Tho-out 27, see ## Athor 22 ##.</w:t>
+        <w:t xml:space="preserve">September 24 (25) / </w:t>
+      </w:r>
+      <w:proofErr w:type="spellStart"/>
+      <w:r>
+        <w:t>Tho</w:t>
+      </w:r>
+      <w:proofErr w:type="spellEnd"/>
+      <w:r>
+        <w:t xml:space="preserve">-out 27, see ## </w:t>
+      </w:r>
+      <w:proofErr w:type="spellStart"/>
+      <w:r>
+        <w:t>Athor</w:t>
+      </w:r>
+      <w:proofErr w:type="spellEnd"/>
+      <w:r>
+        <w:t xml:space="preserve"> 22 ##.</w:t>
       </w:r>
     </w:p>
     <w:p>
@@ -3861,7 +4577,23 @@
         <w:keepNext/>
       </w:pPr>
       <w:r>
-        <w:t>September 25 (26) / Tho-out 28, see ## Athor 22 ##.</w:t>
+        <w:t xml:space="preserve">September 25 (26) / </w:t>
+      </w:r>
+      <w:proofErr w:type="spellStart"/>
+      <w:r>
+        <w:t>Tho</w:t>
+      </w:r>
+      <w:proofErr w:type="spellEnd"/>
+      <w:r>
+        <w:t xml:space="preserve">-out 28, see ## </w:t>
+      </w:r>
+      <w:proofErr w:type="spellStart"/>
+      <w:r>
+        <w:t>Athor</w:t>
+      </w:r>
+      <w:proofErr w:type="spellEnd"/>
+      <w:r>
+        <w:t xml:space="preserve"> 22 ##.</w:t>
       </w:r>
     </w:p>
     <w:p>
@@ -3870,7 +4602,15 @@
         <w:keepNext/>
       </w:pPr>
       <w:r>
-        <w:t>September 26 (27) / Tho-out 29, see ## Tobi 30 ##.</w:t>
+        <w:t xml:space="preserve">September 26 (27) / </w:t>
+      </w:r>
+      <w:proofErr w:type="spellStart"/>
+      <w:r>
+        <w:t>Tho</w:t>
+      </w:r>
+      <w:proofErr w:type="spellEnd"/>
+      <w:r>
+        <w:t>-out 29, see ## Tobi 30 ##.</w:t>
       </w:r>
     </w:p>
     <w:p>
@@ -3879,7 +4619,23 @@
         <w:keepNext/>
       </w:pPr>
       <w:r>
-        <w:t>September 27 (28) / Tho-out 30, see ## Athor 17 ##.</w:t>
+        <w:t xml:space="preserve">September 27 (28) / </w:t>
+      </w:r>
+      <w:proofErr w:type="spellStart"/>
+      <w:r>
+        <w:t>Tho</w:t>
+      </w:r>
+      <w:proofErr w:type="spellEnd"/>
+      <w:r>
+        <w:t xml:space="preserve">-out 30, see ## </w:t>
+      </w:r>
+      <w:proofErr w:type="spellStart"/>
+      <w:r>
+        <w:t>Athor</w:t>
+      </w:r>
+      <w:proofErr w:type="spellEnd"/>
+      <w:r>
+        <w:t xml:space="preserve"> 17 ##.</w:t>
       </w:r>
     </w:p>
     <w:p>
@@ -3888,7 +4644,15 @@
         <w:keepNext/>
       </w:pPr>
       <w:r>
-        <w:t>September 28 (29) / Paopi 1, see ## Tobi 30 ##.</w:t>
+        <w:t xml:space="preserve">September 28 (29) / </w:t>
+      </w:r>
+      <w:proofErr w:type="spellStart"/>
+      <w:r>
+        <w:t>Paopi</w:t>
+      </w:r>
+      <w:proofErr w:type="spellEnd"/>
+      <w:r>
+        <w:t xml:space="preserve"> 1, see ## Tobi 30 ##.</w:t>
       </w:r>
     </w:p>
     <w:p>
@@ -3897,7 +4661,23 @@
         <w:keepNext/>
       </w:pPr>
       <w:r>
-        <w:t>September 30 (31) / Paopi 2, see ## Epip 3 ##.</w:t>
+        <w:t xml:space="preserve">September 30 (31) / </w:t>
+      </w:r>
+      <w:proofErr w:type="spellStart"/>
+      <w:r>
+        <w:t>Paopi</w:t>
+      </w:r>
+      <w:proofErr w:type="spellEnd"/>
+      <w:r>
+        <w:t xml:space="preserve"> 2, see ## </w:t>
+      </w:r>
+      <w:proofErr w:type="spellStart"/>
+      <w:r>
+        <w:t>Epip</w:t>
+      </w:r>
+      <w:proofErr w:type="spellEnd"/>
+      <w:r>
+        <w:t xml:space="preserve"> 3 ##.</w:t>
       </w:r>
     </w:p>
     <w:p>
@@ -3905,7 +4685,23 @@
         <w:pStyle w:val="Rubric"/>
       </w:pPr>
       <w:r>
-        <w:t>September 31 (Oct 1) / Paopi 3, see ## Athor 17 ##.</w:t>
+        <w:t xml:space="preserve">September 31 (Oct 1) / </w:t>
+      </w:r>
+      <w:proofErr w:type="spellStart"/>
+      <w:r>
+        <w:t>Paopi</w:t>
+      </w:r>
+      <w:proofErr w:type="spellEnd"/>
+      <w:r>
+        <w:t xml:space="preserve"> 3, see ## </w:t>
+      </w:r>
+      <w:proofErr w:type="spellStart"/>
+      <w:r>
+        <w:t>Athor</w:t>
+      </w:r>
+      <w:proofErr w:type="spellEnd"/>
+      <w:r>
+        <w:t xml:space="preserve"> 17 ##.</w:t>
       </w:r>
     </w:p>
     <w:p>
@@ -3942,7 +4738,31 @@
         <w:pStyle w:val="Heading3"/>
       </w:pPr>
       <w:r>
-        <w:t>October 1 (2) / Paopi 4 through October ? (?) / Paopi 11</w:t>
+        <w:t xml:space="preserve">October 1 (2) / </w:t>
+      </w:r>
+      <w:proofErr w:type="spellStart"/>
+      <w:r>
+        <w:t>Paopi</w:t>
+      </w:r>
+      <w:proofErr w:type="spellEnd"/>
+      <w:r>
+        <w:t xml:space="preserve"> 4 through </w:t>
+      </w:r>
+      <w:proofErr w:type="gramStart"/>
+      <w:r>
+        <w:t>October ?</w:t>
+      </w:r>
+      <w:proofErr w:type="gramEnd"/>
+      <w:r>
+        <w:t xml:space="preserve"> (?) / </w:t>
+      </w:r>
+      <w:proofErr w:type="spellStart"/>
+      <w:r>
+        <w:t>Paopi</w:t>
+      </w:r>
+      <w:proofErr w:type="spellEnd"/>
+      <w:r>
+        <w:t xml:space="preserve"> 11</w:t>
       </w:r>
     </w:p>
     <w:p/>
@@ -7289,7 +8109,7 @@
 </file>
 
 <file path=customXml/itemProps1.xml><?xml version="1.0" encoding="utf-8"?>
-<ds:datastoreItem xmlns:ds="http://schemas.openxmlformats.org/officeDocument/2006/customXml" ds:itemID="{32FD0920-8428-9846-AC6D-6281904F9C08}">
+<ds:datastoreItem xmlns:ds="http://schemas.openxmlformats.org/officeDocument/2006/customXml" ds:itemID="{54BACC3D-B509-3F40-BB8B-C1068849AD2C}">
   <ds:schemaRefs>
     <ds:schemaRef ds:uri="http://schemas.openxmlformats.org/officeDocument/2006/bibliography"/>
   </ds:schemaRefs>
@@ -7297,7 +8117,7 @@
 </file>
 
 <file path=customXml/itemProps2.xml><?xml version="1.0" encoding="utf-8"?>
-<ds:datastoreItem xmlns:ds="http://schemas.openxmlformats.org/officeDocument/2006/customXml" ds:itemID="{A1AE260F-D033-C441-9BE6-0DFB115524E1}">
+<ds:datastoreItem xmlns:ds="http://schemas.openxmlformats.org/officeDocument/2006/customXml" ds:itemID="{DFCA307F-CE70-574B-B042-DB8EC7755C18}">
   <ds:schemaRefs>
     <ds:schemaRef ds:uri="http://schemas.openxmlformats.org/officeDocument/2006/bibliography"/>
   </ds:schemaRefs>
@@ -7305,7 +8125,7 @@
 </file>
 
 <file path=customXml/itemProps3.xml><?xml version="1.0" encoding="utf-8"?>
-<ds:datastoreItem xmlns:ds="http://schemas.openxmlformats.org/officeDocument/2006/customXml" ds:itemID="{9ABBBD91-4859-B24F-AE1E-96BB40A760C6}">
+<ds:datastoreItem xmlns:ds="http://schemas.openxmlformats.org/officeDocument/2006/customXml" ds:itemID="{11655029-2F4E-5948-ACA9-A31490CDE92F}">
   <ds:schemaRefs>
     <ds:schemaRef ds:uri="http://schemas.openxmlformats.org/officeDocument/2006/bibliography"/>
   </ds:schemaRefs>

</xml_diff>

<commit_message>
Continuing to add Tho-out weekday Apostles
</commit_message>
<xml_diff>
--- a/katamarous/Apostle.docx
+++ b/katamarous/Apostle.docx
@@ -1676,12 +1676,7 @@
       </w:r>
       <w:proofErr w:type="spellEnd"/>
       <w:r>
-        <w:t xml:space="preserve"> had made while she was with them. But having put everyone out [of the room], Peter knelt down and prayed. Turning towards the body, he said, “Tabitha, get up!” She opened her eyes, and when she saw Peter, she sat up. Then Peter gave her his hand and raised her up. Calling the saints and widows, he presented her alive. </w:t>
-      </w:r>
-      <w:bookmarkStart w:id="1" w:name="_GoBack"/>
-      <w:bookmarkEnd w:id="1"/>
-      <w:r>
-        <w:t>This became known all over Joppa, and many people believed in the Lord.</w:t>
+        <w:t xml:space="preserve"> had made while she was with them. But having put everyone out [of the room], Peter knelt down and prayed. Turning towards the body, he said, “Tabitha, get up!” She opened her eyes, and when she saw Peter, she sat up. Then Peter gave her his hand and raised her up. Calling the saints and widows, he presented her alive. This became known all over Joppa, and many people believed in the Lord.</w:t>
       </w:r>
     </w:p>
     <w:p>
@@ -1711,12 +1706,12 @@
         </w:sectPr>
       </w:pPr>
     </w:p>
-    <w:p/>
     <w:p>
       <w:pPr>
         <w:pStyle w:val="Heading3"/>
       </w:pPr>
       <w:r>
+        <w:lastRenderedPageBreak/>
         <w:t xml:space="preserve">August 29 (30) / </w:t>
       </w:r>
       <w:proofErr w:type="spellStart"/>
@@ -1741,7 +1736,7 @@
         <w:pStyle w:val="Heading5"/>
       </w:pPr>
       <w:r>
-        <w:t>N</w:t>
+        <w:t>2 Corinthians 5:11-6:13</w:t>
       </w:r>
     </w:p>
     <w:p>
@@ -1752,19 +1747,13 @@
         <w:t xml:space="preserve">A chapter from the </w:t>
       </w:r>
       <w:r>
-        <w:t>N</w:t>
+        <w:t>Second</w:t>
       </w:r>
       <w:r>
         <w:t xml:space="preserve"> Epistle of our teacher </w:t>
       </w:r>
       <w:r>
-        <w:t>N</w:t>
-      </w:r>
-      <w:r>
-        <w:t xml:space="preserve"> to </w:t>
-      </w:r>
-      <w:r>
-        <w:t>N</w:t>
+        <w:t>Paul the Corinthians</w:t>
       </w:r>
       <w:r>
         <w:t>. His blessing be upon us. Amen.</w:t>
@@ -1794,8 +1783,192 @@
       </w:pPr>
       <w:r>
         <w:lastRenderedPageBreak/>
-        <w:t xml:space="preserve">N </w:t>
-      </w:r>
+        <w:t>But since we know the fear of the Lord, let us try to persuade others. What we are is revealed to God, and I hope that we are also revealed to your consciences. For we are not trying to obtain your approval once again, but we say this to give you an occasion to be proud of us, so that you may have something to answer to t</w:t>
+      </w:r>
+      <w:r>
+        <w:t xml:space="preserve">hose who </w:t>
+      </w:r>
+      <w:r>
+        <w:lastRenderedPageBreak/>
+        <w:t>boast in appearances—</w:t>
+      </w:r>
+      <w:r>
+        <w:t xml:space="preserve">not in the heart [of things]. If we are unreasonable, it is for God, and if we are reasonable, it is for you. Indeed, the love of Christ overwhelms us, because we consider this: that one died for all, therefore all have died. </w:t>
+      </w:r>
+      <w:r>
+        <w:rPr>
+          <w:position w:val="8"/>
+          <w:sz w:val="18"/>
+          <w:szCs w:val="18"/>
+        </w:rPr>
+        <w:t>15</w:t>
+      </w:r>
+      <w:r>
+        <w:t>He died for all, so that those who live should no longer live to them</w:t>
+      </w:r>
+      <w:r>
+        <w:lastRenderedPageBreak/>
+        <w:t>selves but to him who died and rose again for them. Therefore, we do not think of anyone according to the [old] flesh any more. Even though we used to think of Christ according to the flesh, we no longer think of him this way. Therefore, anyone who is in Christ is a new creation! The old things have passed away. Behold, all things have become new! But all things are of God, who reconciled us to himself through Jesus Christ and who gave to us the ministry of reconciliation. What I mean is that God was reconciling the world to himself in Christ, not imputing</w:t>
+      </w:r>
+      <w:r>
+        <w:rPr>
+          <w:position w:val="8"/>
+          <w:sz w:val="16"/>
+          <w:szCs w:val="16"/>
+        </w:rPr>
+        <w:t xml:space="preserve">d </w:t>
+      </w:r>
+      <w:r>
+        <w:t>sins, but having entrusted us with the word of reconciliation. Therefore, we are ambassadors of Christ: it is as if God was making [his] supplication through us: we beg you, on behalf of Christ, be reconciled to God! God made him who knew no sin to become sin</w:t>
+      </w:r>
+      <w:r>
+        <w:rPr>
+          <w:position w:val="8"/>
+          <w:sz w:val="16"/>
+          <w:szCs w:val="16"/>
+        </w:rPr>
+        <w:t xml:space="preserve"> </w:t>
+      </w:r>
+      <w:r>
+        <w:t xml:space="preserve">for our sake; so that in him, we might become the righteousness of God. </w:t>
+      </w:r>
+    </w:p>
+    <w:p>
+      <w:pPr>
+        <w:pStyle w:val="Body"/>
+        <w:rPr>
+          <w:rFonts w:ascii="Times" w:hAnsi="Times" w:cs="Times"/>
+          <w:szCs w:val="24"/>
+        </w:rPr>
+      </w:pPr>
+      <w:r>
+        <w:t>Since we are God’s</w:t>
+      </w:r>
+      <w:r>
+        <w:rPr>
+          <w:position w:val="8"/>
+          <w:sz w:val="16"/>
+          <w:szCs w:val="16"/>
+        </w:rPr>
+        <w:t xml:space="preserve"> </w:t>
+      </w:r>
+      <w:r>
+        <w:t xml:space="preserve">fellow-workers, we also entreat you not receive his grace in vain, for he says, </w:t>
+      </w:r>
+    </w:p>
+    <w:p>
+      <w:pPr>
+        <w:pStyle w:val="Body"/>
+        <w:ind w:left="360"/>
+        <w:rPr>
+          <w:i/>
+        </w:rPr>
+      </w:pPr>
+      <w:r>
+        <w:rPr>
+          <w:i/>
+        </w:rPr>
+        <w:t xml:space="preserve">At an acceptable </w:t>
+      </w:r>
+      <w:proofErr w:type="gramStart"/>
+      <w:r>
+        <w:rPr>
+          <w:i/>
+        </w:rPr>
+        <w:t>time</w:t>
+      </w:r>
+      <w:proofErr w:type="gramEnd"/>
+      <w:r>
+        <w:rPr>
+          <w:i/>
+        </w:rPr>
+        <w:t xml:space="preserve"> I listened to you,</w:t>
+      </w:r>
+    </w:p>
+    <w:p>
+      <w:pPr>
+        <w:pStyle w:val="Body"/>
+        <w:ind w:left="360"/>
+        <w:rPr>
+          <w:i/>
+        </w:rPr>
+      </w:pPr>
+      <w:r>
+        <w:rPr>
+          <w:i/>
+        </w:rPr>
+        <w:t xml:space="preserve">in a day of </w:t>
+      </w:r>
+      <w:proofErr w:type="gramStart"/>
+      <w:r>
+        <w:rPr>
+          <w:i/>
+        </w:rPr>
+        <w:t>salvation</w:t>
+      </w:r>
+      <w:proofErr w:type="gramEnd"/>
+      <w:r>
+        <w:rPr>
+          <w:i/>
+        </w:rPr>
+        <w:t xml:space="preserve"> I rescued you. </w:t>
+      </w:r>
+    </w:p>
+    <w:p>
+      <w:pPr>
+        <w:pStyle w:val="Body"/>
+        <w:rPr>
+          <w:rFonts w:ascii="Times" w:hAnsi="Times" w:cs="Times"/>
+          <w:szCs w:val="24"/>
+        </w:rPr>
+      </w:pPr>
+      <w:r>
+        <w:t xml:space="preserve">Behold, now is the acceptable time! Behold, now is the day of </w:t>
+      </w:r>
+      <w:r>
+        <w:lastRenderedPageBreak/>
+        <w:t>salvation! We give no occasion for stumbling in anything, so that our service may not be blamed. Instead, we seek to be approved as servants of God in everything, in great endurance, in afflictions, in hardships, in distresses, in beatings, in imprisonments, in riots, in labors, in vigils</w:t>
+      </w:r>
+      <w:r>
+        <w:rPr>
+          <w:position w:val="8"/>
+          <w:sz w:val="16"/>
+          <w:szCs w:val="16"/>
+        </w:rPr>
+        <w:t>e</w:t>
+      </w:r>
+      <w:r>
+        <w:t xml:space="preserve">, in </w:t>
+      </w:r>
+      <w:proofErr w:type="spellStart"/>
+      <w:r>
+        <w:t>fastings</w:t>
+      </w:r>
+      <w:proofErr w:type="spellEnd"/>
+      <w:r>
+        <w:t xml:space="preserve">; in purity, in knowledge, in patience, in kindness, in the Holy Spirit, in sincere love, in the word of truth, and in the power of God. There is also the armor of righteousness on the right hand and on the left, glory and dishonor, evil report and good report; being thought to be deceivers, and yet true; unknown, and yet well-known; dying, and behold, we live; punished, and yet not killed; sorrowful, yet always rejoicing; poor, yet making many rich; thought to have nothing even though we possess all things! </w:t>
+      </w:r>
+    </w:p>
+    <w:p>
+      <w:pPr>
+        <w:pStyle w:val="Body"/>
+        <w:rPr>
+          <w:rFonts w:ascii="Times" w:hAnsi="Times" w:cs="Times"/>
+          <w:szCs w:val="24"/>
+        </w:rPr>
+      </w:pPr>
+      <w:r>
+        <w:t xml:space="preserve">We have spoken freely to you, O Corinthians, and our heart is open wide. We are not withholding our affection from you, but you are withholding yours from us! In return, I speak to you as to my children: be open [to what we have to say]. </w:t>
+      </w:r>
+    </w:p>
+    <w:p>
+      <w:pPr>
+        <w:pStyle w:val="Body"/>
+        <w:rPr>
+          <w:rFonts w:ascii="Times" w:hAnsi="Times" w:cs="Times"/>
+          <w:szCs w:val="24"/>
+        </w:rPr>
+      </w:pPr>
       <w:r>
         <w:rPr>
           <w:rStyle w:val="RubricsInBodyChar"/>
@@ -1829,7 +2002,7 @@
         <w:pStyle w:val="Heading5"/>
       </w:pPr>
       <w:r>
-        <w:t>N</w:t>
+        <w:t>1 John 2:7-17</w:t>
       </w:r>
     </w:p>
     <w:p>
@@ -1837,10 +2010,16 @@
         <w:pStyle w:val="Rubric"/>
       </w:pPr>
       <w:r>
-        <w:t xml:space="preserve">The Catholic Epistle from the Epistle of our teacher </w:t>
-      </w:r>
-      <w:r>
-        <w:t>N</w:t>
+        <w:t xml:space="preserve">The Catholic Epistle from the </w:t>
+      </w:r>
+      <w:r>
+        <w:t xml:space="preserve">First </w:t>
+      </w:r>
+      <w:r>
+        <w:t xml:space="preserve">Epistle of our teacher </w:t>
+      </w:r>
+      <w:r>
+        <w:t>John</w:t>
       </w:r>
       <w:r>
         <w:t>. His Blessing be upon us. Amen.</w:t>
@@ -1868,20 +2047,78 @@
       </w:pPr>
       <w:r>
         <w:lastRenderedPageBreak/>
-        <w:t xml:space="preserve">N </w:t>
-      </w:r>
+        <w:t xml:space="preserve">Brethren, I am not writing a new commandment to you. This is an old </w:t>
+      </w:r>
+      <w:r>
+        <w:lastRenderedPageBreak/>
+        <w:t>commandment which you have had since the beginning. This old com</w:t>
+      </w:r>
+      <w:r>
+        <w:lastRenderedPageBreak/>
+        <w:t xml:space="preserve">mandment is the word which you heard from the beginning. Yet, in another way, it is a new commandment that I write to you; it is true in him and in you because the darkness is passing away and the true light already shines! Anyone who claims to be in the light and hates his brother [or sister] is still in the darkness. Anyone who loves his brother [or sister] remains in the light, and there is no occasion for stumbling in such a person. But whoever hates a brother [or sister] is in the darkness and walks in the darkness; such a person does not know where he is going because the darkness has blinded his eyes. </w:t>
+      </w:r>
+    </w:p>
+    <w:p>
+      <w:pPr>
+        <w:pStyle w:val="Body"/>
+        <w:rPr>
+          <w:rFonts w:ascii="Times" w:hAnsi="Times" w:cs="Times"/>
+          <w:szCs w:val="24"/>
+        </w:rPr>
+      </w:pPr>
+      <w:r>
+        <w:t xml:space="preserve">I write to you, children, because your sins are forgiven through his Name. I write to you, fathers, because you know the one who has existed from the beginning. I write to you, young men, because you have </w:t>
+      </w:r>
+      <w:r>
+        <w:lastRenderedPageBreak/>
+        <w:t xml:space="preserve">overcome the evil one. I write to you, children, because you know the Father. </w:t>
+      </w:r>
+    </w:p>
+    <w:p>
+      <w:pPr>
+        <w:pStyle w:val="Body"/>
+        <w:rPr>
+          <w:rFonts w:ascii="Times" w:hAnsi="Times" w:cs="Times"/>
+          <w:szCs w:val="24"/>
+        </w:rPr>
+      </w:pPr>
+      <w:r>
+        <w:t xml:space="preserve">I have written to you, fathers, because you know him who is from the beginning. I have written to you, young men, because you are strong; and the word of God remains in you, and you have overcome the evil one. </w:t>
+      </w:r>
+    </w:p>
+    <w:p>
+      <w:pPr>
+        <w:pStyle w:val="Body"/>
+        <w:rPr>
+          <w:rFonts w:ascii="Times" w:hAnsi="Times" w:cs="Times"/>
+          <w:szCs w:val="24"/>
+        </w:rPr>
+      </w:pPr>
+      <w:r>
+        <w:t xml:space="preserve">Do not love the world or the things that are in the world. The love of the Father is not in those who love the world; because everything that is in the world, the lust of the flesh, the lust of the eyes, pride in possessions, is not from the Father but from the world. The world is passing away with its lusts, but the one who does the will </w:t>
+      </w:r>
+      <w:proofErr w:type="spellStart"/>
+      <w:r>
+        <w:t>ofGod</w:t>
+      </w:r>
+      <w:proofErr w:type="spellEnd"/>
+      <w:r>
+        <w:t xml:space="preserve"> remains forever. </w:t>
+      </w:r>
+    </w:p>
+    <w:p>
+      <w:pPr>
+        <w:pStyle w:val="Body"/>
+        <w:rPr>
+          <w:rFonts w:ascii="Times" w:hAnsi="Times" w:cs="Times"/>
+          <w:szCs w:val="24"/>
+        </w:rPr>
+      </w:pPr>
       <w:r>
         <w:rPr>
           <w:rStyle w:val="RubricsInBodyChar"/>
         </w:rPr>
-        <w:t xml:space="preserve">Do not love the world, nor the things which are in the world. The world shall pass away and all </w:t>
-      </w:r>
-      <w:r>
-        <w:rPr>
-          <w:rStyle w:val="RubricsInBodyChar"/>
-        </w:rPr>
-        <w:lastRenderedPageBreak/>
-        <w:t>its desires; but he who does the will of God shall abide forever. Amen.</w:t>
+        <w:t>Do not love the world, nor the things which are in the world. The world shall pass away and all its desires; but he who does the will of God shall abide forever. Amen.</w:t>
       </w:r>
     </w:p>
     <w:p>
@@ -1910,7 +2147,7 @@
         <w:pStyle w:val="Heading5"/>
       </w:pPr>
       <w:r>
-        <w:t>N</w:t>
+        <w:t>Acts 17:16-34</w:t>
       </w:r>
     </w:p>
     <w:p>
@@ -1924,6 +2161,7 @@
     <w:p>
       <w:pPr>
         <w:pStyle w:val="Body"/>
+        <w:ind w:firstLine="0"/>
         <w:sectPr>
           <w:type w:val="continuous"/>
           <w:pgSz w:w="11880" w:h="15480" w:code="1"/>
@@ -1937,13 +2175,175 @@
       <w:pPr>
         <w:pStyle w:val="Body"/>
         <w:rPr>
+          <w:rFonts w:ascii="Times" w:hAnsi="Times" w:cs="Times"/>
+          <w:szCs w:val="24"/>
+        </w:rPr>
+      </w:pPr>
+      <w:r>
+        <w:lastRenderedPageBreak/>
+        <w:t xml:space="preserve">Now, as Paul was in Athens, waiting for them, his spirit was greatly distressed to see that the city was full of idols. And so, he reasoned in the synagogue with the Jews and the [Gentile] God-fearers, and every day in the marketplace with the people that he met. Some of the Epicurean and Stoic philosophers also had discussions with him. Some said, “What is this babbler trying to say?” </w:t>
+      </w:r>
+    </w:p>
+    <w:p>
+      <w:pPr>
+        <w:pStyle w:val="Body"/>
+        <w:rPr>
+          <w:rFonts w:ascii="Times" w:hAnsi="Times" w:cs="Times"/>
+          <w:szCs w:val="24"/>
+        </w:rPr>
+      </w:pPr>
+      <w:r>
+        <w:lastRenderedPageBreak/>
+        <w:t>Others suggested, “He seems to be advocating foreign deities,” because he was preaching Jesus and [</w:t>
+      </w:r>
+      <w:proofErr w:type="spellStart"/>
+      <w:r>
+        <w:t>Anastasin</w:t>
+      </w:r>
+      <w:proofErr w:type="spellEnd"/>
+      <w:r>
+        <w:t xml:space="preserve">] ‘the resurrection’. </w:t>
+      </w:r>
+    </w:p>
+    <w:p>
+      <w:pPr>
+        <w:pStyle w:val="Body"/>
+        <w:rPr>
+          <w:rFonts w:ascii="Times" w:hAnsi="Times" w:cs="Times"/>
+          <w:szCs w:val="24"/>
+        </w:rPr>
+      </w:pPr>
+      <w:r>
+        <w:t xml:space="preserve">So they took him [by the arm] and brought him to the </w:t>
+      </w:r>
+      <w:proofErr w:type="spellStart"/>
+      <w:r>
+        <w:t>Areopagus</w:t>
+      </w:r>
+      <w:proofErr w:type="spellEnd"/>
+      <w:r>
+        <w:t xml:space="preserve">, saying, “May we know what this new teaching that you proclaim is all about? For you bring some strange things to our ears! </w:t>
+      </w:r>
+      <w:proofErr w:type="gramStart"/>
+      <w:r>
+        <w:t>Therefore</w:t>
+      </w:r>
+      <w:proofErr w:type="gramEnd"/>
+      <w:r>
+        <w:t xml:space="preserve"> we want to know what these things mean.” Now, all the Athenians and the </w:t>
+      </w:r>
+      <w:r>
+        <w:lastRenderedPageBreak/>
+        <w:t xml:space="preserve">strangers living there spent their time doing nothing else, but either to tell or to hear some new thing. </w:t>
+      </w:r>
+    </w:p>
+    <w:p>
+      <w:pPr>
+        <w:pStyle w:val="Body"/>
+        <w:rPr>
+          <w:rFonts w:ascii="Times" w:hAnsi="Times" w:cs="Times"/>
+          <w:szCs w:val="24"/>
+        </w:rPr>
+      </w:pPr>
+      <w:r>
+        <w:t xml:space="preserve">So Paul stood in the middle of the </w:t>
+      </w:r>
+      <w:proofErr w:type="spellStart"/>
+      <w:r>
+        <w:t>Areopagus</w:t>
+      </w:r>
+      <w:proofErr w:type="spellEnd"/>
+      <w:r>
+        <w:t>, and said, “Athenians! I perceive that you are very religious</w:t>
+      </w:r>
+      <w:r>
+        <w:rPr>
+          <w:position w:val="8"/>
+          <w:sz w:val="16"/>
+          <w:szCs w:val="16"/>
+        </w:rPr>
+        <w:t xml:space="preserve">e </w:t>
+      </w:r>
+      <w:r>
+        <w:t>in all things. For as I passed along and observed your sacred monuments, I also found an altar with this inscription: ‘To an unknown God.’ What therefore you revere</w:t>
+      </w:r>
+      <w:r>
+        <w:rPr>
+          <w:position w:val="8"/>
+          <w:sz w:val="16"/>
+          <w:szCs w:val="16"/>
+        </w:rPr>
+        <w:t xml:space="preserve">a </w:t>
+      </w:r>
+      <w:r>
+        <w:t>in ignorance, this is what I announce to you! The God who made the world and all things in it, being Lord of heaven and earth, does not dwell in sanctuaries made with hands! Neither is he served by human hands, as though he needed anything, since he himself gives to all life, breath, and everything else. From one, he has made every nation to dwell on the entire surface of the earth (having determined the times and boundaries of their habitation). God did this so that people should seek the Lord</w:t>
+      </w:r>
+      <w:r>
+        <w:rPr>
+          <w:position w:val="8"/>
+          <w:sz w:val="16"/>
+          <w:szCs w:val="16"/>
+        </w:rPr>
+        <w:t xml:space="preserve">c </w:t>
+      </w:r>
+      <w:r>
+        <w:t xml:space="preserve">and perhaps reach out for him and find him, although he is not far from each one </w:t>
+      </w:r>
+      <w:r>
+        <w:lastRenderedPageBreak/>
+        <w:t>of us. ‘For in him we live, and move, and have our being!’ As some of your own poets have said, ‘For we are also his offspring</w:t>
+      </w:r>
+      <w:r>
+        <w:rPr>
+          <w:position w:val="8"/>
+          <w:sz w:val="16"/>
+          <w:szCs w:val="16"/>
+        </w:rPr>
+        <w:t>d</w:t>
+      </w:r>
+      <w:r>
+        <w:t xml:space="preserve">.’ Since we are God’s offspring, we should not think that the divinity is like gold, silver, or stone, engraved by human art and imagination. In the past, God overlooked such ignorance, but now, he commands that all people everywhere should repent, because he has appointed a day in which he will judge the world in righteousness by the man whom he has ordained. He has given assurance of this to all by raising him from the dead.” </w:t>
+      </w:r>
+    </w:p>
+    <w:p>
+      <w:pPr>
+        <w:pStyle w:val="Body"/>
+        <w:rPr>
+          <w:rFonts w:ascii="Times" w:hAnsi="Times" w:cs="Times"/>
+          <w:szCs w:val="24"/>
+        </w:rPr>
+      </w:pPr>
+      <w:r>
+        <w:t xml:space="preserve">Now, when they heard of the resurrection of the dead, some mocked; but others said, “We want to hear you again on this matter.” </w:t>
+      </w:r>
+    </w:p>
+    <w:p>
+      <w:pPr>
+        <w:pStyle w:val="Body"/>
+        <w:rPr>
+          <w:rFonts w:ascii="Times" w:hAnsi="Times" w:cs="Times"/>
+          <w:szCs w:val="24"/>
+        </w:rPr>
+      </w:pPr>
+      <w:r>
+        <w:t xml:space="preserve">Then Paul left their company. But certain men joined with him and believed. Among them was Dionysius the </w:t>
+      </w:r>
+      <w:proofErr w:type="spellStart"/>
+      <w:r>
+        <w:t>Areopagite</w:t>
+      </w:r>
+      <w:proofErr w:type="spellEnd"/>
+      <w:r>
+        <w:t xml:space="preserve">, a woman named Damaris, and others with them. </w:t>
+      </w:r>
+    </w:p>
+    <w:p>
+      <w:pPr>
+        <w:pStyle w:val="Body"/>
+        <w:rPr>
           <w:rStyle w:val="RubricsInBodyChar"/>
         </w:rPr>
       </w:pPr>
-      <w:r>
-        <w:lastRenderedPageBreak/>
-        <w:t xml:space="preserve">N </w:t>
-      </w:r>
       <w:r>
         <w:rPr>
           <w:rStyle w:val="RubricsInBodyChar"/>
@@ -1964,12 +2364,12 @@
         </w:sectPr>
       </w:pPr>
     </w:p>
-    <w:p/>
     <w:p>
       <w:pPr>
         <w:pStyle w:val="Heading3"/>
       </w:pPr>
       <w:r>
+        <w:lastRenderedPageBreak/>
         <w:t xml:space="preserve">August 30 (31) / </w:t>
       </w:r>
       <w:proofErr w:type="spellStart"/>
@@ -1994,7 +2394,7 @@
         <w:pStyle w:val="Heading5"/>
       </w:pPr>
       <w:r>
-        <w:t>N</w:t>
+        <w:t>Hebrews 11:32-12:2</w:t>
       </w:r>
     </w:p>
     <w:p>
@@ -2002,22 +2402,19 @@
         <w:pStyle w:val="Rubric"/>
       </w:pPr>
       <w:r>
-        <w:t xml:space="preserve">A chapter from the </w:t>
-      </w:r>
-      <w:r>
-        <w:t>N</w:t>
+        <w:t>A chapter from the</w:t>
       </w:r>
       <w:r>
         <w:t xml:space="preserve"> Epistle of our teacher </w:t>
       </w:r>
       <w:r>
-        <w:t>N</w:t>
+        <w:t>Paul</w:t>
       </w:r>
       <w:r>
         <w:t xml:space="preserve"> to </w:t>
       </w:r>
       <w:r>
-        <w:t>N</w:t>
+        <w:t>the Hebrews</w:t>
       </w:r>
       <w:r>
         <w:t>. His blessing be upon us. Amen.</w:t>
@@ -2046,9 +2443,132 @@
         </w:rPr>
       </w:pPr>
       <w:r>
-        <w:lastRenderedPageBreak/>
-        <w:t xml:space="preserve">N </w:t>
-      </w:r>
+        <w:rPr>
+          <w:position w:val="8"/>
+          <w:sz w:val="18"/>
+          <w:szCs w:val="18"/>
+        </w:rPr>
+        <w:lastRenderedPageBreak/>
+        <w:t>2</w:t>
+      </w:r>
+      <w:r>
+        <w:t xml:space="preserve">What more shall I say? Time would fail me if I mentioned Gideon, Barak, Samson, </w:t>
+      </w:r>
+      <w:proofErr w:type="spellStart"/>
+      <w:r>
+        <w:t>Jephthah</w:t>
+      </w:r>
+      <w:proofErr w:type="spellEnd"/>
+      <w:r>
+        <w:t xml:space="preserve">, David, Samuel, and the prophets. Through faith, they overpowered kingdoms, administered justice, obtained </w:t>
+      </w:r>
+      <w:r>
+        <w:lastRenderedPageBreak/>
+        <w:t>promises, stopped the mouths of lions,</w:t>
+      </w:r>
+      <w:r>
+        <w:rPr>
+          <w:position w:val="8"/>
+          <w:sz w:val="16"/>
+          <w:szCs w:val="16"/>
+        </w:rPr>
+        <w:t xml:space="preserve"> </w:t>
+      </w:r>
+      <w:r>
+        <w:t>quenched the power of fire,</w:t>
+      </w:r>
+      <w:r>
+        <w:rPr>
+          <w:position w:val="8"/>
+          <w:sz w:val="16"/>
+          <w:szCs w:val="16"/>
+        </w:rPr>
+        <w:t xml:space="preserve">b </w:t>
+      </w:r>
+      <w:r>
+        <w:t>escaped the edge of the sword,</w:t>
+      </w:r>
+      <w:r>
+        <w:rPr>
+          <w:position w:val="8"/>
+          <w:sz w:val="16"/>
+          <w:szCs w:val="16"/>
+        </w:rPr>
+        <w:t xml:space="preserve">c </w:t>
+      </w:r>
+      <w:r>
+        <w:t xml:space="preserve">became strong in weakness, grew mighty in war and caused foreign armies to flee. Women received their </w:t>
+      </w:r>
+      <w:r>
+        <w:lastRenderedPageBreak/>
+        <w:t>dead by resurrection.</w:t>
+      </w:r>
+      <w:r>
+        <w:rPr>
+          <w:position w:val="8"/>
+          <w:sz w:val="16"/>
+          <w:szCs w:val="16"/>
+        </w:rPr>
+        <w:t xml:space="preserve"> </w:t>
+      </w:r>
+      <w:r>
+        <w:t>Others were tortured, not accepting their deliverance, that they might obtain a better resurrection. Others were tried by mocking and scourging, yes, by bonds and imprisonment. They were stoned,</w:t>
+      </w:r>
+      <w:r>
+        <w:rPr>
+          <w:position w:val="8"/>
+          <w:sz w:val="16"/>
+          <w:szCs w:val="16"/>
+        </w:rPr>
+        <w:t xml:space="preserve"> </w:t>
+      </w:r>
+      <w:r>
+        <w:t>they were sawn apart, they were tempted and they were slain with the sword.</w:t>
+      </w:r>
+      <w:r>
+        <w:rPr>
+          <w:position w:val="8"/>
+          <w:sz w:val="16"/>
+          <w:szCs w:val="16"/>
+        </w:rPr>
+        <w:t xml:space="preserve"> </w:t>
+      </w:r>
+      <w:r>
+        <w:t xml:space="preserve">They went around in sheep and goat skins, being destitute, afflicted and ill-treated. And yet the world was not worthy of them! They wandered in deserts, mountains, caves, and the holes of the earth. All of them received a testimony through their faith but they did not receive the </w:t>
+      </w:r>
+      <w:r>
+        <w:lastRenderedPageBreak/>
+        <w:t xml:space="preserve">promise, for God had made provision for us to have something better, and they were not to reach perfection apart from us. </w:t>
+      </w:r>
+    </w:p>
+    <w:p>
+      <w:pPr>
+        <w:pStyle w:val="Body"/>
+        <w:rPr>
+          <w:rFonts w:ascii="Times" w:hAnsi="Times" w:cs="Times"/>
+          <w:szCs w:val="24"/>
+        </w:rPr>
+      </w:pPr>
+      <w:r>
+        <w:t xml:space="preserve">And so, seeing that we are surrounded by such a great a cloud of witnesses, let us lay aside every weight and the sin which so easily entangles us. Let us run with endurance the race that is set before us, fixing our eyes on Jesus, the author and </w:t>
+      </w:r>
+      <w:proofErr w:type="spellStart"/>
+      <w:r>
+        <w:t>perfecter</w:t>
+      </w:r>
+      <w:proofErr w:type="spellEnd"/>
+      <w:r>
+        <w:t xml:space="preserve"> of faith. For the joy that was set before him, he endured the cross, despising its shame, and he has sat down at the right hand of the throne of God. </w:t>
+      </w:r>
+    </w:p>
+    <w:p>
+      <w:pPr>
+        <w:pStyle w:val="Body"/>
+        <w:rPr>
+          <w:rFonts w:ascii="Times" w:hAnsi="Times" w:cs="Times"/>
+          <w:szCs w:val="24"/>
+        </w:rPr>
+      </w:pPr>
       <w:r>
         <w:rPr>
           <w:rStyle w:val="RubricsInBodyChar"/>
@@ -2082,7 +2602,7 @@
         <w:pStyle w:val="Heading5"/>
       </w:pPr>
       <w:r>
-        <w:t>N</w:t>
+        <w:t>James 5:9-20</w:t>
       </w:r>
     </w:p>
     <w:p>
@@ -2093,7 +2613,7 @@
         <w:t xml:space="preserve">The Catholic Epistle from the Epistle of our teacher </w:t>
       </w:r>
       <w:r>
-        <w:t>N</w:t>
+        <w:t>James</w:t>
       </w:r>
       <w:r>
         <w:t>. His Blessing be upon us. Amen.</w:t>
@@ -2121,20 +2641,89 @@
       </w:pPr>
       <w:r>
         <w:lastRenderedPageBreak/>
-        <w:t xml:space="preserve">N </w:t>
-      </w:r>
+        <w:t xml:space="preserve">Brethren, do not grumble against one another, so that you will not be judged. Behold, the judge stands at the door! Brethren, consider as an example of suffering and patience the prophets who spoke in the Name of the Lord. Behold, we call them blessed who endured. You have heard of the patience of Job and you have seen the Lord in the outcome, how the Lord is full of compassion and mercy. </w:t>
+      </w:r>
+    </w:p>
+    <w:p>
+      <w:pPr>
+        <w:pStyle w:val="Body"/>
+        <w:rPr>
+          <w:rFonts w:ascii="Times" w:hAnsi="Times" w:cs="Times"/>
+          <w:szCs w:val="24"/>
+        </w:rPr>
+      </w:pPr>
+      <w:r>
+        <w:t>But above all things, my brethren, do not swear, neither by heaven or earth, nor by any other oath. Instead, let your “yes” be “yes,” and your “no,” “no;” so that you may not fall into hypocrisy</w:t>
+      </w:r>
+      <w:r>
+        <w:rPr>
+          <w:position w:val="8"/>
+          <w:sz w:val="16"/>
+          <w:szCs w:val="16"/>
+        </w:rPr>
+        <w:t>a</w:t>
+      </w:r>
+      <w:r>
+        <w:t xml:space="preserve">. </w:t>
+      </w:r>
+    </w:p>
+    <w:p>
+      <w:pPr>
+        <w:pStyle w:val="Body"/>
+        <w:rPr>
+          <w:rFonts w:ascii="Times" w:hAnsi="Times" w:cs="Times"/>
+          <w:szCs w:val="24"/>
+        </w:rPr>
+      </w:pPr>
+      <w:r>
+        <w:lastRenderedPageBreak/>
+        <w:t>Are any among you suffering? Let them</w:t>
+      </w:r>
+      <w:r>
+        <w:rPr>
+          <w:position w:val="8"/>
+          <w:sz w:val="16"/>
+          <w:szCs w:val="16"/>
+        </w:rPr>
+        <w:t xml:space="preserve"> </w:t>
+      </w:r>
+      <w:r>
+        <w:t xml:space="preserve">pray. Are any cheerful? Let them sing praises. Are any among you sick? Let them call for the presbyters of the Church: they should pray over them and anoint them with oil in the Name of the Lord. The prayer of faith will heal those who are sick and the Lord will raise them up. If they have committed sins, they will be forgiven. Confess your offenses to one another and pray for one another in order to be healed. The insistent prayer of a righteous person is powerfully effective! Elias was a man with a nature like ours, and when he prayed earnestly that it might not rain, it did not rain on the earth for three years and six months! When he prayed later </w:t>
+      </w:r>
+      <w:r>
+        <w:lastRenderedPageBreak/>
+        <w:t xml:space="preserve">on, the sky gave rain and the earth brought forth its fruit. </w:t>
+      </w:r>
+    </w:p>
+    <w:p>
+      <w:pPr>
+        <w:pStyle w:val="Body"/>
+        <w:rPr>
+          <w:rFonts w:ascii="Times" w:hAnsi="Times" w:cs="Times"/>
+          <w:szCs w:val="24"/>
+        </w:rPr>
+      </w:pPr>
+      <w:r>
+        <w:t xml:space="preserve">Brethren, if someone among you wander from the truth and is brought back by another, know that whoever brings back a sinner from wandering </w:t>
+      </w:r>
+      <w:r>
+        <w:lastRenderedPageBreak/>
+        <w:t xml:space="preserve">will save a soul from death and will cover a multitude of sins. </w:t>
+      </w:r>
+    </w:p>
+    <w:p>
+      <w:pPr>
+        <w:pStyle w:val="Body"/>
+        <w:rPr>
+          <w:rFonts w:ascii="Times" w:hAnsi="Times" w:cs="Times"/>
+          <w:szCs w:val="24"/>
+        </w:rPr>
+      </w:pPr>
       <w:r>
         <w:rPr>
           <w:rStyle w:val="RubricsInBodyChar"/>
         </w:rPr>
-        <w:t xml:space="preserve">Do not love the world, nor the things which are in the world. The world shall pass away and all </w:t>
-      </w:r>
-      <w:r>
-        <w:rPr>
-          <w:rStyle w:val="RubricsInBodyChar"/>
-        </w:rPr>
-        <w:lastRenderedPageBreak/>
-        <w:t>its desires; but he who does the will of God shall abide forever. Amen.</w:t>
+        <w:t>Do not love the world, nor the things which are in the world. The world shall pass away and all its desires; but he who does the will of God shall abide forever. Amen.</w:t>
       </w:r>
     </w:p>
     <w:p>
@@ -2163,7 +2752,7 @@
         <w:pStyle w:val="Heading5"/>
       </w:pPr>
       <w:r>
-        <w:t>N</w:t>
+        <w:t>12:1-12</w:t>
       </w:r>
     </w:p>
     <w:p>
@@ -2190,13 +2779,77 @@
       <w:pPr>
         <w:pStyle w:val="Body"/>
         <w:rPr>
+          <w:rFonts w:ascii="Times" w:hAnsi="Times" w:cs="Times"/>
+          <w:szCs w:val="24"/>
+        </w:rPr>
+      </w:pPr>
+      <w:r>
+        <w:lastRenderedPageBreak/>
+        <w:t xml:space="preserve">About that time, King Herod took actions to oppress some of the [members of the] Church. He had James, the brother of John, killed with the sword. When he saw that it pleased the Jews, he proceeded to arrest Peter as well. (This was during the days of unleavened bread). After arresting Peter, he put him in prison and delivered him to four squads of four soldiers to guard him, intending to bring him out to the people after the Passover. And so, Peter was kept in the prison, but constant prayer was made by the Church to God for him. The same night, when Herod was about to bring him out, Peter was sleeping between two soldiers, bound with two chains, while guards in front of the door were keeping watch over the prison. </w:t>
+      </w:r>
+    </w:p>
+    <w:p>
+      <w:pPr>
+        <w:pStyle w:val="Body"/>
+        <w:rPr>
+          <w:rFonts w:ascii="Times" w:hAnsi="Times" w:cs="Times"/>
+          <w:szCs w:val="24"/>
+        </w:rPr>
+      </w:pPr>
+      <w:r>
+        <w:t xml:space="preserve">And behold, an angel of the Lord stood by him, and a light shone in the cell. </w:t>
+      </w:r>
+      <w:proofErr w:type="spellStart"/>
+      <w:r>
+        <w:t>Stricking</w:t>
+      </w:r>
+      <w:proofErr w:type="spellEnd"/>
+      <w:r>
+        <w:t xml:space="preserve"> Peter on the side, he woke Peter up, saying, “Stand up quickly!”, and Peter’s chains fell off from his hands. The angel said to </w:t>
+      </w:r>
+      <w:r>
+        <w:lastRenderedPageBreak/>
+        <w:t>him, “Get dressed and put on your sandals!”, and Peter</w:t>
+      </w:r>
+      <w:r>
+        <w:rPr>
+          <w:position w:val="8"/>
+          <w:sz w:val="16"/>
+          <w:szCs w:val="16"/>
+        </w:rPr>
+        <w:t xml:space="preserve">a </w:t>
+      </w:r>
+      <w:r>
+        <w:t xml:space="preserve">did so. Then the angel said, “Put on your cloak, and follow me!” And Peter went out and followed the angel, but he did not </w:t>
+      </w:r>
+      <w:proofErr w:type="gramStart"/>
+      <w:r>
+        <w:t>realized</w:t>
+      </w:r>
+      <w:proofErr w:type="gramEnd"/>
+      <w:r>
+        <w:t xml:space="preserve"> that what was being done by the angel was real, thinking that he was seeing a vision. When they were past the first and the second guard, they came to the iron gate that leads into the city, and it opened to them by itself. Having gone through, they went down one street, and immediately the angel departed from him. </w:t>
+      </w:r>
+    </w:p>
+    <w:p>
+      <w:pPr>
+        <w:pStyle w:val="Body"/>
+        <w:rPr>
+          <w:rFonts w:ascii="Times" w:hAnsi="Times" w:cs="Times"/>
+          <w:szCs w:val="24"/>
+        </w:rPr>
+      </w:pPr>
+      <w:r>
+        <w:t xml:space="preserve">When Peter came to himself, he exclaimed, “Now I truly know that the Lord has sent out his angel and delivered me out of the hand of Herod and from all that the Jewish people were expecting.” After pondering on this, he went to the house of Mary, the mother of John whose surname was Mark, where many were gathered together and praying. </w:t>
+      </w:r>
+    </w:p>
+    <w:p>
+      <w:pPr>
+        <w:pStyle w:val="Body"/>
+        <w:rPr>
           <w:rStyle w:val="RubricsInBodyChar"/>
         </w:rPr>
       </w:pPr>
-      <w:r>
-        <w:lastRenderedPageBreak/>
-        <w:t xml:space="preserve">N </w:t>
-      </w:r>
       <w:r>
         <w:rPr>
           <w:rStyle w:val="RubricsInBodyChar"/>
@@ -2409,7 +3062,7 @@
         <w:pStyle w:val="Heading5"/>
       </w:pPr>
       <w:r>
-        <w:t>N</w:t>
+        <w:t>Hebrews 11:17-27</w:t>
       </w:r>
     </w:p>
     <w:p>
@@ -2417,22 +3070,19 @@
         <w:pStyle w:val="Rubric"/>
       </w:pPr>
       <w:r>
-        <w:t xml:space="preserve">A chapter from the </w:t>
-      </w:r>
-      <w:r>
-        <w:t>N</w:t>
+        <w:t>A chapter from the</w:t>
       </w:r>
       <w:r>
         <w:t xml:space="preserve"> Epistle of our teacher </w:t>
       </w:r>
       <w:r>
-        <w:t>N</w:t>
+        <w:t>Paul</w:t>
       </w:r>
       <w:r>
         <w:t xml:space="preserve"> to </w:t>
       </w:r>
       <w:r>
-        <w:t>N</w:t>
+        <w:t>the Hebrews</w:t>
       </w:r>
       <w:r>
         <w:t>. His blessing be upon us. Amen.</w:t>
@@ -2462,8 +3112,68 @@
       </w:pPr>
       <w:r>
         <w:lastRenderedPageBreak/>
-        <w:t xml:space="preserve">N </w:t>
-      </w:r>
+        <w:t>By faith, Abraham, when he was tested, offered up Isaac [in sacrifice]. Yes, he who had joyfully received the promises was now offering up his uniquely loved</w:t>
+      </w:r>
+      <w:r>
+        <w:rPr>
+          <w:position w:val="8"/>
+          <w:sz w:val="16"/>
+          <w:szCs w:val="16"/>
+        </w:rPr>
+        <w:t xml:space="preserve"> </w:t>
+      </w:r>
+      <w:r>
+        <w:t>son, the very one of whom it was said, “In Isaac will your seed be called</w:t>
+      </w:r>
+      <w:r>
+        <w:t>”.</w:t>
+      </w:r>
+      <w:r>
+        <w:rPr>
+          <w:position w:val="8"/>
+          <w:sz w:val="18"/>
+          <w:szCs w:val="18"/>
+        </w:rPr>
+        <w:t xml:space="preserve"> </w:t>
+      </w:r>
+      <w:r>
+        <w:t>Abraham concluded that God was even able to raise up the dead and figuratively speaking, he did receive Isaac back from the dead. By faith, Isaac blessed Jacob and Esau, even regarding future events. By faith, Jacob, when he was dying, blessed each one of Joseph’s and worshiped, leaning on the top of his staff.</w:t>
+      </w:r>
+      <w:r>
+        <w:rPr>
+          <w:position w:val="8"/>
+          <w:sz w:val="16"/>
+          <w:szCs w:val="16"/>
+        </w:rPr>
+        <w:t xml:space="preserve"> </w:t>
+      </w:r>
+      <w:r>
+        <w:t xml:space="preserve">By faith, Joseph, when his end was near, made mention of the exodus of the children of Israel and gave instructions concerning his </w:t>
+      </w:r>
+      <w:r>
+        <w:lastRenderedPageBreak/>
+        <w:t>bones. By faith, Moses, when he was born, was hidden for three months by his parents because they saw that he was a beautiful child and they were not afraid of the king’s commandment. By faith, Moses, when he had grown up, refused to be called the son of Pharaoh’s daughter, choosing to share ill-treatment with God’s people rather than enjoy the pleasures of sin for a time. He considered the disgrace of the Anointed</w:t>
+      </w:r>
+      <w:r>
+        <w:rPr>
+          <w:position w:val="8"/>
+          <w:sz w:val="16"/>
+          <w:szCs w:val="16"/>
+        </w:rPr>
+        <w:t xml:space="preserve">e </w:t>
+      </w:r>
+      <w:r>
+        <w:t xml:space="preserve">one greater wealth than the treasures of Egypt, for he had his eyes fixed on the reward. By faith, he left Egypt, not fearing the wrath of the king, but he persevered as if he was seeing him who is invisible. </w:t>
+      </w:r>
+    </w:p>
+    <w:p>
+      <w:pPr>
+        <w:pStyle w:val="Body"/>
+        <w:rPr>
+          <w:rFonts w:ascii="Times" w:hAnsi="Times" w:cs="Times"/>
+          <w:szCs w:val="24"/>
+        </w:rPr>
+      </w:pPr>
       <w:r>
         <w:rPr>
           <w:rStyle w:val="RubricsInBodyChar"/>
@@ -2497,7 +3207,7 @@
         <w:pStyle w:val="Heading5"/>
       </w:pPr>
       <w:r>
-        <w:t>N</w:t>
+        <w:t>2 Peter 1:19-2:8</w:t>
       </w:r>
     </w:p>
     <w:p>
@@ -2505,10 +3215,16 @@
         <w:pStyle w:val="Rubric"/>
       </w:pPr>
       <w:r>
-        <w:t xml:space="preserve">The Catholic Epistle from the Epistle of our teacher </w:t>
-      </w:r>
-      <w:r>
-        <w:t>N</w:t>
+        <w:t xml:space="preserve">The Catholic Epistle from the </w:t>
+      </w:r>
+      <w:r>
+        <w:t xml:space="preserve">Second </w:t>
+      </w:r>
+      <w:r>
+        <w:t xml:space="preserve">Epistle of our teacher </w:t>
+      </w:r>
+      <w:r>
+        <w:t>Peter</w:t>
       </w:r>
       <w:r>
         <w:t>. His Blessing be upon us. Amen.</w:t>
@@ -2529,27 +3245,108 @@
     <w:p>
       <w:pPr>
         <w:pStyle w:val="Body"/>
+      </w:pPr>
+      <w:r>
+        <w:lastRenderedPageBreak/>
+        <w:t xml:space="preserve">Therefore, we have the word of prophecy made even more certain, </w:t>
+      </w:r>
+      <w:r>
+        <w:lastRenderedPageBreak/>
+        <w:t xml:space="preserve">and you should pay attention to it as to a lamp shining in a dark place, until </w:t>
+      </w:r>
+      <w:r>
+        <w:lastRenderedPageBreak/>
+        <w:t>the day dawns and the morning star arises in your hearts. Know this first of all, that no interpretation</w:t>
+      </w:r>
+      <w:r>
+        <w:rPr>
+          <w:position w:val="8"/>
+          <w:sz w:val="16"/>
+          <w:szCs w:val="16"/>
+        </w:rPr>
+        <w:t xml:space="preserve"> </w:t>
+      </w:r>
+      <w:r>
+        <w:t xml:space="preserve">of Scriptural prophecy happens as something private, because no prophecy ever came by human will: holy men of God spoke, being moved by the Holy Spirit. </w:t>
+      </w:r>
+    </w:p>
+    <w:p>
+      <w:pPr>
+        <w:pStyle w:val="Body"/>
         <w:rPr>
           <w:rFonts w:ascii="Times" w:hAnsi="Times" w:cs="Times"/>
           <w:szCs w:val="24"/>
         </w:rPr>
       </w:pPr>
       <w:r>
-        <w:lastRenderedPageBreak/>
-        <w:t xml:space="preserve">N </w:t>
-      </w:r>
+        <w:t>But false prophets also arose among the people, as false teachers will also be among you. They will secretly bring in destructive heresies, even denying the Master who bought them, bringing upon themselves swift destruction. Many will follow their immoral</w:t>
+      </w:r>
+      <w:r>
+        <w:rPr>
+          <w:position w:val="8"/>
+          <w:sz w:val="16"/>
+          <w:szCs w:val="16"/>
+        </w:rPr>
+        <w:t xml:space="preserve">c </w:t>
+      </w:r>
+      <w:r>
+        <w:t xml:space="preserve">ways and as a result, the way of the truth will be brought into disrepute. They will exploit you greedily with deceptive words. Their sentence, pronounced long ago, does not linger, and their destruction does not slumber. </w:t>
+      </w:r>
+    </w:p>
+    <w:p>
+      <w:pPr>
+        <w:pStyle w:val="Body"/>
+        <w:rPr>
+          <w:rFonts w:ascii="Times" w:hAnsi="Times" w:cs="Times"/>
+          <w:szCs w:val="24"/>
+        </w:rPr>
+      </w:pPr>
+      <w:r>
+        <w:t xml:space="preserve">For God did not spare angels when they sinned but cast them down </w:t>
+      </w:r>
+      <w:r>
+        <w:lastRenderedPageBreak/>
+        <w:t>to Tartarus</w:t>
+      </w:r>
+      <w:r>
+        <w:rPr>
+          <w:position w:val="8"/>
+          <w:sz w:val="16"/>
+          <w:szCs w:val="16"/>
+        </w:rPr>
+        <w:t xml:space="preserve">d </w:t>
+      </w:r>
+      <w:r>
+        <w:t>and committed them to pits of darkness to be reserved for judgment. He did not spare the ancient world but preserved Noah (a preacher of righteousness) with seven others when he brought a flood on the world of the ungodly. He also turned the cities of Sodom and Gomorrah into ashes, condemned them to destruction and made them an example to those who would lead ungodly lives. He delivered the righteous Lot who was very distressed by the lustful behavior</w:t>
+      </w:r>
+      <w:r>
+        <w:rPr>
+          <w:position w:val="8"/>
+          <w:sz w:val="16"/>
+          <w:szCs w:val="16"/>
+        </w:rPr>
+        <w:t xml:space="preserve"> </w:t>
+      </w:r>
+      <w:r>
+        <w:t xml:space="preserve">of these wicked people; that righteous man was living among them and was tormented every day in his righteous soul when </w:t>
+      </w:r>
+      <w:r>
+        <w:t>he saw and heard lawless deeds.</w:t>
+      </w:r>
+    </w:p>
+    <w:p>
+      <w:pPr>
+        <w:pStyle w:val="Body"/>
+        <w:rPr>
+          <w:rFonts w:ascii="Times" w:hAnsi="Times" w:cs="Times"/>
+          <w:szCs w:val="24"/>
+        </w:rPr>
+      </w:pPr>
       <w:r>
         <w:rPr>
           <w:rStyle w:val="RubricsInBodyChar"/>
         </w:rPr>
-        <w:t xml:space="preserve">Do not love the world, nor the things which are in the world. The world shall pass away and all </w:t>
-      </w:r>
-      <w:r>
-        <w:rPr>
-          <w:rStyle w:val="RubricsInBodyChar"/>
-        </w:rPr>
-        <w:lastRenderedPageBreak/>
-        <w:t>its desires; but he who does the will of God shall abide forever. Amen.</w:t>
+        <w:t>Do not love the world, nor the things which are in the world. The world shall pass away and all its desires; but he who does the will of God shall abide forever. Amen.</w:t>
       </w:r>
     </w:p>
     <w:p>
@@ -2578,7 +3375,7 @@
         <w:pStyle w:val="Heading5"/>
       </w:pPr>
       <w:r>
-        <w:t>N</w:t>
+        <w:t>Acts 15:21-29</w:t>
       </w:r>
     </w:p>
     <w:p>
@@ -2605,13 +3402,65 @@
       <w:pPr>
         <w:pStyle w:val="Body"/>
         <w:rPr>
+          <w:rFonts w:ascii="Times" w:hAnsi="Times" w:cs="Times"/>
+          <w:szCs w:val="24"/>
+        </w:rPr>
+      </w:pPr>
+      <w:r>
+        <w:lastRenderedPageBreak/>
+        <w:t xml:space="preserve">For from generations of old, Moses has had in every city those who preach him, being read every Sabbath in the synagogues.” Then it seemed good to the apostles and the presbyters, along with the whole Church, to choose some of their own men and to send them to Antioch with Paul and Barnabas: Judas (called </w:t>
+      </w:r>
+      <w:proofErr w:type="spellStart"/>
+      <w:r>
+        <w:t>Barsabbas</w:t>
+      </w:r>
+      <w:proofErr w:type="spellEnd"/>
+      <w:r>
+        <w:t xml:space="preserve">) and Silas, leading men among the </w:t>
+      </w:r>
+      <w:r>
+        <w:lastRenderedPageBreak/>
+        <w:t>brethren. Through their hands</w:t>
+      </w:r>
+      <w:r>
+        <w:rPr>
+          <w:position w:val="8"/>
+          <w:sz w:val="16"/>
+          <w:szCs w:val="16"/>
+        </w:rPr>
+        <w:t>a</w:t>
+      </w:r>
+      <w:r>
+        <w:t xml:space="preserve">, they wrote: </w:t>
+      </w:r>
+    </w:p>
+    <w:p>
+      <w:pPr>
+        <w:pStyle w:val="Body"/>
+        <w:rPr>
+          <w:rFonts w:ascii="Times" w:hAnsi="Times" w:cs="Times"/>
+          <w:szCs w:val="24"/>
+        </w:rPr>
+      </w:pPr>
+      <w:r>
+        <w:t xml:space="preserve">“The apostles, the presbyters, and the brethren; to the brethren who are of the Gentiles in Antioch, Syria, and Cilicia: greetings! We have heard that some who went out from us have troubled you with words and unsettled your souls by saying: ‘You must be circumcised and keep the law’, </w:t>
+      </w:r>
+      <w:r>
+        <w:lastRenderedPageBreak/>
+        <w:t xml:space="preserve">although they had no such commission from us. Having assembled with one accord, it has seemed good to us to select men and to send them to you with our beloved Barnabas and Paul, men who have risked their lives for the Name of our Lord Jesus Christ. Therefore, we have sent Judas and Silas, who will also tell you the same things by word of mouth. It has </w:t>
+      </w:r>
+      <w:r>
+        <w:lastRenderedPageBreak/>
+        <w:t xml:space="preserve">seemed good to the Holy Spirit and to us to impose no greater burden on you than what is necessary: that you abstain from things sacrificed to idols, from blood, from the meat of strangled animals and from sexual immorality. If you abstain from these things, it will be well with you. Farewell!” </w:t>
+      </w:r>
+    </w:p>
+    <w:p>
+      <w:pPr>
+        <w:pStyle w:val="Body"/>
+        <w:rPr>
           <w:rStyle w:val="RubricsInBodyChar"/>
         </w:rPr>
       </w:pPr>
-      <w:r>
-        <w:lastRenderedPageBreak/>
-        <w:t xml:space="preserve">N </w:t>
-      </w:r>
       <w:r>
         <w:rPr>
           <w:rStyle w:val="RubricsInBodyChar"/>
@@ -2632,7 +3481,6 @@
         </w:sectPr>
       </w:pPr>
     </w:p>
-    <w:p/>
     <w:p>
       <w:pPr>
         <w:pStyle w:val="Heading3"/>
@@ -2854,7 +3702,7 @@
         <w:pStyle w:val="Heading5"/>
       </w:pPr>
       <w:r>
-        <w:t>N</w:t>
+        <w:t>Hebrews 9:1-10</w:t>
       </w:r>
     </w:p>
     <w:p>
@@ -2862,22 +3710,16 @@
         <w:pStyle w:val="Rubric"/>
       </w:pPr>
       <w:r>
-        <w:t xml:space="preserve">A chapter from the </w:t>
-      </w:r>
-      <w:r>
-        <w:t>N</w:t>
-      </w:r>
-      <w:r>
-        <w:t xml:space="preserve"> Epistle of our teacher </w:t>
-      </w:r>
-      <w:r>
-        <w:t>N</w:t>
+        <w:t xml:space="preserve">A chapter from the Epistle of our teacher </w:t>
+      </w:r>
+      <w:r>
+        <w:t>Paul</w:t>
       </w:r>
       <w:r>
         <w:t xml:space="preserve"> to </w:t>
       </w:r>
       <w:r>
-        <w:t>N</w:t>
+        <w:t>the Hebrews</w:t>
       </w:r>
       <w:r>
         <w:t>. His blessing be upon us. Amen.</w:t>
@@ -2907,8 +3749,51 @@
       </w:pPr>
       <w:r>
         <w:lastRenderedPageBreak/>
-        <w:t xml:space="preserve">N </w:t>
-      </w:r>
+        <w:t>Even the first</w:t>
+      </w:r>
+      <w:r>
+        <w:rPr>
+          <w:position w:val="8"/>
+          <w:sz w:val="16"/>
+          <w:szCs w:val="16"/>
+        </w:rPr>
+        <w:t xml:space="preserve"> </w:t>
+      </w:r>
+      <w:r>
+        <w:t xml:space="preserve">tabernacle and covenant had ordinances of divine service and an earthly sanctuary. A tabernacle was set up; in the first part which is called the Holy Place were the lampstand, the table, and the show bread. Beyond the second veil was found the tabernacle which is called the Holy of Holies. It had a golden altar of incense and the Ark of the Covenant all covered with gold. The Ark contained a golden jar holding the manna, Aaron’s rod that </w:t>
+      </w:r>
+      <w:r>
+        <w:lastRenderedPageBreak/>
+        <w:t>budded and the tablets of the covenant. Above it, cherubim of glory overshadowed the mercy seat, but now we cannot speak about these things in detail. According to this arrangement, priests are continually entering the outer tabernacle, accomplishing the rites of offering divine service. Into the second tabernacle, only the high priest enters, once in the year and with</w:t>
+      </w:r>
+      <w:r>
+        <w:rPr>
+          <w:position w:val="8"/>
+          <w:sz w:val="16"/>
+          <w:szCs w:val="16"/>
+        </w:rPr>
+        <w:t xml:space="preserve"> </w:t>
+      </w:r>
+      <w:r>
+        <w:t xml:space="preserve">blood, which he offers for himself and for the sins committed in ignorance by the </w:t>
+      </w:r>
+      <w:r>
+        <w:lastRenderedPageBreak/>
+        <w:t xml:space="preserve">people. The Holy Spirit is indicating that the way into the Holy Place was not yet revealed, [at least] while the first tabernacle was still standing. It is a figure of the present age, where the gifts and sacrifices that are offered are incapable, as far as conscience is </w:t>
+      </w:r>
+      <w:r>
+        <w:lastRenderedPageBreak/>
+        <w:t xml:space="preserve">concerned, to make the one who offers divine service perfect. The reason is that they are only carnal ordinances (with meats, drinks and various washings), imposed until a time of reformation. </w:t>
+      </w:r>
+    </w:p>
+    <w:p>
+      <w:pPr>
+        <w:pStyle w:val="Body"/>
+        <w:rPr>
+          <w:rFonts w:ascii="Times" w:hAnsi="Times" w:cs="Times"/>
+          <w:szCs w:val="24"/>
+        </w:rPr>
+      </w:pPr>
       <w:r>
         <w:rPr>
           <w:rStyle w:val="RubricsInBodyChar"/>
@@ -2942,7 +3827,7 @@
         <w:pStyle w:val="Heading5"/>
       </w:pPr>
       <w:r>
-        <w:t>N</w:t>
+        <w:t>1 Peter 2:1-10</w:t>
       </w:r>
     </w:p>
     <w:p>
@@ -2950,10 +3835,16 @@
         <w:pStyle w:val="Rubric"/>
       </w:pPr>
       <w:r>
-        <w:t xml:space="preserve">The Catholic Epistle from the Epistle of our teacher </w:t>
-      </w:r>
-      <w:r>
-        <w:t>N</w:t>
+        <w:t xml:space="preserve">The Catholic Epistle from the </w:t>
+      </w:r>
+      <w:r>
+        <w:t xml:space="preserve">First </w:t>
+      </w:r>
+      <w:r>
+        <w:t xml:space="preserve">Epistle of our teacher </w:t>
+      </w:r>
+      <w:r>
+        <w:t>Peter</w:t>
       </w:r>
       <w:r>
         <w:t>. His Blessing be upon us. Amen.</w:t>
@@ -2975,26 +3866,201 @@
       <w:pPr>
         <w:pStyle w:val="Body"/>
         <w:rPr>
+          <w:rFonts w:cs="Times"/>
+          <w:szCs w:val="24"/>
+        </w:rPr>
+      </w:pPr>
+      <w:r>
+        <w:lastRenderedPageBreak/>
+        <w:t>[And this is the word which by the Gospel is preached to you</w:t>
+      </w:r>
+      <w:proofErr w:type="gramStart"/>
+      <w:r>
+        <w:t>.]*</w:t>
+      </w:r>
+      <w:proofErr w:type="gramEnd"/>
+      <w:r>
+        <w:t xml:space="preserve"> </w:t>
+      </w:r>
+      <w:r>
+        <w:t xml:space="preserve">Therefore, putting away all wickedness, deceit, hypocrisy, envies, and all evil speaking, as newborn babies, long for the pure milk of the Word, so that you may grow from it. If indeed you have tasted that the Lord is gracious, come to him who is a living stone, rejected by men but chosen by God and precious. You also, as living stones, are being built up as a spiritual house to be a holy priesthood, in order to offer up spiritual sacrifices that are acceptable to God through Jesus Christ. As the Scripture has it: </w:t>
+      </w:r>
+    </w:p>
+    <w:p>
+      <w:pPr>
+        <w:pStyle w:val="Body"/>
+        <w:ind w:left="360"/>
+        <w:rPr>
+          <w:i/>
+        </w:rPr>
+      </w:pPr>
+      <w:r>
+        <w:rPr>
+          <w:i/>
+        </w:rPr>
+        <w:t xml:space="preserve">Behold, I lay in Zion a chief cornerstone, chosen, and precious: </w:t>
+      </w:r>
+    </w:p>
+    <w:p>
+      <w:pPr>
+        <w:pStyle w:val="Body"/>
+        <w:ind w:left="360"/>
+        <w:rPr>
+          <w:i/>
+        </w:rPr>
+      </w:pPr>
+      <w:r>
+        <w:rPr>
+          <w:i/>
+        </w:rPr>
+        <w:t>Whoever believes in him will not be disappointed.</w:t>
+      </w:r>
+    </w:p>
+    <w:p>
+      <w:pPr>
+        <w:pStyle w:val="Body"/>
+        <w:rPr>
+          <w:rFonts w:cs="Times"/>
+          <w:szCs w:val="24"/>
+        </w:rPr>
+      </w:pPr>
+      <w:r>
+        <w:t xml:space="preserve">For you who believe, this brings honor, but for those who are disobedient: </w:t>
+      </w:r>
+    </w:p>
+    <w:p>
+      <w:pPr>
+        <w:pStyle w:val="Body"/>
+        <w:ind w:left="360"/>
+        <w:rPr>
+          <w:rFonts w:cs="Times"/>
+          <w:i/>
+        </w:rPr>
+      </w:pPr>
+      <w:r>
+        <w:rPr>
+          <w:rFonts w:cs="Times"/>
+          <w:i/>
+        </w:rPr>
+        <w:lastRenderedPageBreak/>
+        <w:t>The sto</w:t>
+      </w:r>
+      <w:r>
+        <w:rPr>
+          <w:rFonts w:cs="Times"/>
+          <w:i/>
+        </w:rPr>
+        <w:t>ne which the builders rejected,</w:t>
+      </w:r>
+    </w:p>
+    <w:p>
+      <w:pPr>
+        <w:pStyle w:val="Body"/>
+        <w:ind w:left="360"/>
+        <w:rPr>
+          <w:rFonts w:cs="Times"/>
+          <w:szCs w:val="24"/>
+        </w:rPr>
+      </w:pPr>
+      <w:r>
+        <w:rPr>
+          <w:rFonts w:cs="Times"/>
+          <w:i/>
+        </w:rPr>
+        <w:t>has become the chief cornerstone,</w:t>
+      </w:r>
+    </w:p>
+    <w:p>
+      <w:pPr>
+        <w:pStyle w:val="Body"/>
+        <w:rPr>
+          <w:rFonts w:cs="Times"/>
+          <w:szCs w:val="24"/>
+        </w:rPr>
+      </w:pPr>
+      <w:r>
+        <w:t xml:space="preserve">and: </w:t>
+      </w:r>
+    </w:p>
+    <w:p>
+      <w:pPr>
+        <w:pStyle w:val="Body"/>
+        <w:ind w:left="360"/>
+        <w:rPr>
+          <w:rFonts w:cs="Times"/>
+          <w:i/>
+          <w:szCs w:val="24"/>
+        </w:rPr>
+      </w:pPr>
+      <w:r>
+        <w:rPr>
+          <w:rFonts w:cs="Times"/>
+          <w:i/>
+        </w:rPr>
+        <w:t>a stone of stumbling, and a rock of offense.</w:t>
+      </w:r>
+    </w:p>
+    <w:p>
+      <w:pPr>
+        <w:pStyle w:val="Body"/>
+        <w:rPr>
+          <w:rFonts w:cs="Times"/>
+          <w:szCs w:val="24"/>
+        </w:rPr>
+      </w:pPr>
+      <w:r>
+        <w:t>For they stumble at the word and they are disobedient, which is what they were laid aside</w:t>
+      </w:r>
+      <w:r>
+        <w:rPr>
+          <w:position w:val="8"/>
+          <w:sz w:val="16"/>
+          <w:szCs w:val="16"/>
+        </w:rPr>
+        <w:t xml:space="preserve"> </w:t>
+      </w:r>
+      <w:r>
+        <w:t>for. But you are a chosen</w:t>
+      </w:r>
+      <w:r>
+        <w:rPr>
+          <w:position w:val="8"/>
+          <w:sz w:val="16"/>
+          <w:szCs w:val="16"/>
+        </w:rPr>
+        <w:t xml:space="preserve"> </w:t>
+      </w:r>
+      <w:r>
+        <w:t xml:space="preserve">race, a royal priesthood, a holy nation, a people for God’s own possession, so that you may proclaim the wonderful deeds of him who called you out of darkness into his marvelous light. In the past, you were not a people, but now, you are God’s people. In the past, you had not obtained mercy, but now, you have obtained mercy. </w:t>
+      </w:r>
+    </w:p>
+    <w:p>
+      <w:pPr>
+        <w:pStyle w:val="Body"/>
+        <w:rPr>
+          <w:rStyle w:val="RubricsInBodyChar"/>
+        </w:rPr>
+      </w:pPr>
+      <w:r>
+        <w:rPr>
+          <w:rStyle w:val="RubricsInBodyChar"/>
+        </w:rPr>
+        <w:t>Do not love the world, nor the things which are in the world. The world shall pass away and all its desires; but he who does the will of God shall abide forever. Amen.</w:t>
+      </w:r>
+    </w:p>
+    <w:p>
+      <w:pPr>
+        <w:pStyle w:val="Body"/>
+        <w:rPr>
           <w:rFonts w:ascii="Times" w:hAnsi="Times" w:cs="Times"/>
           <w:szCs w:val="24"/>
         </w:rPr>
       </w:pPr>
       <w:r>
-        <w:lastRenderedPageBreak/>
-        <w:t xml:space="preserve">N </w:t>
-      </w:r>
-      <w:r>
         <w:rPr>
           <w:rStyle w:val="RubricsInBodyChar"/>
         </w:rPr>
-        <w:t xml:space="preserve">Do not love the world, nor the things which are in the world. The world shall pass away and all </w:t>
-      </w:r>
-      <w:r>
-        <w:rPr>
-          <w:rStyle w:val="RubricsInBodyChar"/>
-        </w:rPr>
-        <w:lastRenderedPageBreak/>
-        <w:t>its desires; but he who does the will of God shall abide forever. Amen.</w:t>
+        <w:t>*This verse is found only in Coptic.</w:t>
       </w:r>
     </w:p>
     <w:p>
@@ -3023,7 +4089,7 @@
         <w:pStyle w:val="Heading5"/>
       </w:pPr>
       <w:r>
-        <w:t>N</w:t>
+        <w:t>Acts 9:31-43</w:t>
       </w:r>
     </w:p>
     <w:p>
@@ -3050,13 +4116,115 @@
       <w:pPr>
         <w:pStyle w:val="Body"/>
         <w:rPr>
+          <w:rFonts w:ascii="Times" w:hAnsi="Times" w:cs="Times"/>
+          <w:szCs w:val="24"/>
+        </w:rPr>
+      </w:pPr>
+      <w:r>
+        <w:lastRenderedPageBreak/>
+        <w:t>And so, the Churches</w:t>
+      </w:r>
+      <w:r>
+        <w:rPr>
+          <w:position w:val="8"/>
+          <w:sz w:val="16"/>
+          <w:szCs w:val="16"/>
+        </w:rPr>
+        <w:t xml:space="preserve">a </w:t>
+      </w:r>
+      <w:r>
+        <w:t xml:space="preserve">throughout all Judea and Galilee and Samaria had peace and were edified. Walking in the fear of the Lord and in the comfort of the Holy </w:t>
+      </w:r>
+      <w:r>
+        <w:t>Spirit, they continued to grow.</w:t>
+      </w:r>
+    </w:p>
+    <w:p>
+      <w:pPr>
+        <w:pStyle w:val="Body"/>
+        <w:rPr>
+          <w:rFonts w:ascii="Times" w:hAnsi="Times" w:cs="Times"/>
+          <w:szCs w:val="24"/>
+        </w:rPr>
+      </w:pPr>
+      <w:r>
+        <w:t xml:space="preserve">Now, as Peter traveled through all those regions, he also came down to the saints who lived in </w:t>
+      </w:r>
+      <w:proofErr w:type="spellStart"/>
+      <w:r>
+        <w:t>Lydda</w:t>
+      </w:r>
+      <w:proofErr w:type="spellEnd"/>
+      <w:r>
+        <w:t xml:space="preserve">. There, he found a certain man named Aeneas, who was paralyzed and who had been bedridden for eight years. Peter said to him, “Aeneas, Jesus Christ heals you! Get up and make your bed!” And immediately, he arose. All who lived in </w:t>
+      </w:r>
+      <w:proofErr w:type="spellStart"/>
+      <w:r>
+        <w:t>Lydda</w:t>
+      </w:r>
+      <w:proofErr w:type="spellEnd"/>
+      <w:r>
+        <w:t xml:space="preserve"> and Sharon saw him and turned to the Lord. </w:t>
+      </w:r>
+    </w:p>
+    <w:p>
+      <w:pPr>
+        <w:pStyle w:val="Body"/>
+        <w:rPr>
+          <w:rFonts w:ascii="Times" w:hAnsi="Times" w:cs="Times"/>
+          <w:szCs w:val="24"/>
+        </w:rPr>
+      </w:pPr>
+      <w:r>
+        <w:t xml:space="preserve">Now, there lived in Joppa a certain disciple named Tabitha, (which, when translated, means </w:t>
+      </w:r>
+      <w:proofErr w:type="spellStart"/>
+      <w:r>
+        <w:t>Dorcas</w:t>
+      </w:r>
+      <w:proofErr w:type="spellEnd"/>
+      <w:r>
+        <w:t>).</w:t>
+      </w:r>
+      <w:r>
+        <w:rPr>
+          <w:position w:val="8"/>
+          <w:sz w:val="16"/>
+          <w:szCs w:val="16"/>
+        </w:rPr>
+        <w:t xml:space="preserve"> </w:t>
+      </w:r>
+      <w:r>
+        <w:t xml:space="preserve">This woman was full of good works and acts of mercy. But it happened that at this time, she became ill and died. She was washed and placed in an upper </w:t>
+      </w:r>
+      <w:r>
+        <w:lastRenderedPageBreak/>
+        <w:t xml:space="preserve">room. As </w:t>
+      </w:r>
+      <w:proofErr w:type="spellStart"/>
+      <w:r>
+        <w:t>Lydda</w:t>
+      </w:r>
+      <w:proofErr w:type="spellEnd"/>
+      <w:r>
+        <w:t xml:space="preserve"> was near Joppa, the disciples, hearing that Peter was there, sent two men to him, imploring him, ‘Do not to delay in coming to help us!” So Peter arose and went with them. When he arrived, the disciples led him into the upper room. All the widows stood by him weeping, showing [to Peter] the coats and garments which </w:t>
+      </w:r>
+      <w:proofErr w:type="spellStart"/>
+      <w:r>
+        <w:t>Dorcas</w:t>
+      </w:r>
+      <w:proofErr w:type="spellEnd"/>
+      <w:r>
+        <w:t xml:space="preserve"> had made while she was with them. But having put everyone out [of the room], Peter knelt down and prayed. Turning towards the body, he said, “Tabitha, get up!” She opened her eyes, and when she saw Peter, she sat up. Then Peter gave her his hand and raised her up. Calling the saints and widows, he presented her alive. This became known all over Joppa, and many people believed in the Lord. Then he stayed in Joppa for a while, lodging with Simon, a tanner. </w:t>
+      </w:r>
+    </w:p>
+    <w:p>
+      <w:pPr>
+        <w:pStyle w:val="Body"/>
+        <w:rPr>
           <w:rStyle w:val="RubricsInBodyChar"/>
         </w:rPr>
       </w:pPr>
-      <w:r>
-        <w:lastRenderedPageBreak/>
-        <w:t xml:space="preserve">N </w:t>
-      </w:r>
       <w:r>
         <w:rPr>
           <w:rStyle w:val="RubricsInBodyChar"/>
@@ -3077,11 +4245,12 @@
         </w:sectPr>
       </w:pPr>
     </w:p>
-    <w:p/>
     <w:p>
       <w:pPr>
         <w:pStyle w:val="Heading3"/>
       </w:pPr>
+      <w:bookmarkStart w:id="1" w:name="_GoBack"/>
+      <w:bookmarkEnd w:id="1"/>
       <w:r>
         <w:lastRenderedPageBreak/>
         <w:t xml:space="preserve">September </w:t>
@@ -3902,7 +5071,6 @@
         <w:pStyle w:val="Heading3"/>
       </w:pPr>
       <w:r>
-        <w:lastRenderedPageBreak/>
         <w:t xml:space="preserve">September 18 (19) / </w:t>
       </w:r>
       <w:proofErr w:type="spellStart"/>
@@ -8109,7 +9277,7 @@
 </file>
 
 <file path=customXml/itemProps1.xml><?xml version="1.0" encoding="utf-8"?>
-<ds:datastoreItem xmlns:ds="http://schemas.openxmlformats.org/officeDocument/2006/customXml" ds:itemID="{54BACC3D-B509-3F40-BB8B-C1068849AD2C}">
+<ds:datastoreItem xmlns:ds="http://schemas.openxmlformats.org/officeDocument/2006/customXml" ds:itemID="{B3303018-DCE9-454A-A95B-1C4B5C814F38}">
   <ds:schemaRefs>
     <ds:schemaRef ds:uri="http://schemas.openxmlformats.org/officeDocument/2006/bibliography"/>
   </ds:schemaRefs>
@@ -8117,7 +9285,7 @@
 </file>
 
 <file path=customXml/itemProps2.xml><?xml version="1.0" encoding="utf-8"?>
-<ds:datastoreItem xmlns:ds="http://schemas.openxmlformats.org/officeDocument/2006/customXml" ds:itemID="{DFCA307F-CE70-574B-B042-DB8EC7755C18}">
+<ds:datastoreItem xmlns:ds="http://schemas.openxmlformats.org/officeDocument/2006/customXml" ds:itemID="{EE58ACB6-5B1D-4549-8615-9A2FC98A4425}">
   <ds:schemaRefs>
     <ds:schemaRef ds:uri="http://schemas.openxmlformats.org/officeDocument/2006/bibliography"/>
   </ds:schemaRefs>
@@ -8125,7 +9293,7 @@
 </file>
 
 <file path=customXml/itemProps3.xml><?xml version="1.0" encoding="utf-8"?>
-<ds:datastoreItem xmlns:ds="http://schemas.openxmlformats.org/officeDocument/2006/customXml" ds:itemID="{11655029-2F4E-5948-ACA9-A31490CDE92F}">
+<ds:datastoreItem xmlns:ds="http://schemas.openxmlformats.org/officeDocument/2006/customXml" ds:itemID="{4BA7D2D5-754F-3843-A549-78DA5EE8B96E}">
   <ds:schemaRefs>
     <ds:schemaRef ds:uri="http://schemas.openxmlformats.org/officeDocument/2006/bibliography"/>
   </ds:schemaRefs>

</xml_diff>

<commit_message>
Finished adding thoout to katamarous
</commit_message>
<xml_diff>
--- a/katamarous/Apostle.docx
+++ b/katamarous/Apostle.docx
@@ -41,7 +41,12 @@
         <w:t xml:space="preserve">The first Sunday of </w:t>
       </w:r>
       <w:r>
-        <w:t xml:space="preserve">September or </w:t>
+        <w:t>Sept</w:t>
+      </w:r>
+      <w:bookmarkStart w:id="1" w:name="_GoBack"/>
+      <w:bookmarkEnd w:id="1"/>
+      <w:r>
+        <w:t xml:space="preserve">ember or </w:t>
       </w:r>
       <w:r>
         <w:rPr>
@@ -1783,17 +1788,11 @@
       </w:pPr>
       <w:r>
         <w:lastRenderedPageBreak/>
-        <w:t>But since we know the fear of the Lord, let us try to persuade others. What we are is revealed to God, and I hope that we are also revealed to your consciences. For we are not trying to obtain your approval once again, but we say this to give you an occasion to be proud of us, so that you may have something to answer to t</w:t>
-      </w:r>
-      <w:r>
-        <w:t xml:space="preserve">hose who </w:t>
-      </w:r>
-      <w:r>
-        <w:lastRenderedPageBreak/>
-        <w:t>boast in appearances—</w:t>
-      </w:r>
-      <w:r>
-        <w:t xml:space="preserve">not in the heart [of things]. If we are unreasonable, it is for God, and if we are reasonable, it is for you. Indeed, the love of Christ overwhelms us, because we consider this: that one died for all, therefore all have died. </w:t>
+        <w:t xml:space="preserve">But since we know the fear of the Lord, let us try to persuade others. What we are is revealed to God, and I hope that we are also revealed to your consciences. For we are not trying to obtain your approval once again, but we say this to give you an occasion to be proud of us, so that you may have something to answer to those who </w:t>
+      </w:r>
+      <w:r>
+        <w:lastRenderedPageBreak/>
+        <w:t xml:space="preserve">boast in appearances—not in the heart [of things]. If we are unreasonable, it is for God, and if we are reasonable, it is for you. Indeed, the love of Christ overwhelms us, because we consider this: that one died for all, therefore all have died. </w:t>
       </w:r>
       <w:r>
         <w:rPr>
@@ -3123,10 +3122,7 @@
         <w:t xml:space="preserve"> </w:t>
       </w:r>
       <w:r>
-        <w:t>son, the very one of whom it was said, “In Isaac will your seed be called</w:t>
-      </w:r>
-      <w:r>
-        <w:t>”.</w:t>
+        <w:t>son, the very one of whom it was said, “In Isaac will your seed be called”.</w:t>
       </w:r>
       <w:r>
         <w:rPr>
@@ -3328,10 +3324,7 @@
         <w:t xml:space="preserve"> </w:t>
       </w:r>
       <w:r>
-        <w:t xml:space="preserve">of these wicked people; that righteous man was living among them and was tormented every day in his righteous soul when </w:t>
-      </w:r>
-      <w:r>
-        <w:t>he saw and heard lawless deeds.</w:t>
+        <w:t>of these wicked people; that righteous man was living among them and was tormented every day in his righteous soul when he saw and heard lawless deeds.</w:t>
       </w:r>
     </w:p>
     <w:p>
@@ -3943,14 +3936,7 @@
           <w:i/>
         </w:rPr>
         <w:lastRenderedPageBreak/>
-        <w:t>The sto</w:t>
-      </w:r>
-      <w:r>
-        <w:rPr>
-          <w:rFonts w:cs="Times"/>
-          <w:i/>
-        </w:rPr>
-        <w:t>ne which the builders rejected,</w:t>
+        <w:t>The stone which the builders rejected,</w:t>
       </w:r>
     </w:p>
     <w:p>
@@ -4133,10 +4119,7 @@
         <w:t xml:space="preserve">a </w:t>
       </w:r>
       <w:r>
-        <w:t xml:space="preserve">throughout all Judea and Galilee and Samaria had peace and were edified. Walking in the fear of the Lord and in the comfort of the Holy </w:t>
-      </w:r>
-      <w:r>
-        <w:t>Spirit, they continued to grow.</w:t>
+        <w:t>throughout all Judea and Galilee and Samaria had peace and were edified. Walking in the fear of the Lord and in the comfort of the Holy Spirit, they continued to grow.</w:t>
       </w:r>
     </w:p>
     <w:p>
@@ -4249,8 +4232,6 @@
       <w:pPr>
         <w:pStyle w:val="Heading3"/>
       </w:pPr>
-      <w:bookmarkStart w:id="1" w:name="_GoBack"/>
-      <w:bookmarkEnd w:id="1"/>
       <w:r>
         <w:lastRenderedPageBreak/>
         <w:t xml:space="preserve">September </w:t>
@@ -4289,7 +4270,7 @@
         <w:pStyle w:val="Heading5"/>
       </w:pPr>
       <w:r>
-        <w:t>N</w:t>
+        <w:t>1 Corinthians 1:17-31</w:t>
       </w:r>
     </w:p>
     <w:p>
@@ -4297,23 +4278,31 @@
         <w:pStyle w:val="Rubric"/>
       </w:pPr>
       <w:r>
-        <w:t xml:space="preserve">A chapter from the </w:t>
-      </w:r>
-      <w:r>
-        <w:t>N</w:t>
-      </w:r>
-      <w:r>
-        <w:t xml:space="preserve"> Epistle of our teacher </w:t>
-      </w:r>
-      <w:r>
-        <w:t>N</w:t>
+        <w:t>A chapter from the</w:t>
+      </w:r>
+      <w:r>
+        <w:t xml:space="preserve"> </w:t>
+      </w:r>
+      <w:r>
+        <w:t xml:space="preserve">First </w:t>
+      </w:r>
+      <w:r>
+        <w:t xml:space="preserve">Epistle of our teacher </w:t>
+      </w:r>
+      <w:r>
+        <w:t>Paul</w:t>
       </w:r>
       <w:r>
         <w:t xml:space="preserve"> to </w:t>
       </w:r>
       <w:r>
-        <w:t>N</w:t>
-      </w:r>
+        <w:t xml:space="preserve">the </w:t>
+      </w:r>
+      <w:proofErr w:type="spellStart"/>
+      <w:r>
+        <w:t>Corinthias</w:t>
+      </w:r>
+      <w:proofErr w:type="spellEnd"/>
       <w:r>
         <w:t>. His blessing be upon us. Amen.</w:t>
       </w:r>
@@ -4342,8 +4331,77 @@
       </w:pPr>
       <w:r>
         <w:lastRenderedPageBreak/>
-        <w:t xml:space="preserve">N </w:t>
-      </w:r>
+        <w:t xml:space="preserve">Indeed, Christ did not send me to baptize but to preach </w:t>
+      </w:r>
+      <w:r>
+        <w:t>the Good News—</w:t>
+      </w:r>
+      <w:r>
+        <w:t xml:space="preserve">not in wisdom of words, so </w:t>
+      </w:r>
+      <w:r>
+        <w:lastRenderedPageBreak/>
+        <w:t xml:space="preserve">that the cross of Christ would not be made void. For the word of the cross is foolishness to those who are dying, </w:t>
+      </w:r>
+      <w:r>
+        <w:lastRenderedPageBreak/>
+        <w:t xml:space="preserve">but to us who are saved it is the power of God. As it is written: </w:t>
+      </w:r>
+    </w:p>
+    <w:p>
+      <w:pPr>
+        <w:pStyle w:val="Body"/>
+        <w:ind w:left="360"/>
+        <w:rPr>
+          <w:i/>
+        </w:rPr>
+      </w:pPr>
+      <w:r>
+        <w:rPr>
+          <w:i/>
+        </w:rPr>
+        <w:t>I will destroy the wisdom of the wise,</w:t>
+      </w:r>
+    </w:p>
+    <w:p>
+      <w:pPr>
+        <w:pStyle w:val="Body"/>
+        <w:ind w:left="360"/>
+        <w:rPr>
+          <w:i/>
+        </w:rPr>
+      </w:pPr>
+      <w:r>
+        <w:rPr>
+          <w:i/>
+        </w:rPr>
+        <w:t>I will bring the discernment of the discerning to nothing.</w:t>
+      </w:r>
+    </w:p>
+    <w:p>
+      <w:pPr>
+        <w:pStyle w:val="Body"/>
+        <w:rPr>
+          <w:rFonts w:ascii="Times" w:hAnsi="Times" w:cs="Times"/>
+          <w:szCs w:val="24"/>
+        </w:rPr>
+      </w:pPr>
+      <w:r>
+        <w:t xml:space="preserve">Where is the wise? Where is the expert of the law? Where is the debater of this world? Has not God ridiculed the wisdom of this world? Since in God’s wisdom, the world through its ‘wisdom’ did not know God, it was God’s good pleasure through the foolishness of the preaching to save those who believe. Jews ask for signs and Greeks seek after wisdom, but we preach Christ crucified; a stumbling block to Jews, and foolishness to Greeks. However, to those who are called, (both Jews and Greeks), Christ is the power of God and the wisdom of God, because God’s ‘foolishness’ is wiser than human wisdom, and the weakness of God is stronger than human </w:t>
+      </w:r>
+      <w:r>
+        <w:lastRenderedPageBreak/>
+        <w:t>strength. Consider your calling, brethren, that not many [among you] were wise according to the flesh, not many powerful, and not [many] of noble birth. Nevertheless, God chose the foolish things of the world to put to shame those who are ‘wise’. [Yes], God chose the weak things of the world in order to put to shame the things that are strong. God also chose the lowly things of the world, the things that are despised, and the things that are not, so that he might bring to nothing the things that are; so that no flesh should boast before God. But by God’s doing, you are in Christ Jesus, who was made to us wisdom from God, as well as righteousness, sanctification, and redemption; so that, according as it is written, “He who boasts, let him boast in the Lord.”</w:t>
+      </w:r>
+    </w:p>
+    <w:p>
+      <w:pPr>
+        <w:pStyle w:val="Body"/>
+        <w:rPr>
+          <w:rFonts w:ascii="Times" w:hAnsi="Times" w:cs="Times"/>
+          <w:szCs w:val="24"/>
+        </w:rPr>
+      </w:pPr>
       <w:r>
         <w:rPr>
           <w:rStyle w:val="RubricsInBodyChar"/>
@@ -4377,7 +4435,7 @@
         <w:pStyle w:val="Heading5"/>
       </w:pPr>
       <w:r>
-        <w:t>N</w:t>
+        <w:t>1 Peter 2:11-25</w:t>
       </w:r>
     </w:p>
     <w:p>
@@ -4385,10 +4443,16 @@
         <w:pStyle w:val="Rubric"/>
       </w:pPr>
       <w:r>
-        <w:t xml:space="preserve">The Catholic Epistle from the Epistle of our teacher </w:t>
-      </w:r>
-      <w:r>
-        <w:t>N</w:t>
+        <w:t xml:space="preserve">The Catholic Epistle from the </w:t>
+      </w:r>
+      <w:r>
+        <w:t xml:space="preserve">First </w:t>
+      </w:r>
+      <w:r>
+        <w:t xml:space="preserve">Epistle of our teacher </w:t>
+      </w:r>
+      <w:r>
+        <w:t>Peter</w:t>
       </w:r>
       <w:r>
         <w:t>. His Blessing be upon us. Amen.</w:t>
@@ -4416,20 +4480,113 @@
       </w:pPr>
       <w:r>
         <w:lastRenderedPageBreak/>
-        <w:t xml:space="preserve">N </w:t>
-      </w:r>
-      <w:r>
+        <w:t>Beloved, I beg you as exiles and pilgrims [in this world] to abstain from carnal lusts which war against the soul. Live righteous lives among the nations so that if they accuse you of being evildoers, they may, by your good works which they see, glorify God in the day of visitation. Therefore, for the Lord’s sake, submit yourselves to every human institution: to the emperor as supreme [law-</w:t>
+      </w:r>
+      <w:r>
+        <w:lastRenderedPageBreak/>
+        <w:t>giver], or to governors as commissions by him</w:t>
+      </w:r>
+      <w:r>
+        <w:rPr>
+          <w:position w:val="8"/>
+          <w:sz w:val="16"/>
+          <w:szCs w:val="16"/>
+        </w:rPr>
+        <w:t xml:space="preserve"> </w:t>
+      </w:r>
+      <w:r>
+        <w:t xml:space="preserve">to punish those who do evil and to praise to those who do good. For this is the will of God: that by going good you should silence the ignorance of foolish men. Be free, but do not use your freedom for a cloak of wickedness, but as slaves of God. </w:t>
+      </w:r>
+    </w:p>
+    <w:p>
+      <w:pPr>
+        <w:pStyle w:val="Body"/>
+        <w:rPr>
+          <w:rFonts w:ascii="Times" w:hAnsi="Times" w:cs="Times"/>
+          <w:szCs w:val="24"/>
+        </w:rPr>
+      </w:pPr>
+      <w:r>
+        <w:t xml:space="preserve">Honor everyone. Love the [family of] brethren. Fear God. Honor the king. Servants, be in subjection to </w:t>
+      </w:r>
+      <w:r>
+        <w:lastRenderedPageBreak/>
+        <w:t>your masters with full reverence, not only to the good and kind but also to the wicked. For it is worthy of praise if someone endures pain and suffers unjustly because of conscience toward God. But what glory is there if when you sin, you patiently endure a beating? But if you patiently endure suffering when you do good, this is worthy of praise with God. You were called to this, because Christ also suffered for us, leaving us</w:t>
+      </w:r>
+      <w:r>
+        <w:rPr>
+          <w:position w:val="8"/>
+          <w:sz w:val="16"/>
+          <w:szCs w:val="16"/>
+        </w:rPr>
+        <w:t xml:space="preserve"> </w:t>
+      </w:r>
+      <w:r>
+        <w:t>an example so that you should follow in his steps. Yet he did not sin, “neither was deceit found in his mouth”</w:t>
+      </w:r>
+      <w:r>
+        <w:rPr>
+          <w:position w:val="8"/>
+          <w:sz w:val="16"/>
+          <w:szCs w:val="16"/>
+        </w:rPr>
+        <w:t xml:space="preserve"> </w:t>
+      </w:r>
+      <w:r>
+        <w:t xml:space="preserve">and when he was </w:t>
+      </w:r>
+      <w:r>
+        <w:lastRenderedPageBreak/>
+        <w:t>cursed, he did not curse back. When he suffered, he did not threaten but committed himself to the one who judges righteously. In his body, he bore in himself our sins on the tree, so that having died to sins, we might live to righteousness; and ‘by his stripes you were healed’. Indeed, you were going astray like sheep, but now, you have returned to the shepherd and overseer</w:t>
+      </w:r>
+      <w:r>
+        <w:t>*</w:t>
+      </w:r>
+      <w:r>
+        <w:t xml:space="preserve"> of your souls. </w:t>
+      </w:r>
+    </w:p>
+    <w:p>
+      <w:pPr>
+        <w:pStyle w:val="Body"/>
         <w:rPr>
           <w:rStyle w:val="RubricsInBodyChar"/>
         </w:rPr>
-        <w:t xml:space="preserve">Do not love the world, nor the things which are in the world. The world shall pass away and all </w:t>
-      </w:r>
+      </w:pPr>
       <w:r>
         <w:rPr>
           <w:rStyle w:val="RubricsInBodyChar"/>
         </w:rPr>
-        <w:lastRenderedPageBreak/>
-        <w:t>its desires; but he who does the will of God shall abide forever. Amen.</w:t>
+        <w:t>Do not love the world, nor the things which are in the world. The world shall pass away and all its desires; but he who does the will of God shall abide forever. Amen.</w:t>
+      </w:r>
+    </w:p>
+    <w:p>
+      <w:pPr>
+        <w:pStyle w:val="Body"/>
+        <w:rPr>
+          <w:rFonts w:ascii="Times" w:hAnsi="Times" w:cs="Times"/>
+          <w:szCs w:val="24"/>
+        </w:rPr>
+      </w:pPr>
+      <w:r>
+        <w:rPr>
+          <w:rStyle w:val="RubricsInBodyChar"/>
+        </w:rPr>
+        <w:t>*or “bishop” or “</w:t>
+      </w:r>
+      <w:proofErr w:type="spellStart"/>
+      <w:r>
+        <w:rPr>
+          <w:rStyle w:val="RubricsInBodyChar"/>
+        </w:rPr>
+        <w:t>episcopos</w:t>
+      </w:r>
+      <w:proofErr w:type="spellEnd"/>
+      <w:r>
+        <w:rPr>
+          <w:rStyle w:val="RubricsInBodyChar"/>
+        </w:rPr>
+        <w:t>”</w:t>
       </w:r>
     </w:p>
     <w:p>
@@ -4458,7 +4615,7 @@
         <w:pStyle w:val="Heading5"/>
       </w:pPr>
       <w:r>
-        <w:t>N</w:t>
+        <w:t>Acts 10:34-43</w:t>
       </w:r>
     </w:p>
     <w:p>
@@ -4485,13 +4642,26 @@
       <w:pPr>
         <w:pStyle w:val="Body"/>
         <w:rPr>
+          <w:rFonts w:ascii="Times" w:hAnsi="Times" w:cs="Times"/>
+          <w:szCs w:val="24"/>
+        </w:rPr>
+      </w:pPr>
+      <w:r>
+        <w:lastRenderedPageBreak/>
+        <w:t xml:space="preserve">Peter opened his mouth and said, “Truly, I perceive that God does not show favoritism; but in every nation, whoever fears him and works righteousness is acceptable to him. God sent his word to the children of Israel, and the Good News of peace was preached by Jesus Christ—he is Lord of all. You know what happened since the Good News was proclaimed throughout all Judea, beginning from Galilee, after baptism was preached by John. You know how God anointed Jesus of Nazareth with the Holy Spirit and with power, how he went about doing good and healing all who were oppressed by the devil, for God was with him. We are witnesses </w:t>
+      </w:r>
+      <w:r>
+        <w:lastRenderedPageBreak/>
+        <w:t xml:space="preserve">of everything he did in the country of the Jews and in Jerusalem. They put him to death, hanging him on a tree, but God raised him up the third day and allowed him to be seen. Yet, he was not manifest to all the people but [only] to witnesses who were chosen beforehand by God, that is to us who ate and drank with him after he rose from the dead. He commanded us to preach to the people and to testify that he is the one who is appointed by God as the Judge of the living and the dead. It is to him that all the prophets bear witness: that through his Name, everyone who believes in him will receive remission of sins.” </w:t>
+      </w:r>
+    </w:p>
+    <w:p>
+      <w:pPr>
+        <w:pStyle w:val="Body"/>
+        <w:rPr>
           <w:rStyle w:val="RubricsInBodyChar"/>
         </w:rPr>
       </w:pPr>
-      <w:r>
-        <w:lastRenderedPageBreak/>
-        <w:t xml:space="preserve">N </w:t>
-      </w:r>
       <w:r>
         <w:rPr>
           <w:rStyle w:val="RubricsInBodyChar"/>
@@ -4518,6 +4688,7 @@
         <w:pStyle w:val="Heading3"/>
       </w:pPr>
       <w:r>
+        <w:lastRenderedPageBreak/>
         <w:t xml:space="preserve">September 15 (16) / </w:t>
       </w:r>
       <w:proofErr w:type="spellStart"/>
@@ -4542,7 +4713,7 @@
         <w:pStyle w:val="Heading5"/>
       </w:pPr>
       <w:r>
-        <w:t>N</w:t>
+        <w:t>Galatians 6:11-18</w:t>
       </w:r>
     </w:p>
     <w:p>
@@ -4550,22 +4721,19 @@
         <w:pStyle w:val="Rubric"/>
       </w:pPr>
       <w:r>
-        <w:t xml:space="preserve">A chapter from the </w:t>
-      </w:r>
-      <w:r>
-        <w:t>N</w:t>
+        <w:t>A chapter from the</w:t>
       </w:r>
       <w:r>
         <w:t xml:space="preserve"> Epistle of our teacher </w:t>
       </w:r>
       <w:r>
-        <w:t>N</w:t>
+        <w:t>Paul</w:t>
       </w:r>
       <w:r>
         <w:t xml:space="preserve"> to </w:t>
       </w:r>
       <w:r>
-        <w:t>N</w:t>
+        <w:t>the Galatians</w:t>
       </w:r>
       <w:r>
         <w:t>. His blessing be upon us. Amen.</w:t>
@@ -4595,8 +4763,74 @@
       </w:pPr>
       <w:r>
         <w:lastRenderedPageBreak/>
-        <w:t xml:space="preserve">N </w:t>
-      </w:r>
+        <w:t>See with what large letters I write to you with my own hand! It is those who desire to make a good showing in the flesh who are trying to compel you to be circumcised; and it only so that they may not be persecuted for the cross of Christ. Even those who receive circumcision do not themselves keep the law, but they desire to have you circumcised so that they may boast</w:t>
+      </w:r>
+      <w:r>
+        <w:rPr>
+          <w:position w:val="8"/>
+          <w:sz w:val="16"/>
+          <w:szCs w:val="16"/>
+        </w:rPr>
+        <w:t xml:space="preserve">c </w:t>
+      </w:r>
+      <w:r>
+        <w:t>in your flesh. As for me, I shall find glory</w:t>
+      </w:r>
+      <w:r>
+        <w:rPr>
+          <w:position w:val="8"/>
+          <w:sz w:val="16"/>
+          <w:szCs w:val="16"/>
+        </w:rPr>
+        <w:t xml:space="preserve"> </w:t>
+      </w:r>
+      <w:r>
+        <w:t xml:space="preserve">in nothing, except in the cross of our Lord Jesus Christ, through which the world has been </w:t>
+      </w:r>
+      <w:r>
+        <w:lastRenderedPageBreak/>
+        <w:t xml:space="preserve">crucified to me and I to the world. In Christ Jesus, circumcision and </w:t>
+      </w:r>
+      <w:proofErr w:type="spellStart"/>
+      <w:r>
+        <w:t>uncircumcision</w:t>
+      </w:r>
+      <w:proofErr w:type="spellEnd"/>
+      <w:r>
+        <w:t xml:space="preserve"> mean nothing; only a new creation {is significant}. To those who live by this rule, may there be peace and mercy upon them, and on the Israel of God. From now on, let no one cause me any trouble, for I bear the marks of the Lord</w:t>
+      </w:r>
+      <w:r>
+        <w:rPr>
+          <w:position w:val="8"/>
+          <w:sz w:val="16"/>
+          <w:szCs w:val="16"/>
+        </w:rPr>
+        <w:t xml:space="preserve">a </w:t>
+      </w:r>
+      <w:r>
+        <w:t xml:space="preserve">Jesus branded on my body. </w:t>
+      </w:r>
+    </w:p>
+    <w:p>
+      <w:pPr>
+        <w:pStyle w:val="Body"/>
+        <w:rPr>
+          <w:rFonts w:ascii="Times" w:hAnsi="Times" w:cs="Times"/>
+          <w:szCs w:val="24"/>
+        </w:rPr>
+      </w:pPr>
+      <w:r>
+        <w:t>May the grace of our Lord Jesus Christ be with your spirit, brethren. Amen.</w:t>
+      </w:r>
+    </w:p>
+    <w:p>
+      <w:pPr>
+        <w:pStyle w:val="Body"/>
+        <w:rPr>
+          <w:rFonts w:ascii="Times" w:hAnsi="Times" w:cs="Times"/>
+          <w:szCs w:val="24"/>
+        </w:rPr>
+      </w:pPr>
       <w:r>
         <w:rPr>
           <w:rStyle w:val="RubricsInBodyChar"/>
@@ -4630,7 +4864,7 @@
         <w:pStyle w:val="Heading5"/>
       </w:pPr>
       <w:r>
-        <w:t>N</w:t>
+        <w:t>1 Peter 1:3-12</w:t>
       </w:r>
     </w:p>
     <w:p>
@@ -4638,10 +4872,16 @@
         <w:pStyle w:val="Rubric"/>
       </w:pPr>
       <w:r>
-        <w:t xml:space="preserve">The Catholic Epistle from the Epistle of our teacher </w:t>
-      </w:r>
-      <w:r>
-        <w:t>N</w:t>
+        <w:t xml:space="preserve">The Catholic Epistle from the </w:t>
+      </w:r>
+      <w:r>
+        <w:t xml:space="preserve">First </w:t>
+      </w:r>
+      <w:r>
+        <w:t xml:space="preserve">Epistle of our teacher </w:t>
+      </w:r>
+      <w:r>
+        <w:t>Peter</w:t>
       </w:r>
       <w:r>
         <w:t>. His Blessing be upon us. Amen.</w:t>
@@ -4669,20 +4909,56 @@
       </w:pPr>
       <w:r>
         <w:lastRenderedPageBreak/>
-        <w:t xml:space="preserve">N </w:t>
-      </w:r>
+        <w:t>Blessed be the God and Father of our Lord Jesus Christ, who according to his great mercy, became our father again. This is to a living hope through the resurrection of Jesus Christ from the dead, to an incorruptible and undefiled inheritance that does not fade away. It is reserved in heaven for you, who by the power of God are protected through faith for a salvation which is ready to be revealed in the last time. In this, you greatly rejoice, although for a little while, if need be, you have been grieved by various trials. This way, may the demonstra</w:t>
+      </w:r>
+      <w:r>
+        <w:lastRenderedPageBreak/>
+        <w:t xml:space="preserve">tion of your faith (which is more precious than gold that perishes even though it is tested by fire), be found to result in praise, glory, and honor at the revelation of Jesus Christ! Even though you have not seen him, you love him; and even though you do not see him now, you believe in him and are filled with unspeakable joy and glory. And so you are receiving the result of your faith, the salvation of your souls. About this salvation, the prophets who prophesied of the grace that would come to you did much research and investigation. </w:t>
+      </w:r>
+      <w:r>
+        <w:lastRenderedPageBreak/>
+        <w:t>They were searching the person and time that the Spirit of Christ</w:t>
+      </w:r>
+      <w:r>
+        <w:rPr>
+          <w:position w:val="8"/>
+          <w:sz w:val="16"/>
+          <w:szCs w:val="16"/>
+        </w:rPr>
+        <w:t xml:space="preserve">c </w:t>
+      </w:r>
+      <w:r>
+        <w:t>(which was in them) pointed to by predicting the sufferings of Christ and the glories that would follow them. They received revelation that they were servants of these things not for themselves but for you. These [things] have now have been an</w:t>
+      </w:r>
+      <w:r>
+        <w:lastRenderedPageBreak/>
+        <w:t>nounced to you by those who preached the Good News by the Holy Spirit sent out from heaven, and [even the] angels</w:t>
+      </w:r>
+      <w:r>
+        <w:rPr>
+          <w:position w:val="8"/>
+          <w:sz w:val="16"/>
+          <w:szCs w:val="16"/>
+        </w:rPr>
+        <w:t xml:space="preserve"> </w:t>
+      </w:r>
+      <w:r>
+        <w:t xml:space="preserve">desire to gaze upon these things. </w:t>
+      </w:r>
+    </w:p>
+    <w:p>
+      <w:pPr>
+        <w:pStyle w:val="Body"/>
+        <w:rPr>
+          <w:rFonts w:ascii="Times" w:hAnsi="Times" w:cs="Times"/>
+          <w:szCs w:val="24"/>
+        </w:rPr>
+      </w:pPr>
       <w:r>
         <w:rPr>
           <w:rStyle w:val="RubricsInBodyChar"/>
         </w:rPr>
-        <w:t xml:space="preserve">Do not love the world, nor the things which are in the world. The world shall pass away and all </w:t>
-      </w:r>
-      <w:r>
-        <w:rPr>
-          <w:rStyle w:val="RubricsInBodyChar"/>
-        </w:rPr>
-        <w:lastRenderedPageBreak/>
-        <w:t>its desires; but he who does the will of God shall abide forever. Amen.</w:t>
+        <w:t>Do not love the world, nor the things which are in the world. The world shall pass away and all its desires; but he who does the will of God shall abide forever. Amen.</w:t>
       </w:r>
     </w:p>
     <w:p>
@@ -4711,7 +4987,7 @@
         <w:pStyle w:val="Heading5"/>
       </w:pPr>
       <w:r>
-        <w:t>N</w:t>
+        <w:t>Acts 4:8-18</w:t>
       </w:r>
     </w:p>
     <w:p>
@@ -4738,13 +5014,76 @@
       <w:pPr>
         <w:pStyle w:val="Body"/>
         <w:rPr>
+          <w:rFonts w:ascii="Times" w:hAnsi="Times" w:cs="Times"/>
+          <w:szCs w:val="24"/>
+        </w:rPr>
+      </w:pPr>
+      <w:r>
+        <w:lastRenderedPageBreak/>
+        <w:t xml:space="preserve">Then Peter, filled with the Holy Spirit, addressed them: “Rulers of the people and presbyters of Israel; if we are examined today concerning a good deed done to a crippled man and by what means this man has been healed, let it known to you all and to all the people of Israel that is it in the Name of Jesus Christ of Nazareth (whom you crucified and whom God raised from the dead) that this man stands here before you whole. </w:t>
+      </w:r>
+      <w:proofErr w:type="spellStart"/>
+      <w:r>
+        <w:t>Jesu</w:t>
+      </w:r>
+      <w:proofErr w:type="spellEnd"/>
+      <w:r>
+        <w:rPr>
+          <w:position w:val="8"/>
+          <w:sz w:val="16"/>
+          <w:szCs w:val="16"/>
+        </w:rPr>
+        <w:t xml:space="preserve"> </w:t>
+      </w:r>
+      <w:r>
+        <w:t>is ‘the stone which was regarded as worthless by you, the builders, which has become the head of the corner.’</w:t>
+      </w:r>
+      <w:r>
+        <w:rPr>
+          <w:position w:val="8"/>
+          <w:sz w:val="16"/>
+          <w:szCs w:val="16"/>
+        </w:rPr>
+        <w:t xml:space="preserve">b </w:t>
+      </w:r>
+      <w:r>
+        <w:t>There is salvation in no one else, and there is no other Name under heaven that is given among mortals</w:t>
+      </w:r>
+      <w:r>
+        <w:rPr>
+          <w:position w:val="8"/>
+          <w:sz w:val="16"/>
+          <w:szCs w:val="16"/>
+        </w:rPr>
+        <w:t xml:space="preserve">c </w:t>
+      </w:r>
+      <w:r>
+        <w:t xml:space="preserve">by which we should be saved!” </w:t>
+      </w:r>
+    </w:p>
+    <w:p>
+      <w:pPr>
+        <w:pStyle w:val="Body"/>
+        <w:rPr>
+          <w:rFonts w:ascii="Times" w:hAnsi="Times" w:cs="Times"/>
+          <w:szCs w:val="24"/>
+        </w:rPr>
+      </w:pPr>
+      <w:r>
+        <w:t xml:space="preserve">Now, when they saw the boldness of Peter and John, and perceived that they were unlearned and untrained </w:t>
+      </w:r>
+      <w:r>
+        <w:lastRenderedPageBreak/>
+        <w:t xml:space="preserve">men, they marveled. They [also] recognized that they had been with Jesus. Seeing the man who was healed standing with them, they could say nothing against it. But when they had commanded them to step aside out of the council, they conferred among themselves, saying, “What shall we do to these men? Indeed, a remarkable miracle has been accomplished through them, as can plainly be seen by all who dwell in Jerusalem, and we cannot deny it. But to prevent this from spreading any further among the people, let us threaten them so that from now on, they will no longer speak to anyone in this Name.” They called the apostles and ordered them not to speak at all or to teach in the Name of Jesus. </w:t>
+      </w:r>
+    </w:p>
+    <w:p>
+      <w:pPr>
+        <w:pStyle w:val="Body"/>
+        <w:rPr>
           <w:rStyle w:val="RubricsInBodyChar"/>
         </w:rPr>
       </w:pPr>
-      <w:r>
-        <w:lastRenderedPageBreak/>
-        <w:t xml:space="preserve">N </w:t>
-      </w:r>
       <w:r>
         <w:rPr>
           <w:rStyle w:val="RubricsInBodyChar"/>
@@ -4771,6 +5110,7 @@
         <w:pStyle w:val="Heading3"/>
       </w:pPr>
       <w:r>
+        <w:lastRenderedPageBreak/>
         <w:t xml:space="preserve">September 16 (17) / </w:t>
       </w:r>
       <w:proofErr w:type="spellStart"/>
@@ -4795,7 +5135,7 @@
         <w:pStyle w:val="Heading5"/>
       </w:pPr>
       <w:r>
-        <w:t>N</w:t>
+        <w:t>Colossians 2:6-19</w:t>
       </w:r>
     </w:p>
     <w:p>
@@ -4803,22 +5143,16 @@
         <w:pStyle w:val="Rubric"/>
       </w:pPr>
       <w:r>
-        <w:t xml:space="preserve">A chapter from the </w:t>
-      </w:r>
-      <w:r>
-        <w:t>N</w:t>
-      </w:r>
-      <w:r>
-        <w:t xml:space="preserve"> Epistle of our teacher </w:t>
-      </w:r>
-      <w:r>
-        <w:t>N</w:t>
+        <w:t xml:space="preserve">A chapter from the Epistle of our teacher </w:t>
+      </w:r>
+      <w:r>
+        <w:t>Paul</w:t>
       </w:r>
       <w:r>
         <w:t xml:space="preserve"> to </w:t>
       </w:r>
       <w:r>
-        <w:t>N</w:t>
+        <w:t>the Colossians</w:t>
       </w:r>
       <w:r>
         <w:t>. His blessing be upon us. Amen.</w:t>
@@ -4848,8 +5182,86 @@
       </w:pPr>
       <w:r>
         <w:lastRenderedPageBreak/>
-        <w:t xml:space="preserve">N </w:t>
-      </w:r>
+        <w:t xml:space="preserve">As you received Christ Jesus as the Lord, walk also in him, rooted and built up in him, established in the faith just as you were taught, overflowing from faith into thanksgiving. </w:t>
+      </w:r>
+    </w:p>
+    <w:p>
+      <w:pPr>
+        <w:pStyle w:val="Body"/>
+        <w:rPr>
+          <w:rFonts w:ascii="Times" w:hAnsi="Times" w:cs="Times"/>
+          <w:szCs w:val="24"/>
+        </w:rPr>
+      </w:pPr>
+      <w:r>
+        <w:t xml:space="preserve">Be careful not to let anyone rob you through philosophy and vain deceit, according to human tradition and the basic things of the world, and not after Christ. For in him all the fullness of deity dwells bodily, and in him who is the head of all principality and power, you are made full. In him, you were also circumcised with a circumcision not made with hands, by casting off the sinful nature in the circumcision of Christ. You have been buried with him through baptism in which you were also raised with him through faith in the working of God, who raised him from the dead. You were dead in your sins and in the </w:t>
+      </w:r>
+      <w:proofErr w:type="spellStart"/>
+      <w:r>
+        <w:t>uncircumcision</w:t>
+      </w:r>
+      <w:proofErr w:type="spellEnd"/>
+      <w:r>
+        <w:t xml:space="preserve"> of your flesh, but he made you alive with him by </w:t>
+      </w:r>
+      <w:r>
+        <w:lastRenderedPageBreak/>
+        <w:t>forgiving us all our trespasses and by wiping out the handwriting</w:t>
+      </w:r>
+      <w:r>
+        <w:rPr>
+          <w:position w:val="8"/>
+          <w:sz w:val="16"/>
+          <w:szCs w:val="16"/>
+        </w:rPr>
+        <w:t xml:space="preserve">b </w:t>
+      </w:r>
+      <w:r>
+        <w:t xml:space="preserve">of ordinances which was against us. He removed it out of the way, nailing it to the cross, having exposed the principalities and powers, making a public display of them and triumphing over them. </w:t>
+      </w:r>
+    </w:p>
+    <w:p>
+      <w:pPr>
+        <w:pStyle w:val="Body"/>
+        <w:rPr>
+          <w:rFonts w:ascii="Times" w:hAnsi="Times" w:cs="Times"/>
+          <w:szCs w:val="24"/>
+        </w:rPr>
+      </w:pPr>
+      <w:r>
+        <w:t>Therefore, let no one judge you in matters of eating, drinking, or regarding a feast day, new moon or a Sabbath day. These are a shadow of the things to come, but the body</w:t>
+      </w:r>
+      <w:r>
+        <w:rPr>
+          <w:position w:val="8"/>
+          <w:sz w:val="16"/>
+          <w:szCs w:val="16"/>
+        </w:rPr>
+        <w:t xml:space="preserve">c </w:t>
+      </w:r>
+      <w:r>
+        <w:t>belongs to Christ. Let no one rob you of your prize by false humility and a religion of angels, dwelling on things which such a one has not</w:t>
+      </w:r>
+      <w:r>
+        <w:rPr>
+          <w:position w:val="8"/>
+          <w:sz w:val="16"/>
+          <w:szCs w:val="16"/>
+        </w:rPr>
+        <w:t xml:space="preserve"> </w:t>
+      </w:r>
+      <w:r>
+        <w:t xml:space="preserve">seen, vainly puffed up by a carnal mind. Such a person is not holding firmly to the head, from whom the whole body, being supported and knit together through the joints and ligaments, grows with the growth given by God. </w:t>
+      </w:r>
+    </w:p>
+    <w:p>
+      <w:pPr>
+        <w:pStyle w:val="Body"/>
+        <w:rPr>
+          <w:rFonts w:ascii="Times" w:hAnsi="Times" w:cs="Times"/>
+          <w:szCs w:val="24"/>
+        </w:rPr>
+      </w:pPr>
       <w:r>
         <w:rPr>
           <w:rStyle w:val="RubricsInBodyChar"/>
@@ -4883,7 +5295,7 @@
         <w:pStyle w:val="Heading5"/>
       </w:pPr>
       <w:r>
-        <w:t>N</w:t>
+        <w:t>1 John 5:13-21</w:t>
       </w:r>
     </w:p>
     <w:p>
@@ -4891,10 +5303,16 @@
         <w:pStyle w:val="Rubric"/>
       </w:pPr>
       <w:r>
-        <w:t xml:space="preserve">The Catholic Epistle from the Epistle of our teacher </w:t>
-      </w:r>
-      <w:r>
-        <w:t>N</w:t>
+        <w:t xml:space="preserve">The Catholic Epistle from the </w:t>
+      </w:r>
+      <w:r>
+        <w:t xml:space="preserve">First </w:t>
+      </w:r>
+      <w:r>
+        <w:t xml:space="preserve">Epistle of our teacher </w:t>
+      </w:r>
+      <w:r>
+        <w:t>John</w:t>
       </w:r>
       <w:r>
         <w:t>. His Blessing be upon us. Amen.</w:t>
@@ -4922,20 +5340,104 @@
       </w:pPr>
       <w:r>
         <w:lastRenderedPageBreak/>
-        <w:t xml:space="preserve">N </w:t>
-      </w:r>
+        <w:t>I have written these things to you who believe in the Name of the Son of God, so that you may know that you have eternal life</w:t>
+      </w:r>
+      <w:r>
+        <w:rPr>
+          <w:position w:val="8"/>
+          <w:sz w:val="16"/>
+          <w:szCs w:val="16"/>
+        </w:rPr>
+        <w:t xml:space="preserve">c </w:t>
+      </w:r>
+      <w:r>
+        <w:t xml:space="preserve">and continue to </w:t>
+      </w:r>
+      <w:r>
+        <w:lastRenderedPageBreak/>
+        <w:t xml:space="preserve">believe in the Name of the Son of God. </w:t>
+      </w:r>
+    </w:p>
+    <w:p>
+      <w:pPr>
+        <w:pStyle w:val="Body"/>
+        <w:rPr>
+          <w:rFonts w:ascii="Times" w:hAnsi="Times" w:cs="Times"/>
+          <w:szCs w:val="24"/>
+        </w:rPr>
+      </w:pPr>
+      <w:r>
+        <w:t xml:space="preserve">This is the boldness which we have toward him: if we ask anything </w:t>
+      </w:r>
+      <w:r>
+        <w:lastRenderedPageBreak/>
+        <w:t xml:space="preserve">according to his will, he listens to us! And if we know that he listens to </w:t>
+      </w:r>
+    </w:p>
+    <w:p>
+      <w:pPr>
+        <w:pStyle w:val="Body"/>
+        <w:rPr>
+          <w:rFonts w:ascii="Times" w:hAnsi="Times" w:cs="Times"/>
+          <w:szCs w:val="24"/>
+        </w:rPr>
+      </w:pPr>
+      <w:r>
+        <w:t xml:space="preserve">us, no matter what we ask, we [also] know that we have obtained the petitions which we have asked of him. </w:t>
+      </w:r>
+    </w:p>
+    <w:p>
+      <w:pPr>
+        <w:pStyle w:val="Body"/>
+        <w:rPr>
+          <w:rFonts w:ascii="Times" w:hAnsi="Times" w:cs="Times"/>
+          <w:szCs w:val="24"/>
+        </w:rPr>
+      </w:pPr>
+      <w:r>
+        <w:t>If you</w:t>
+      </w:r>
+      <w:r>
+        <w:rPr>
+          <w:position w:val="8"/>
+          <w:sz w:val="16"/>
+          <w:szCs w:val="16"/>
+        </w:rPr>
+        <w:t xml:space="preserve"> </w:t>
+      </w:r>
+      <w:r>
+        <w:t xml:space="preserve">see one of the brethren committing a sin that does not leads to death, you should intercede in prayer and God will give life to those brethren whose sin do not lead to death. But there is a [type of] sin that leads to death, and I do not say that you should make a request in this case. All unrighteousness is sin, yet there is a [type of] sin which does not lead to death. We know that whoever is born of God does not practice sin; </w:t>
+      </w:r>
+      <w:r>
+        <w:lastRenderedPageBreak/>
+        <w:t xml:space="preserve">whoever has been born of God is protected [by God], and the evil one does not take hold of such a one. We know that we are of God and that the whole world lies in the power of the evil one. We know that the Son of God has come, and he has given us understanding so that we may know him who is true. Indeed, we are in him who is true, in his Son Jesus Christ. This is the true God, and eternal life. </w:t>
+      </w:r>
+    </w:p>
+    <w:p>
+      <w:pPr>
+        <w:pStyle w:val="Body"/>
+        <w:rPr>
+          <w:rFonts w:ascii="Times" w:hAnsi="Times" w:cs="Times"/>
+          <w:szCs w:val="24"/>
+        </w:rPr>
+      </w:pPr>
+      <w:r>
+        <w:t xml:space="preserve">Dear children, keep yourselves from idols. </w:t>
+      </w:r>
+    </w:p>
+    <w:p>
+      <w:pPr>
+        <w:pStyle w:val="Body"/>
+        <w:rPr>
+          <w:rFonts w:ascii="Times" w:hAnsi="Times" w:cs="Times"/>
+          <w:szCs w:val="24"/>
+        </w:rPr>
+      </w:pPr>
       <w:r>
         <w:rPr>
           <w:rStyle w:val="RubricsInBodyChar"/>
         </w:rPr>
-        <w:t xml:space="preserve">Do not love the world, nor the things which are in the world. The world shall pass away and all </w:t>
-      </w:r>
-      <w:r>
-        <w:rPr>
-          <w:rStyle w:val="RubricsInBodyChar"/>
-        </w:rPr>
-        <w:lastRenderedPageBreak/>
-        <w:t>its desires; but he who does the will of God shall abide forever. Amen.</w:t>
+        <w:t>Do not love the world, nor the things which are in the world. The world shall pass away and all its desires; but he who does the will of God shall abide forever. Amen.</w:t>
       </w:r>
     </w:p>
     <w:p>
@@ -4964,7 +5466,7 @@
         <w:pStyle w:val="Heading5"/>
       </w:pPr>
       <w:r>
-        <w:t>N</w:t>
+        <w:t>Acts 3:12-21</w:t>
       </w:r>
     </w:p>
     <w:p>
@@ -4991,17 +5493,89 @@
       <w:pPr>
         <w:pStyle w:val="Body"/>
         <w:rPr>
+          <w:rFonts w:ascii="Times" w:hAnsi="Times" w:cs="Times"/>
+          <w:szCs w:val="24"/>
+        </w:rPr>
+      </w:pPr>
+      <w:r>
+        <w:lastRenderedPageBreak/>
+        <w:t>When Peter saw this, he answered to the people, “Men of Israel, why do you marvel at this man? Why do you gaze at us, as though by our own power or godliness we had made him walk? The God of Abraham, Isaac, and Jacob, the God of our fathers, has glorified his servant</w:t>
+      </w:r>
+      <w:r>
+        <w:rPr>
+          <w:position w:val="8"/>
+          <w:sz w:val="16"/>
+          <w:szCs w:val="16"/>
+        </w:rPr>
+        <w:t xml:space="preserve">d </w:t>
+      </w:r>
+      <w:r>
+        <w:t>Jesus, whom you delivered up and denied in the presence of Pilate, when he had determined to release him. But you denied the Holy and Righteous One and asked for a murderer to be granted to you. Then you killed the Author</w:t>
+      </w:r>
+      <w:r>
+        <w:rPr>
+          <w:position w:val="8"/>
+          <w:sz w:val="16"/>
+          <w:szCs w:val="16"/>
+        </w:rPr>
+        <w:t xml:space="preserve">e </w:t>
+      </w:r>
+      <w:r>
+        <w:t xml:space="preserve">of life, whom God raised from the dead. To this we are witnesses. By faith in his Name, this man </w:t>
+      </w:r>
+      <w:r>
+        <w:lastRenderedPageBreak/>
+        <w:t xml:space="preserve">whom you see and know was made strong. Yes, the faith which comes through Jesus has given him this perfect soundness as you all can see. </w:t>
+      </w:r>
+    </w:p>
+    <w:p>
+      <w:pPr>
+        <w:pStyle w:val="Body"/>
+        <w:rPr>
+          <w:rFonts w:ascii="Times" w:hAnsi="Times" w:cs="Times"/>
+          <w:szCs w:val="24"/>
+        </w:rPr>
+      </w:pPr>
+      <w:r>
+        <w:t xml:space="preserve">Now, brethren, I know that you did this in ignorance, as did your leaders. Yet, this is how God fulfilled what he had announced by the mouth of all his prophets, [namely] that Christ should suffer. </w:t>
+      </w:r>
+    </w:p>
+    <w:p>
+      <w:pPr>
+        <w:pStyle w:val="Body"/>
+        <w:rPr>
+          <w:rFonts w:ascii="Times" w:hAnsi="Times" w:cs="Times"/>
+          <w:szCs w:val="24"/>
+        </w:rPr>
+      </w:pPr>
+      <w:r>
+        <w:t xml:space="preserve">Repent therefore, and turn back [to God], so that your sins may be blotted out, that times of refreshing may come from the presence of the Lord, and that he may send Christ Jesus who was in advanced ordained for you. He must </w:t>
+      </w:r>
+      <w:proofErr w:type="gramStart"/>
+      <w:r>
+        <w:t>remained</w:t>
+      </w:r>
+      <w:proofErr w:type="gramEnd"/>
+      <w:r>
+        <w:t xml:space="preserve"> in heaven </w:t>
+      </w:r>
+      <w:r>
+        <w:lastRenderedPageBreak/>
+        <w:t xml:space="preserve">until the times of restoration of all things, which God announced long ago by the mouth of his holy prophets. </w:t>
+      </w:r>
+    </w:p>
+    <w:p>
+      <w:pPr>
+        <w:pStyle w:val="Body"/>
+        <w:rPr>
           <w:rStyle w:val="RubricsInBodyChar"/>
         </w:rPr>
       </w:pPr>
       <w:r>
-        <w:lastRenderedPageBreak/>
-        <w:t xml:space="preserve">N </w:t>
-      </w:r>
-      <w:r>
         <w:rPr>
           <w:rStyle w:val="RubricsInBodyChar"/>
         </w:rPr>
+        <w:lastRenderedPageBreak/>
         <w:t>The word of the Lord abides in this church and in every church. Amen.</w:t>
       </w:r>
     </w:p>
@@ -5018,12 +5592,12 @@
         </w:sectPr>
       </w:pPr>
     </w:p>
-    <w:p/>
     <w:p>
       <w:pPr>
         <w:pStyle w:val="Heading3"/>
       </w:pPr>
       <w:r>
+        <w:lastRenderedPageBreak/>
         <w:t xml:space="preserve">September 17 (18) / </w:t>
       </w:r>
       <w:proofErr w:type="spellStart"/>
@@ -5095,7 +5669,7 @@
         <w:pStyle w:val="Heading5"/>
       </w:pPr>
       <w:r>
-        <w:t>N</w:t>
+        <w:t>Philippians 1:1-11</w:t>
       </w:r>
     </w:p>
     <w:p>
@@ -5103,22 +5677,19 @@
         <w:pStyle w:val="Rubric"/>
       </w:pPr>
       <w:r>
-        <w:t xml:space="preserve">A chapter from the </w:t>
-      </w:r>
-      <w:r>
-        <w:t>N</w:t>
+        <w:t>A chapter from the</w:t>
       </w:r>
       <w:r>
         <w:t xml:space="preserve"> Epistle of our teacher </w:t>
       </w:r>
       <w:r>
-        <w:t>N</w:t>
+        <w:t>Paul</w:t>
       </w:r>
       <w:r>
         <w:t xml:space="preserve"> to </w:t>
       </w:r>
       <w:r>
-        <w:t>N</w:t>
+        <w:t>the Philippians</w:t>
       </w:r>
       <w:r>
         <w:t>. His blessing be upon us. Amen.</w:t>
@@ -5148,8 +5719,163 @@
       </w:pPr>
       <w:r>
         <w:lastRenderedPageBreak/>
-        <w:t xml:space="preserve">N </w:t>
-      </w:r>
+        <w:t xml:space="preserve">Paul and Timothy, servants of Jesus Christ; </w:t>
+      </w:r>
+    </w:p>
+    <w:p>
+      <w:pPr>
+        <w:pStyle w:val="Body"/>
+        <w:rPr>
+          <w:rFonts w:ascii="Times" w:hAnsi="Times" w:cs="Times"/>
+          <w:szCs w:val="24"/>
+        </w:rPr>
+      </w:pPr>
+      <w:r>
+        <w:t xml:space="preserve">To all the saints in Christ Jesus who are at Philippi, with the overseers and deacons: </w:t>
+      </w:r>
+      <w:r>
+        <w:rPr>
+          <w:position w:val="8"/>
+          <w:sz w:val="18"/>
+          <w:szCs w:val="18"/>
+        </w:rPr>
+        <w:t>2</w:t>
+      </w:r>
+      <w:r>
+        <w:t xml:space="preserve">Grace to you and peace, from God our Father and from the Lord Jesus Christ. </w:t>
+      </w:r>
+      <w:r>
+        <w:rPr>
+          <w:position w:val="8"/>
+          <w:sz w:val="18"/>
+          <w:szCs w:val="18"/>
+        </w:rPr>
+        <w:t>3</w:t>
+      </w:r>
+      <w:r>
+        <w:t xml:space="preserve">I give thanks to my God whenever I remember you, </w:t>
+      </w:r>
+      <w:r>
+        <w:rPr>
+          <w:position w:val="8"/>
+          <w:sz w:val="18"/>
+          <w:szCs w:val="18"/>
+        </w:rPr>
+        <w:t>4</w:t>
+      </w:r>
+      <w:r>
+        <w:t xml:space="preserve">and I always pray with joy when I intercede on your behalf </w:t>
+      </w:r>
+      <w:r>
+        <w:rPr>
+          <w:position w:val="8"/>
+          <w:sz w:val="18"/>
+          <w:szCs w:val="18"/>
+        </w:rPr>
+        <w:t>5</w:t>
+      </w:r>
+      <w:r>
+        <w:t>because of your partnership</w:t>
+      </w:r>
+      <w:r>
+        <w:rPr>
+          <w:position w:val="8"/>
+          <w:sz w:val="16"/>
+          <w:szCs w:val="16"/>
+        </w:rPr>
+        <w:t xml:space="preserve">a </w:t>
+      </w:r>
+      <w:r>
+        <w:t xml:space="preserve">in the furtherance of the Good News, even from the very first day until now. </w:t>
+      </w:r>
+      <w:r>
+        <w:rPr>
+          <w:position w:val="8"/>
+          <w:sz w:val="18"/>
+          <w:szCs w:val="18"/>
+        </w:rPr>
+        <w:t>6</w:t>
+      </w:r>
+      <w:r>
+        <w:t xml:space="preserve">I am confident of this very thing: that God who began a good work in you will complete it until the day of Jesus Christ. </w:t>
+      </w:r>
+      <w:r>
+        <w:rPr>
+          <w:position w:val="8"/>
+          <w:sz w:val="18"/>
+          <w:szCs w:val="18"/>
+        </w:rPr>
+        <w:t>7</w:t>
+      </w:r>
+      <w:r>
+        <w:t xml:space="preserve">It is right for me to think this way about you, because I have you in my heart and because you </w:t>
+      </w:r>
+      <w:r>
+        <w:lastRenderedPageBreak/>
+        <w:t xml:space="preserve">are all partakers with me of grace, both in my imprisonment and in the defense and confirmation of the Good News. </w:t>
+      </w:r>
+      <w:r>
+        <w:rPr>
+          <w:position w:val="8"/>
+          <w:sz w:val="18"/>
+          <w:szCs w:val="18"/>
+        </w:rPr>
+        <w:t>8</w:t>
+      </w:r>
+      <w:r>
+        <w:t xml:space="preserve">For God is my witness: I long for all of you in the tender mercies of Christ Jesus! </w:t>
+      </w:r>
+    </w:p>
+    <w:p>
+      <w:pPr>
+        <w:pStyle w:val="Body"/>
+        <w:rPr>
+          <w:rFonts w:ascii="Times" w:hAnsi="Times" w:cs="Times"/>
+          <w:szCs w:val="24"/>
+        </w:rPr>
+      </w:pPr>
+      <w:r>
+        <w:rPr>
+          <w:position w:val="8"/>
+          <w:sz w:val="18"/>
+          <w:szCs w:val="18"/>
+        </w:rPr>
+        <w:t>9</w:t>
+      </w:r>
+      <w:r>
+        <w:t xml:space="preserve">I pray [especially] for this, that your love may overflow even more, with an increase of knowledge and all discernment. </w:t>
+      </w:r>
+      <w:r>
+        <w:rPr>
+          <w:position w:val="8"/>
+          <w:sz w:val="18"/>
+          <w:szCs w:val="18"/>
+        </w:rPr>
+        <w:t>10</w:t>
+      </w:r>
+      <w:r>
+        <w:t xml:space="preserve">This way, you will be able to discern what things are excellent, so that you may be sincere and without offense to the day of Christ, </w:t>
+      </w:r>
+      <w:r>
+        <w:rPr>
+          <w:position w:val="8"/>
+          <w:sz w:val="18"/>
+          <w:szCs w:val="18"/>
+        </w:rPr>
+        <w:t>11</w:t>
+      </w:r>
+      <w:r>
+        <w:t xml:space="preserve">filled with the fruits of righteousness which are through Jesus Christ, to the glory and praise of God! </w:t>
+      </w:r>
+    </w:p>
+    <w:p>
+      <w:pPr>
+        <w:pStyle w:val="Body"/>
+        <w:rPr>
+          <w:rFonts w:ascii="Times" w:hAnsi="Times" w:cs="Times"/>
+          <w:szCs w:val="24"/>
+        </w:rPr>
+      </w:pPr>
       <w:r>
         <w:rPr>
           <w:rStyle w:val="RubricsInBodyChar"/>
@@ -5183,12 +5909,13 @@
         <w:pStyle w:val="Heading5"/>
       </w:pPr>
       <w:r>
-        <w:t>N</w:t>
+        <w:t>1 John 2:7-11</w:t>
       </w:r>
     </w:p>
     <w:p>
       <w:pPr>
         <w:pStyle w:val="Rubric"/>
+        <w:keepNext/>
       </w:pPr>
       <w:r>
         <w:t xml:space="preserve">The Catholic Epistle from the Epistle of our teacher </w:t>
@@ -5222,20 +5949,26 @@
       </w:pPr>
       <w:r>
         <w:lastRenderedPageBreak/>
-        <w:t xml:space="preserve">N </w:t>
-      </w:r>
+        <w:t xml:space="preserve">Brethren, I am not writing a new commandment to you. This is an old commandment which you have had since the beginning. This old commandment is the word which you heard from the beginning. Yet, in another way, it is a new commandment that I write to you; it is true in him and in you because the darkness is passing away and the true light already shines! Anyone who claims to be in the light and hates his brother </w:t>
+      </w:r>
+      <w:r>
+        <w:lastRenderedPageBreak/>
+        <w:t xml:space="preserve">[or sister] is still in the darkness. Anyone who loves his brother [or sister] remains in the light, and there is no occasion for stumbling in such a person. But whoever hates a brother [or sister] is in the darkness and walks in the darkness; such a person does not know where he is going because the darkness has blinded his eyes. </w:t>
+      </w:r>
+    </w:p>
+    <w:p>
+      <w:pPr>
+        <w:pStyle w:val="Body"/>
+        <w:rPr>
+          <w:rFonts w:ascii="Times" w:hAnsi="Times" w:cs="Times"/>
+          <w:szCs w:val="24"/>
+        </w:rPr>
+      </w:pPr>
       <w:r>
         <w:rPr>
           <w:rStyle w:val="RubricsInBodyChar"/>
         </w:rPr>
-        <w:t xml:space="preserve">Do not love the world, nor the things which are in the world. The world shall pass away and all </w:t>
-      </w:r>
-      <w:r>
-        <w:rPr>
-          <w:rStyle w:val="RubricsInBodyChar"/>
-        </w:rPr>
-        <w:lastRenderedPageBreak/>
-        <w:t>its desires; but he who does the will of God shall abide forever. Amen.</w:t>
+        <w:t>Do not love the world, nor the things which are in the world. The world shall pass away and all its desires; but he who does the will of God shall abide forever. Amen.</w:t>
       </w:r>
     </w:p>
     <w:p>
@@ -5264,7 +5997,7 @@
         <w:pStyle w:val="Heading5"/>
       </w:pPr>
       <w:r>
-        <w:t>N</w:t>
+        <w:t>Acts 19:11-17</w:t>
       </w:r>
     </w:p>
     <w:p>
@@ -5290,14 +6023,52 @@
     <w:p>
       <w:pPr>
         <w:pStyle w:val="Body"/>
+      </w:pPr>
+      <w:r>
+        <w:lastRenderedPageBreak/>
+        <w:t>God worked remarkable miracles by the hands of Paul, so [much] that even handkerchiefs or aprons that had touched him were taken to the sick, and the evil spirits were expelled.</w:t>
+      </w:r>
+    </w:p>
+    <w:p>
+      <w:pPr>
+        <w:pStyle w:val="Body"/>
+        <w:rPr>
+          <w:rFonts w:ascii="Times" w:hAnsi="Times" w:cs="Times"/>
+          <w:szCs w:val="24"/>
+        </w:rPr>
+      </w:pPr>
+      <w:r>
+        <w:t xml:space="preserve">But some of the itinerant Jews who were exorcists took it on themselves to invoke the Name of the Lord Jesus over those who had the evil spirits. They said, “We adjure you by Jesus whom Paul preaches.” There were seven sons of a certain </w:t>
+      </w:r>
+      <w:proofErr w:type="spellStart"/>
+      <w:r>
+        <w:t>Sceva</w:t>
+      </w:r>
+      <w:proofErr w:type="spellEnd"/>
+      <w:r>
+        <w:t xml:space="preserve">, a Jewish chief priest, who did this. </w:t>
+      </w:r>
+    </w:p>
+    <w:p>
+      <w:pPr>
+        <w:pStyle w:val="Body"/>
+        <w:rPr>
+          <w:rFonts w:ascii="Times" w:hAnsi="Times" w:cs="Times"/>
+          <w:szCs w:val="24"/>
+        </w:rPr>
+      </w:pPr>
+      <w:r>
+        <w:lastRenderedPageBreak/>
+        <w:t xml:space="preserve">But the evil spirit answered, “Jesus I know, and Paul I know, but who are you?” The man in whom the evil spirit was leaped on them and overpowered them. He gave them such a beating that they escaped from that house naked and wounded. This became known to all who lived at Ephesus, both Jews and Greeks. Fear fell on them all, and the Name of the Lord Jesus was magnified. </w:t>
+      </w:r>
+    </w:p>
+    <w:p>
+      <w:pPr>
+        <w:pStyle w:val="Body"/>
         <w:rPr>
           <w:rStyle w:val="RubricsInBodyChar"/>
         </w:rPr>
       </w:pPr>
-      <w:r>
-        <w:lastRenderedPageBreak/>
-        <w:t xml:space="preserve">N </w:t>
-      </w:r>
       <w:r>
         <w:rPr>
           <w:rStyle w:val="RubricsInBodyChar"/>
@@ -5318,12 +6089,12 @@
         </w:sectPr>
       </w:pPr>
     </w:p>
-    <w:p/>
     <w:p>
       <w:pPr>
         <w:pStyle w:val="Heading3"/>
       </w:pPr>
       <w:r>
+        <w:lastRenderedPageBreak/>
         <w:t>September 19 (20</w:t>
       </w:r>
       <w:r>
@@ -5442,6 +6213,7 @@
         <w:pStyle w:val="Heading3"/>
       </w:pPr>
       <w:r>
+        <w:lastRenderedPageBreak/>
         <w:t xml:space="preserve">September 23 (24) / </w:t>
       </w:r>
       <w:proofErr w:type="spellStart"/>
@@ -5466,7 +6238,7 @@
         <w:pStyle w:val="Heading5"/>
       </w:pPr>
       <w:r>
-        <w:t>N</w:t>
+        <w:t>Romans 1:1-17</w:t>
       </w:r>
     </w:p>
     <w:p>
@@ -5474,22 +6246,19 @@
         <w:pStyle w:val="Rubric"/>
       </w:pPr>
       <w:r>
-        <w:t xml:space="preserve">A chapter from the </w:t>
-      </w:r>
-      <w:r>
-        <w:t>N</w:t>
+        <w:t>A chapter from the</w:t>
       </w:r>
       <w:r>
         <w:t xml:space="preserve"> Epistle of our teacher </w:t>
       </w:r>
       <w:r>
-        <w:t>N</w:t>
+        <w:t>Paul</w:t>
       </w:r>
       <w:r>
         <w:t xml:space="preserve"> to </w:t>
       </w:r>
       <w:r>
-        <w:t>N</w:t>
+        <w:t>the Romans</w:t>
       </w:r>
       <w:r>
         <w:t>. His blessing be upon us. Amen.</w:t>
@@ -5519,8 +6288,92 @@
       </w:pPr>
       <w:r>
         <w:lastRenderedPageBreak/>
-        <w:t xml:space="preserve">N </w:t>
-      </w:r>
+        <w:t xml:space="preserve">Paul, a servant of Jesus Christ, called to be an apostle, set apart for the Good News of God, which he promised beforehand through his prophets in the Holy Scriptures. [This is the Good News] concerning his Son, who was born of the seed of David according to the flesh, who was declared to be the Son of God with power, according to the Spirit of holiness, by the resurrection from the dead, Jesus Christ our Lord. Through him, we received have grace and apostleship, for obedience of faith among all the nations, for his Name’s sake. Among them, you are also called to belong to Jesus Christ. </w:t>
+      </w:r>
+    </w:p>
+    <w:p>
+      <w:pPr>
+        <w:pStyle w:val="Body"/>
+        <w:rPr>
+          <w:rFonts w:ascii="Times" w:hAnsi="Times" w:cs="Times"/>
+          <w:szCs w:val="24"/>
+        </w:rPr>
+      </w:pPr>
+      <w:r>
+        <w:t xml:space="preserve">To all who are in Rome, beloved of God, called to be saints: Grace to you and peace from God our Father and the Lord Jesus Christ. </w:t>
+      </w:r>
+    </w:p>
+    <w:p>
+      <w:pPr>
+        <w:pStyle w:val="Body"/>
+        <w:rPr>
+          <w:rFonts w:ascii="Times" w:hAnsi="Times" w:cs="Times"/>
+          <w:szCs w:val="24"/>
+        </w:rPr>
+      </w:pPr>
+      <w:r>
+        <w:t xml:space="preserve">First, I thank my God through Jesus Christ for all of you, that your faith is proclaimed throughout the whole world. For God, to whom I offer divine service in my spirit in the Good News of his Son, is my witness; how unceasingly I always make mention of you in my prayers. I request, if by any means now at last I </w:t>
+      </w:r>
+      <w:r>
+        <w:lastRenderedPageBreak/>
+        <w:t xml:space="preserve">may be blessed by the will of God to come to you. For I long to see you, so that I may impart to you some spiritual gift with the purpose that you may be established; that is, that I with you may be encouraged in you, each of us by the other’s faith, both yours and mine. </w:t>
+      </w:r>
+    </w:p>
+    <w:p>
+      <w:pPr>
+        <w:pStyle w:val="Body"/>
+        <w:rPr>
+          <w:rFonts w:ascii="Times" w:hAnsi="Times" w:cs="Times"/>
+          <w:szCs w:val="24"/>
+        </w:rPr>
+      </w:pPr>
+      <w:r>
+        <w:t xml:space="preserve">Now, I do not desire to have you unaware, brethren, that have I often planned to come to you, but so far, I have been hindered. [My goal] is that I might have some fruit among you also, even as I have among the rest of the Gentiles. I am debtor both to Greeks and to foreigners, both to the wise and to the foolish. This is why there is so much eagerness on my part to preach the Good News to you also who are in Rome. </w:t>
+      </w:r>
+    </w:p>
+    <w:p>
+      <w:pPr>
+        <w:pStyle w:val="Body"/>
+        <w:rPr>
+          <w:rFonts w:ascii="Times" w:hAnsi="Times" w:cs="Times"/>
+          <w:szCs w:val="24"/>
+        </w:rPr>
+      </w:pPr>
+      <w:r>
+        <w:t xml:space="preserve">Indeed, I am not ashamed of the Good News of Christ! It is the power of God for salvation for everyone who believes, for the Jew first, and also for </w:t>
+      </w:r>
+    </w:p>
+    <w:p>
+      <w:pPr>
+        <w:pStyle w:val="Body"/>
+        <w:rPr>
+          <w:rFonts w:ascii="Times" w:hAnsi="Times" w:cs="Times"/>
+          <w:szCs w:val="24"/>
+        </w:rPr>
+      </w:pPr>
+      <w:r>
+        <w:t>he Greek. For in the Gospel</w:t>
+      </w:r>
+      <w:r>
+        <w:rPr>
+          <w:position w:val="8"/>
+          <w:sz w:val="16"/>
+          <w:szCs w:val="16"/>
+        </w:rPr>
+        <w:t xml:space="preserve">a </w:t>
+      </w:r>
+      <w:r>
+        <w:t>God’s righteousness is revealed from faith to faith. As it is written, “But the righteous shall live by faith.”</w:t>
+      </w:r>
+    </w:p>
+    <w:p>
+      <w:pPr>
+        <w:pStyle w:val="Body"/>
+        <w:rPr>
+          <w:rFonts w:ascii="Times" w:hAnsi="Times" w:cs="Times"/>
+          <w:szCs w:val="24"/>
+        </w:rPr>
+      </w:pPr>
       <w:r>
         <w:rPr>
           <w:rStyle w:val="RubricsInBodyChar"/>
@@ -5554,7 +6407,7 @@
         <w:pStyle w:val="Heading5"/>
       </w:pPr>
       <w:r>
-        <w:t>N</w:t>
+        <w:t>James 1:1-18</w:t>
       </w:r>
     </w:p>
     <w:p>
@@ -5565,7 +6418,7 @@
         <w:t xml:space="preserve">The Catholic Epistle from the Epistle of our teacher </w:t>
       </w:r>
       <w:r>
-        <w:t>N</w:t>
+        <w:t>James</w:t>
       </w:r>
       <w:r>
         <w:t>. His Blessing be upon us. Amen.</w:t>
@@ -5593,20 +6446,73 @@
       </w:pPr>
       <w:r>
         <w:lastRenderedPageBreak/>
-        <w:t xml:space="preserve">N </w:t>
-      </w:r>
+        <w:t>James, a servant</w:t>
+      </w:r>
+      <w:r>
+        <w:rPr>
+          <w:position w:val="8"/>
+          <w:sz w:val="16"/>
+          <w:szCs w:val="16"/>
+        </w:rPr>
+        <w:t xml:space="preserve"> </w:t>
+      </w:r>
+      <w:r>
+        <w:t xml:space="preserve">of God and of the Lord Jesus Christ, to the Twelve tribes which are in the Dispersion: Greetings! </w:t>
+      </w:r>
+    </w:p>
+    <w:p>
+      <w:pPr>
+        <w:pStyle w:val="Body"/>
+        <w:rPr>
+          <w:rFonts w:ascii="Times" w:hAnsi="Times" w:cs="Times"/>
+          <w:szCs w:val="24"/>
+        </w:rPr>
+      </w:pPr>
+      <w:r>
+        <w:t xml:space="preserve">Consider it as all joy, my brethren, when you fall into various trials, knowing that the testing of your faith produces endurance. Let endurance have its full effect, so that you may be perfect and whole, lacking in nothing. But if any of you lacks wisdom, let such one ask of God who gives to all abundantly and without finding fault; and it will be given to him. But ask in faith, without any doubting, for whoever doubts is like a wave of the sea, driven by the wind and tossed. Such a person should not think that anything will be received from the Lord. This is being double- minded, unstable in every way. </w:t>
+      </w:r>
+    </w:p>
+    <w:p>
+      <w:pPr>
+        <w:pStyle w:val="Body"/>
+        <w:rPr>
+          <w:rFonts w:ascii="Times" w:hAnsi="Times" w:cs="Times"/>
+          <w:szCs w:val="24"/>
+        </w:rPr>
+      </w:pPr>
+      <w:r>
+        <w:t xml:space="preserve">But let the brethren of humble circumstances glory in their high position. But the rich should rejoice in being made humble, because like the flower in the grass, they will pass away. For the sun arises with the scorching wind and withers the grass, </w:t>
+      </w:r>
+      <w:r>
+        <w:lastRenderedPageBreak/>
+        <w:t xml:space="preserve">its flower falls and the beauty of its appearance perishes. Likewise, the rich shall fade away in their pursuits. </w:t>
+      </w:r>
+    </w:p>
+    <w:p>
+      <w:pPr>
+        <w:pStyle w:val="Body"/>
+        <w:rPr>
+          <w:rFonts w:ascii="Times" w:hAnsi="Times" w:cs="Times"/>
+          <w:szCs w:val="24"/>
+        </w:rPr>
+      </w:pPr>
+      <w:r>
+        <w:t xml:space="preserve">Blessed is the one who endures temptation, for when he has been approved, he will receive the crown of life which the Lord promised to those who love him. When temptations come, let no one say, “I am tempted by God,” because God cannot be tempted by evil and he himself tempts no one. But a person is tempted when drawn away and enticed by his own lust. Then the lust, when it has conceived, gives birth to sin; and sin, when it is full grown, results in death. Do not be deceived, my beloved brethren! Every good gift and every perfect gift is from above, coming down from the Father of lights with whom can be no variation or shifting shadow. He brought us forth of his own will by the word of truth, so that we should be a kind of first fruits of his creatures. </w:t>
+      </w:r>
+    </w:p>
+    <w:p>
+      <w:pPr>
+        <w:pStyle w:val="Body"/>
+        <w:rPr>
+          <w:rFonts w:ascii="Times" w:hAnsi="Times" w:cs="Times"/>
+          <w:szCs w:val="24"/>
+        </w:rPr>
+      </w:pPr>
       <w:r>
         <w:rPr>
           <w:rStyle w:val="RubricsInBodyChar"/>
         </w:rPr>
-        <w:t xml:space="preserve">Do not love the world, nor the things which are in the world. The world shall pass away and all </w:t>
-      </w:r>
-      <w:r>
-        <w:rPr>
-          <w:rStyle w:val="RubricsInBodyChar"/>
-        </w:rPr>
-        <w:lastRenderedPageBreak/>
-        <w:t>its desires; but he who does the will of God shall abide forever. Amen.</w:t>
+        <w:t>Do not love the world, nor the things which are in the world. The world shall pass away and all its desires; but he who does the will of God shall abide forever. Amen.</w:t>
       </w:r>
     </w:p>
     <w:p>
@@ -5635,7 +6541,7 @@
         <w:pStyle w:val="Heading5"/>
       </w:pPr>
       <w:r>
-        <w:t>N</w:t>
+        <w:t>Acts 7:2b-7</w:t>
       </w:r>
     </w:p>
     <w:p>
@@ -5662,13 +6568,56 @@
       <w:pPr>
         <w:pStyle w:val="Body"/>
         <w:rPr>
+          <w:rFonts w:ascii="Times" w:hAnsi="Times" w:cs="Times"/>
+          <w:szCs w:val="24"/>
+        </w:rPr>
+      </w:pPr>
+      <w:r>
+        <w:lastRenderedPageBreak/>
+        <w:t>The God of glory appeared to our father Abraham when he was [still] in Mesopotamia, before he lived in Haran. And God said to him, ‘Leave your land and your relatives, and come into a land which I will show you.’</w:t>
+      </w:r>
+      <w:r>
+        <w:rPr>
+          <w:position w:val="8"/>
+          <w:sz w:val="16"/>
+          <w:szCs w:val="16"/>
+        </w:rPr>
+        <w:t xml:space="preserve"> </w:t>
+      </w:r>
+      <w:r>
+        <w:t xml:space="preserve">This is how Abraham came out of the land of the </w:t>
+      </w:r>
+      <w:proofErr w:type="spellStart"/>
+      <w:r>
+        <w:t>Chaldaeans</w:t>
+      </w:r>
+      <w:proofErr w:type="spellEnd"/>
+      <w:r>
+        <w:t xml:space="preserve"> and lived in Haran. From there, when his father was dead, God moved him into this land, where you are now living. He gave Abraham no inheritance in this land, no, not so much as to set his foot on it. But God had promised </w:t>
+      </w:r>
+      <w:r>
+        <w:lastRenderedPageBreak/>
+        <w:t>that he and his descendants</w:t>
+      </w:r>
+      <w:r>
+        <w:rPr>
+          <w:position w:val="8"/>
+          <w:sz w:val="16"/>
+          <w:szCs w:val="16"/>
+        </w:rPr>
+        <w:t xml:space="preserve"> </w:t>
+      </w:r>
+      <w:r>
+        <w:t>would possess this land, even when Abraham was still without child. God spoke in this way: that Abraham’s descendants would live as aliens in a foreign land, and that they would be enslaved and mistreated for four hundred years. ‘I will judge the nation to which they will be in bondage,’ said God, ‘and after that [time], will they come out and offer me divine service in this place.’</w:t>
+      </w:r>
+    </w:p>
+    <w:p>
+      <w:pPr>
+        <w:pStyle w:val="Body"/>
+        <w:rPr>
           <w:rStyle w:val="RubricsInBodyChar"/>
         </w:rPr>
       </w:pPr>
-      <w:r>
-        <w:lastRenderedPageBreak/>
-        <w:t xml:space="preserve">N </w:t>
-      </w:r>
       <w:r>
         <w:rPr>
           <w:rStyle w:val="RubricsInBodyChar"/>
@@ -5689,12 +6638,12 @@
         </w:sectPr>
       </w:pPr>
     </w:p>
-    <w:p/>
     <w:p>
       <w:pPr>
         <w:pStyle w:val="Heading3"/>
       </w:pPr>
       <w:r>
+        <w:lastRenderedPageBreak/>
         <w:t xml:space="preserve">September 24 (25) / </w:t>
       </w:r>
       <w:proofErr w:type="spellStart"/>
@@ -9277,7 +10226,7 @@
 </file>
 
 <file path=customXml/itemProps1.xml><?xml version="1.0" encoding="utf-8"?>
-<ds:datastoreItem xmlns:ds="http://schemas.openxmlformats.org/officeDocument/2006/customXml" ds:itemID="{B3303018-DCE9-454A-A95B-1C4B5C814F38}">
+<ds:datastoreItem xmlns:ds="http://schemas.openxmlformats.org/officeDocument/2006/customXml" ds:itemID="{183476CA-0214-B745-92F1-5B14713030F8}">
   <ds:schemaRefs>
     <ds:schemaRef ds:uri="http://schemas.openxmlformats.org/officeDocument/2006/bibliography"/>
   </ds:schemaRefs>
@@ -9285,7 +10234,7 @@
 </file>
 
 <file path=customXml/itemProps2.xml><?xml version="1.0" encoding="utf-8"?>
-<ds:datastoreItem xmlns:ds="http://schemas.openxmlformats.org/officeDocument/2006/customXml" ds:itemID="{EE58ACB6-5B1D-4549-8615-9A2FC98A4425}">
+<ds:datastoreItem xmlns:ds="http://schemas.openxmlformats.org/officeDocument/2006/customXml" ds:itemID="{7696C613-A1CB-7447-AD49-E79F4FE813CD}">
   <ds:schemaRefs>
     <ds:schemaRef ds:uri="http://schemas.openxmlformats.org/officeDocument/2006/bibliography"/>
   </ds:schemaRefs>
@@ -9293,7 +10242,7 @@
 </file>
 
 <file path=customXml/itemProps3.xml><?xml version="1.0" encoding="utf-8"?>
-<ds:datastoreItem xmlns:ds="http://schemas.openxmlformats.org/officeDocument/2006/customXml" ds:itemID="{4BA7D2D5-754F-3843-A549-78DA5EE8B96E}">
+<ds:datastoreItem xmlns:ds="http://schemas.openxmlformats.org/officeDocument/2006/customXml" ds:itemID="{2D93E2DC-39E6-FD43-89F7-EE4844E0989B}">
   <ds:schemaRefs>
     <ds:schemaRef ds:uri="http://schemas.openxmlformats.org/officeDocument/2006/bibliography"/>
   </ds:schemaRefs>

</xml_diff>